<commit_message>
feat: Initial project structure
</commit_message>
<xml_diff>
--- a/מסמך אפיון travelMemories.docx
+++ b/מסמך אפיון travelMemories.docx
@@ -61,16 +61,38 @@
           <w:sz w:val="26"/>
           <w:szCs w:val="26"/>
         </w:rPr>
-        <w:t xml:space="preserve"> TravelMemories </w:t>
-      </w:r>
-      <w:r>
-        <w:rPr>
-          <w:rFonts w:ascii="Segoe UI Emoji" w:hAnsi="Segoe UI Emoji" w:cs="Segoe UI Emoji"/>
+        <w:t xml:space="preserve"> </w:t>
+      </w:r>
+      <w:proofErr w:type="spellStart"/>
+      <w:r>
+        <w:rPr>
+          <w:rFonts w:ascii="Assistant" w:hAnsi="Assistant" w:cs="Assistant"/>
           <w:b/>
           <w:bCs/>
           <w:sz w:val="26"/>
           <w:szCs w:val="26"/>
         </w:rPr>
+        <w:t>TravelMemories</w:t>
+      </w:r>
+      <w:proofErr w:type="spellEnd"/>
+      <w:r>
+        <w:rPr>
+          <w:rFonts w:ascii="Assistant" w:hAnsi="Assistant" w:cs="Assistant"/>
+          <w:b/>
+          <w:bCs/>
+          <w:sz w:val="26"/>
+          <w:szCs w:val="26"/>
+        </w:rPr>
+        <w:t xml:space="preserve"> </w:t>
+      </w:r>
+      <w:r>
+        <w:rPr>
+          <w:rFonts w:ascii="Segoe UI Emoji" w:hAnsi="Segoe UI Emoji" w:cs="Segoe UI Emoji"/>
+          <w:b/>
+          <w:bCs/>
+          <w:sz w:val="26"/>
+          <w:szCs w:val="26"/>
+        </w:rPr>
         <w:t>🚀</w:t>
       </w:r>
     </w:p>
@@ -121,6 +143,7 @@
           <w:szCs w:val="20"/>
         </w:rPr>
       </w:pPr>
+      <w:proofErr w:type="gramStart"/>
       <w:r>
         <w:rPr>
           <w:rFonts w:ascii="Assistant" w:hAnsi="Assistant" w:cs="Assistant"/>
@@ -151,7 +174,19 @@
           <w:szCs w:val="20"/>
           <w:rtl/>
         </w:rPr>
-        <w:t>מטרת הפרויקט</w:t>
+        <w:t>מטרת</w:t>
+      </w:r>
+      <w:proofErr w:type="gramEnd"/>
+      <w:r>
+        <w:rPr>
+          <w:rFonts w:ascii="Assistant" w:hAnsi="Assistant" w:cs="Assistant"/>
+          <w:b/>
+          <w:bCs/>
+          <w:sz w:val="20"/>
+          <w:szCs w:val="20"/>
+          <w:rtl/>
+        </w:rPr>
+        <w:t xml:space="preserve"> הפרויקט</w:t>
       </w:r>
       <w:r>
         <w:rPr>
@@ -191,13 +226,23 @@
         </w:rPr>
         <w:t xml:space="preserve"> </w:t>
       </w:r>
-      <w:r>
-        <w:rPr>
-          <w:rFonts w:ascii="Assistant" w:hAnsi="Assistant" w:cs="Assistant"/>
-          <w:sz w:val="20"/>
-          <w:szCs w:val="20"/>
-        </w:rPr>
-        <w:t xml:space="preserve">TravelMemories </w:t>
+      <w:proofErr w:type="spellStart"/>
+      <w:r>
+        <w:rPr>
+          <w:rFonts w:ascii="Assistant" w:hAnsi="Assistant" w:cs="Assistant"/>
+          <w:sz w:val="20"/>
+          <w:szCs w:val="20"/>
+        </w:rPr>
+        <w:t>TravelMemories</w:t>
+      </w:r>
+      <w:proofErr w:type="spellEnd"/>
+      <w:r>
+        <w:rPr>
+          <w:rFonts w:ascii="Assistant" w:hAnsi="Assistant" w:cs="Assistant"/>
+          <w:sz w:val="20"/>
+          <w:szCs w:val="20"/>
+        </w:rPr>
+        <w:t xml:space="preserve"> </w:t>
       </w:r>
       <w:r>
         <w:rPr>
@@ -316,6 +361,7 @@
           <w:szCs w:val="20"/>
         </w:rPr>
       </w:pPr>
+      <w:proofErr w:type="gramStart"/>
       <w:r>
         <w:rPr>
           <w:rFonts w:ascii="Assistant" w:hAnsi="Assistant" w:cs="Assistant"/>
@@ -346,7 +392,19 @@
           <w:szCs w:val="20"/>
           <w:rtl/>
         </w:rPr>
-        <w:t>קהל היעד</w:t>
+        <w:t>קהל</w:t>
+      </w:r>
+      <w:proofErr w:type="gramEnd"/>
+      <w:r>
+        <w:rPr>
+          <w:rFonts w:ascii="Assistant" w:hAnsi="Assistant" w:cs="Assistant"/>
+          <w:b/>
+          <w:bCs/>
+          <w:sz w:val="20"/>
+          <w:szCs w:val="20"/>
+          <w:rtl/>
+        </w:rPr>
+        <w:t xml:space="preserve"> היעד</w:t>
       </w:r>
       <w:r>
         <w:rPr>
@@ -523,7 +581,16 @@
           <w:szCs w:val="20"/>
           <w:rtl/>
         </w:rPr>
-        <w:t>העלאה וניהול של קבצי מדיה (תמונות, וידאו, אודיו)</w:t>
+        <w:t>העלאה וניהול של</w:t>
+      </w:r>
+      <w:r>
+        <w:rPr>
+          <w:rFonts w:ascii="Assistant" w:hAnsi="Assistant" w:cs="Assistant" w:hint="cs"/>
+          <w:sz w:val="20"/>
+          <w:szCs w:val="20"/>
+          <w:rtl/>
+        </w:rPr>
+        <w:t xml:space="preserve"> תמונות</w:t>
       </w:r>
       <w:r>
         <w:rPr>
@@ -763,13 +830,24 @@
           <w:szCs w:val="20"/>
         </w:rPr>
       </w:pPr>
-      <w:r>
-        <w:rPr>
-          <w:rFonts w:ascii="Assistant" w:hAnsi="Assistant" w:cs="Assistant"/>
-          <w:sz w:val="20"/>
-          <w:szCs w:val="20"/>
-        </w:rPr>
-        <w:t xml:space="preserve">TravelMemories </w:t>
+      <w:proofErr w:type="spellStart"/>
+      <w:proofErr w:type="gramStart"/>
+      <w:r>
+        <w:rPr>
+          <w:rFonts w:ascii="Assistant" w:hAnsi="Assistant" w:cs="Assistant"/>
+          <w:sz w:val="20"/>
+          <w:szCs w:val="20"/>
+        </w:rPr>
+        <w:t>TravelMemories</w:t>
+      </w:r>
+      <w:proofErr w:type="spellEnd"/>
+      <w:r>
+        <w:rPr>
+          <w:rFonts w:ascii="Assistant" w:hAnsi="Assistant" w:cs="Assistant"/>
+          <w:sz w:val="20"/>
+          <w:szCs w:val="20"/>
+        </w:rPr>
+        <w:t xml:space="preserve"> </w:t>
       </w:r>
       <w:r>
         <w:rPr>
@@ -787,7 +865,17 @@
           <w:szCs w:val="20"/>
           <w:rtl/>
         </w:rPr>
-        <w:t>נותנת מענה לבעיות נפוצות בעולם תיעוד הטיולים</w:t>
+        <w:t>נותנת</w:t>
+      </w:r>
+      <w:proofErr w:type="gramEnd"/>
+      <w:r>
+        <w:rPr>
+          <w:rFonts w:ascii="Assistant" w:hAnsi="Assistant" w:cs="Assistant"/>
+          <w:sz w:val="20"/>
+          <w:szCs w:val="20"/>
+          <w:rtl/>
+        </w:rPr>
+        <w:t xml:space="preserve"> מענה לבעיות נפוצות בעולם תיעוד הטיולים</w:t>
       </w:r>
       <w:r>
         <w:rPr>
@@ -1007,6 +1095,7 @@
           <w:szCs w:val="20"/>
         </w:rPr>
       </w:pPr>
+      <w:proofErr w:type="gramStart"/>
       <w:r>
         <w:rPr>
           <w:rFonts w:ascii="Assistant" w:hAnsi="Assistant" w:cs="Assistant"/>
@@ -1037,7 +1126,19 @@
           <w:szCs w:val="20"/>
           <w:rtl/>
         </w:rPr>
-        <w:t>טכנולוגיות בשימוש</w:t>
+        <w:t>טכנולוגיות</w:t>
+      </w:r>
+      <w:proofErr w:type="gramEnd"/>
+      <w:r>
+        <w:rPr>
+          <w:rFonts w:ascii="Assistant" w:hAnsi="Assistant" w:cs="Assistant"/>
+          <w:b/>
+          <w:bCs/>
+          <w:sz w:val="20"/>
+          <w:szCs w:val="20"/>
+          <w:rtl/>
+        </w:rPr>
+        <w:t xml:space="preserve"> בשימוש</w:t>
       </w:r>
       <w:r>
         <w:rPr>
@@ -1487,7 +1588,16 @@
           <w:sz w:val="20"/>
           <w:szCs w:val="20"/>
         </w:rPr>
-        <w:t xml:space="preserve">: Stable Diffusion 2 </w:t>
+        <w:t xml:space="preserve">: Stable Diffusion </w:t>
+      </w:r>
+      <w:proofErr w:type="gramStart"/>
+      <w:r>
+        <w:rPr>
+          <w:rFonts w:ascii="Assistant" w:hAnsi="Assistant" w:cs="Assistant"/>
+          <w:sz w:val="20"/>
+          <w:szCs w:val="20"/>
+        </w:rPr>
+        <w:t xml:space="preserve">2 </w:t>
       </w:r>
       <w:r>
         <w:rPr>
@@ -1506,6 +1616,7 @@
         </w:rPr>
         <w:t>באמצעות</w:t>
       </w:r>
+      <w:proofErr w:type="gramEnd"/>
       <w:r>
         <w:rPr>
           <w:rFonts w:ascii="Assistant" w:hAnsi="Assistant" w:cs="Assistant"/>
@@ -1642,6 +1753,7 @@
         </w:rPr>
         <w:t xml:space="preserve"> </w:t>
       </w:r>
+      <w:proofErr w:type="spellStart"/>
       <w:r>
         <w:rPr>
           <w:rFonts w:ascii="Assistant" w:hAnsi="Assistant" w:cs="Assistant"/>
@@ -1652,6 +1764,7 @@
         </w:rPr>
         <w:t>TravelMemories</w:t>
       </w:r>
+      <w:proofErr w:type="spellEnd"/>
       <w:r>
         <w:rPr>
           <w:rFonts w:ascii="Assistant" w:hAnsi="Assistant" w:cs="Assistant"/>
@@ -1975,6 +2088,7 @@
           <w:rtl/>
         </w:rPr>
       </w:pPr>
+      <w:proofErr w:type="gramStart"/>
       <w:r>
         <w:rPr>
           <w:rFonts w:ascii="Assistant" w:hAnsi="Assistant" w:cs="Assistant"/>
@@ -2005,7 +2119,19 @@
           <w:szCs w:val="20"/>
           <w:rtl/>
         </w:rPr>
-        <w:t>מסך כניסה/רישום</w:t>
+        <w:t>מסך</w:t>
+      </w:r>
+      <w:proofErr w:type="gramEnd"/>
+      <w:r>
+        <w:rPr>
+          <w:rFonts w:ascii="Assistant" w:hAnsi="Assistant" w:cs="Assistant"/>
+          <w:b/>
+          <w:bCs/>
+          <w:sz w:val="20"/>
+          <w:szCs w:val="20"/>
+          <w:rtl/>
+        </w:rPr>
+        <w:t xml:space="preserve"> כניסה/רישום</w:t>
       </w:r>
       <w:r>
         <w:rPr>
@@ -2044,6 +2170,7 @@
           <w:rFonts w:ascii="Assistant" w:hAnsi="Assistant" w:cs="Assistant"/>
           <w:b/>
           <w:bCs/>
+          <w:noProof/>
           <w:sz w:val="20"/>
           <w:szCs w:val="20"/>
           <w:rtl/>
@@ -2190,6 +2317,7 @@
           <w:rtl/>
         </w:rPr>
       </w:pPr>
+      <w:proofErr w:type="gramStart"/>
       <w:r>
         <w:rPr>
           <w:rFonts w:ascii="Assistant" w:hAnsi="Assistant" w:cs="Assistant"/>
@@ -2220,7 +2348,19 @@
           <w:szCs w:val="20"/>
           <w:rtl/>
         </w:rPr>
-        <w:t>מסך ראשי (דף הבית)</w:t>
+        <w:t>מסך</w:t>
+      </w:r>
+      <w:proofErr w:type="gramEnd"/>
+      <w:r>
+        <w:rPr>
+          <w:rFonts w:ascii="Assistant" w:hAnsi="Assistant" w:cs="Assistant"/>
+          <w:b/>
+          <w:bCs/>
+          <w:sz w:val="20"/>
+          <w:szCs w:val="20"/>
+          <w:rtl/>
+        </w:rPr>
+        <w:t xml:space="preserve"> ראשי (דף הבית)</w:t>
       </w:r>
       <w:r>
         <w:rPr>
@@ -2259,6 +2399,7 @@
           <w:rFonts w:ascii="Assistant" w:hAnsi="Assistant" w:cs="Assistant"/>
           <w:b/>
           <w:bCs/>
+          <w:noProof/>
           <w:sz w:val="20"/>
           <w:szCs w:val="20"/>
           <w:rtl/>
@@ -2454,6 +2595,7 @@
           <w:rtl/>
         </w:rPr>
       </w:pPr>
+      <w:proofErr w:type="gramStart"/>
       <w:r>
         <w:rPr>
           <w:rFonts w:ascii="Assistant" w:hAnsi="Assistant" w:cs="Assistant"/>
@@ -2484,7 +2626,19 @@
           <w:szCs w:val="20"/>
           <w:rtl/>
         </w:rPr>
-        <w:t>מסך ניהול קבצי מדיה</w:t>
+        <w:t>מסך</w:t>
+      </w:r>
+      <w:proofErr w:type="gramEnd"/>
+      <w:r>
+        <w:rPr>
+          <w:rFonts w:ascii="Assistant" w:hAnsi="Assistant" w:cs="Assistant"/>
+          <w:b/>
+          <w:bCs/>
+          <w:sz w:val="20"/>
+          <w:szCs w:val="20"/>
+          <w:rtl/>
+        </w:rPr>
+        <w:t xml:space="preserve"> ניהול קבצי מדיה</w:t>
       </w:r>
       <w:r>
         <w:rPr>
@@ -2523,6 +2677,7 @@
           <w:rFonts w:ascii="Assistant" w:hAnsi="Assistant" w:cs="Assistant"/>
           <w:b/>
           <w:bCs/>
+          <w:noProof/>
           <w:sz w:val="20"/>
           <w:szCs w:val="20"/>
           <w:rtl/>
@@ -2781,6 +2936,7 @@
           <w:rFonts w:ascii="Assistant" w:hAnsi="Assistant" w:cs="Assistant"/>
           <w:b/>
           <w:bCs/>
+          <w:noProof/>
           <w:sz w:val="20"/>
           <w:szCs w:val="20"/>
           <w:rtl/>
@@ -3025,6 +3181,7 @@
           <w:rFonts w:ascii="Assistant" w:hAnsi="Assistant" w:cs="Assistant"/>
           <w:b/>
           <w:bCs/>
+          <w:noProof/>
           <w:sz w:val="20"/>
           <w:szCs w:val="20"/>
           <w:rtl/>
@@ -3127,6 +3284,7 @@
           <w:rtl/>
         </w:rPr>
       </w:pPr>
+      <w:proofErr w:type="gramStart"/>
       <w:r>
         <w:rPr>
           <w:rFonts w:ascii="Assistant" w:hAnsi="Assistant" w:cs="Assistant"/>
@@ -3177,7 +3335,43 @@
           <w:szCs w:val="20"/>
           <w:rtl/>
         </w:rPr>
-        <w:t>מסך ניהול (אדמין)</w:t>
+        <w:t>מסך</w:t>
+      </w:r>
+      <w:proofErr w:type="gramEnd"/>
+      <w:r>
+        <w:rPr>
+          <w:rFonts w:ascii="Assistant" w:hAnsi="Assistant" w:cs="Assistant"/>
+          <w:b/>
+          <w:bCs/>
+          <w:sz w:val="20"/>
+          <w:szCs w:val="20"/>
+          <w:rtl/>
+        </w:rPr>
+        <w:t xml:space="preserve"> ניהול (</w:t>
+      </w:r>
+      <w:proofErr w:type="spellStart"/>
+      <w:r>
+        <w:rPr>
+          <w:rFonts w:ascii="Assistant" w:hAnsi="Assistant" w:cs="Assistant"/>
+          <w:b/>
+          <w:bCs/>
+          <w:sz w:val="20"/>
+          <w:szCs w:val="20"/>
+          <w:rtl/>
+        </w:rPr>
+        <w:t>אדמין</w:t>
+      </w:r>
+      <w:proofErr w:type="spellEnd"/>
+      <w:r>
+        <w:rPr>
+          <w:rFonts w:ascii="Assistant" w:hAnsi="Assistant" w:cs="Assistant"/>
+          <w:b/>
+          <w:bCs/>
+          <w:sz w:val="20"/>
+          <w:szCs w:val="20"/>
+          <w:rtl/>
+        </w:rPr>
+        <w:t>)</w:t>
       </w:r>
       <w:r>
         <w:rPr>
@@ -3216,6 +3410,7 @@
           <w:rFonts w:ascii="Assistant" w:hAnsi="Assistant" w:cs="Assistant"/>
           <w:b/>
           <w:bCs/>
+          <w:noProof/>
           <w:sz w:val="20"/>
           <w:szCs w:val="20"/>
           <w:rtl/>
@@ -3500,7 +3695,25 @@
           <w:sz w:val="20"/>
           <w:szCs w:val="20"/>
         </w:rPr>
-        <w:t>Route: POST /api/auth/register</w:t>
+        <w:t>Route: POST /</w:t>
+      </w:r>
+      <w:proofErr w:type="spellStart"/>
+      <w:r>
+        <w:rPr>
+          <w:rFonts w:ascii="Assistant" w:hAnsi="Assistant" w:cs="Assistant"/>
+          <w:sz w:val="20"/>
+          <w:szCs w:val="20"/>
+        </w:rPr>
+        <w:t>api</w:t>
+      </w:r>
+      <w:proofErr w:type="spellEnd"/>
+      <w:r>
+        <w:rPr>
+          <w:rFonts w:ascii="Assistant" w:hAnsi="Assistant" w:cs="Assistant"/>
+          <w:sz w:val="20"/>
+          <w:szCs w:val="20"/>
+        </w:rPr>
+        <w:t>/auth/register</w:t>
       </w:r>
     </w:p>
     <w:p>
@@ -3531,7 +3744,43 @@
           <w:sz w:val="20"/>
           <w:szCs w:val="20"/>
         </w:rPr>
-        <w:t>: { email, password, firstName, lastName }</w:t>
+        <w:t xml:space="preserve">: { email, password, </w:t>
+      </w:r>
+      <w:proofErr w:type="spellStart"/>
+      <w:r>
+        <w:rPr>
+          <w:rFonts w:ascii="Assistant" w:hAnsi="Assistant" w:cs="Assistant"/>
+          <w:sz w:val="20"/>
+          <w:szCs w:val="20"/>
+        </w:rPr>
+        <w:t>firstName</w:t>
+      </w:r>
+      <w:proofErr w:type="spellEnd"/>
+      <w:r>
+        <w:rPr>
+          <w:rFonts w:ascii="Assistant" w:hAnsi="Assistant" w:cs="Assistant"/>
+          <w:sz w:val="20"/>
+          <w:szCs w:val="20"/>
+        </w:rPr>
+        <w:t xml:space="preserve">, </w:t>
+      </w:r>
+      <w:proofErr w:type="spellStart"/>
+      <w:r>
+        <w:rPr>
+          <w:rFonts w:ascii="Assistant" w:hAnsi="Assistant" w:cs="Assistant"/>
+          <w:sz w:val="20"/>
+          <w:szCs w:val="20"/>
+        </w:rPr>
+        <w:t>lastName</w:t>
+      </w:r>
+      <w:proofErr w:type="spellEnd"/>
+      <w:r>
+        <w:rPr>
+          <w:rFonts w:ascii="Assistant" w:hAnsi="Assistant" w:cs="Assistant"/>
+          <w:sz w:val="20"/>
+          <w:szCs w:val="20"/>
+        </w:rPr>
+        <w:t xml:space="preserve"> }</w:t>
       </w:r>
     </w:p>
     <w:p>
@@ -3562,7 +3811,43 @@
           <w:sz w:val="20"/>
           <w:szCs w:val="20"/>
         </w:rPr>
-        <w:t>: { userId, token, expiresAt }</w:t>
+        <w:t xml:space="preserve">: { </w:t>
+      </w:r>
+      <w:proofErr w:type="spellStart"/>
+      <w:r>
+        <w:rPr>
+          <w:rFonts w:ascii="Assistant" w:hAnsi="Assistant" w:cs="Assistant"/>
+          <w:sz w:val="20"/>
+          <w:szCs w:val="20"/>
+        </w:rPr>
+        <w:t>userId</w:t>
+      </w:r>
+      <w:proofErr w:type="spellEnd"/>
+      <w:r>
+        <w:rPr>
+          <w:rFonts w:ascii="Assistant" w:hAnsi="Assistant" w:cs="Assistant"/>
+          <w:sz w:val="20"/>
+          <w:szCs w:val="20"/>
+        </w:rPr>
+        <w:t xml:space="preserve">, token, </w:t>
+      </w:r>
+      <w:proofErr w:type="spellStart"/>
+      <w:r>
+        <w:rPr>
+          <w:rFonts w:ascii="Assistant" w:hAnsi="Assistant" w:cs="Assistant"/>
+          <w:sz w:val="20"/>
+          <w:szCs w:val="20"/>
+        </w:rPr>
+        <w:t>expiresAt</w:t>
+      </w:r>
+      <w:proofErr w:type="spellEnd"/>
+      <w:r>
+        <w:rPr>
+          <w:rFonts w:ascii="Assistant" w:hAnsi="Assistant" w:cs="Assistant"/>
+          <w:sz w:val="20"/>
+          <w:szCs w:val="20"/>
+        </w:rPr>
+        <w:t xml:space="preserve"> }</w:t>
       </w:r>
     </w:p>
     <w:p>
@@ -3632,7 +3917,25 @@
           <w:sz w:val="20"/>
           <w:szCs w:val="20"/>
         </w:rPr>
-        <w:t>Route: POST /api/auth/login</w:t>
+        <w:t>Route: POST /</w:t>
+      </w:r>
+      <w:proofErr w:type="spellStart"/>
+      <w:r>
+        <w:rPr>
+          <w:rFonts w:ascii="Assistant" w:hAnsi="Assistant" w:cs="Assistant"/>
+          <w:sz w:val="20"/>
+          <w:szCs w:val="20"/>
+        </w:rPr>
+        <w:t>api</w:t>
+      </w:r>
+      <w:proofErr w:type="spellEnd"/>
+      <w:r>
+        <w:rPr>
+          <w:rFonts w:ascii="Assistant" w:hAnsi="Assistant" w:cs="Assistant"/>
+          <w:sz w:val="20"/>
+          <w:szCs w:val="20"/>
+        </w:rPr>
+        <w:t>/auth/login</w:t>
       </w:r>
     </w:p>
     <w:p>
@@ -3694,7 +3997,61 @@
           <w:sz w:val="20"/>
           <w:szCs w:val="20"/>
         </w:rPr>
-        <w:t>: { userId, token, expiresAt, userDetails }</w:t>
+        <w:t xml:space="preserve">: { </w:t>
+      </w:r>
+      <w:proofErr w:type="spellStart"/>
+      <w:r>
+        <w:rPr>
+          <w:rFonts w:ascii="Assistant" w:hAnsi="Assistant" w:cs="Assistant"/>
+          <w:sz w:val="20"/>
+          <w:szCs w:val="20"/>
+        </w:rPr>
+        <w:t>userId</w:t>
+      </w:r>
+      <w:proofErr w:type="spellEnd"/>
+      <w:r>
+        <w:rPr>
+          <w:rFonts w:ascii="Assistant" w:hAnsi="Assistant" w:cs="Assistant"/>
+          <w:sz w:val="20"/>
+          <w:szCs w:val="20"/>
+        </w:rPr>
+        <w:t xml:space="preserve">, token, </w:t>
+      </w:r>
+      <w:proofErr w:type="spellStart"/>
+      <w:r>
+        <w:rPr>
+          <w:rFonts w:ascii="Assistant" w:hAnsi="Assistant" w:cs="Assistant"/>
+          <w:sz w:val="20"/>
+          <w:szCs w:val="20"/>
+        </w:rPr>
+        <w:t>expiresAt</w:t>
+      </w:r>
+      <w:proofErr w:type="spellEnd"/>
+      <w:r>
+        <w:rPr>
+          <w:rFonts w:ascii="Assistant" w:hAnsi="Assistant" w:cs="Assistant"/>
+          <w:sz w:val="20"/>
+          <w:szCs w:val="20"/>
+        </w:rPr>
+        <w:t xml:space="preserve">, </w:t>
+      </w:r>
+      <w:proofErr w:type="spellStart"/>
+      <w:r>
+        <w:rPr>
+          <w:rFonts w:ascii="Assistant" w:hAnsi="Assistant" w:cs="Assistant"/>
+          <w:sz w:val="20"/>
+          <w:szCs w:val="20"/>
+        </w:rPr>
+        <w:t>userDetails</w:t>
+      </w:r>
+      <w:proofErr w:type="spellEnd"/>
+      <w:r>
+        <w:rPr>
+          <w:rFonts w:ascii="Assistant" w:hAnsi="Assistant" w:cs="Assistant"/>
+          <w:sz w:val="20"/>
+          <w:szCs w:val="20"/>
+        </w:rPr>
+        <w:t xml:space="preserve"> }</w:t>
       </w:r>
     </w:p>
     <w:p>
@@ -3793,7 +4150,25 @@
           <w:sz w:val="20"/>
           <w:szCs w:val="20"/>
         </w:rPr>
-        <w:t>Route: POST /api/files/upload</w:t>
+        <w:t>Route: POST /</w:t>
+      </w:r>
+      <w:proofErr w:type="spellStart"/>
+      <w:r>
+        <w:rPr>
+          <w:rFonts w:ascii="Assistant" w:hAnsi="Assistant" w:cs="Assistant"/>
+          <w:sz w:val="20"/>
+          <w:szCs w:val="20"/>
+        </w:rPr>
+        <w:t>api</w:t>
+      </w:r>
+      <w:proofErr w:type="spellEnd"/>
+      <w:r>
+        <w:rPr>
+          <w:rFonts w:ascii="Assistant" w:hAnsi="Assistant" w:cs="Assistant"/>
+          <w:sz w:val="20"/>
+          <w:szCs w:val="20"/>
+        </w:rPr>
+        <w:t>/files/upload</w:t>
       </w:r>
     </w:p>
     <w:p>
@@ -3824,7 +4199,25 @@
           <w:sz w:val="20"/>
           <w:szCs w:val="20"/>
         </w:rPr>
-        <w:t>: { files: [File], tripId, tags: [string] }</w:t>
+        <w:t xml:space="preserve">: { files: [File], </w:t>
+      </w:r>
+      <w:proofErr w:type="spellStart"/>
+      <w:r>
+        <w:rPr>
+          <w:rFonts w:ascii="Assistant" w:hAnsi="Assistant" w:cs="Assistant"/>
+          <w:sz w:val="20"/>
+          <w:szCs w:val="20"/>
+        </w:rPr>
+        <w:t>tripId</w:t>
+      </w:r>
+      <w:proofErr w:type="spellEnd"/>
+      <w:r>
+        <w:rPr>
+          <w:rFonts w:ascii="Assistant" w:hAnsi="Assistant" w:cs="Assistant"/>
+          <w:sz w:val="20"/>
+          <w:szCs w:val="20"/>
+        </w:rPr>
+        <w:t>, tags: [string] }</w:t>
       </w:r>
     </w:p>
     <w:p>
@@ -3855,7 +4248,43 @@
           <w:sz w:val="20"/>
           <w:szCs w:val="20"/>
         </w:rPr>
-        <w:t>: { fileIds: [string], urls: [string] }</w:t>
+        <w:t xml:space="preserve">: { </w:t>
+      </w:r>
+      <w:proofErr w:type="spellStart"/>
+      <w:r>
+        <w:rPr>
+          <w:rFonts w:ascii="Assistant" w:hAnsi="Assistant" w:cs="Assistant"/>
+          <w:sz w:val="20"/>
+          <w:szCs w:val="20"/>
+        </w:rPr>
+        <w:t>fileIds</w:t>
+      </w:r>
+      <w:proofErr w:type="spellEnd"/>
+      <w:r>
+        <w:rPr>
+          <w:rFonts w:ascii="Assistant" w:hAnsi="Assistant" w:cs="Assistant"/>
+          <w:sz w:val="20"/>
+          <w:szCs w:val="20"/>
+        </w:rPr>
+        <w:t xml:space="preserve">: [string], </w:t>
+      </w:r>
+      <w:proofErr w:type="spellStart"/>
+      <w:r>
+        <w:rPr>
+          <w:rFonts w:ascii="Assistant" w:hAnsi="Assistant" w:cs="Assistant"/>
+          <w:sz w:val="20"/>
+          <w:szCs w:val="20"/>
+        </w:rPr>
+        <w:t>urls</w:t>
+      </w:r>
+      <w:proofErr w:type="spellEnd"/>
+      <w:r>
+        <w:rPr>
+          <w:rFonts w:ascii="Assistant" w:hAnsi="Assistant" w:cs="Assistant"/>
+          <w:sz w:val="20"/>
+          <w:szCs w:val="20"/>
+        </w:rPr>
+        <w:t>: [string] }</w:t>
       </w:r>
     </w:p>
     <w:p>
@@ -3950,7 +4379,25 @@
           <w:sz w:val="20"/>
           <w:szCs w:val="20"/>
         </w:rPr>
-        <w:t>Route: GET /api/files</w:t>
+        <w:t>Route: GET /</w:t>
+      </w:r>
+      <w:proofErr w:type="spellStart"/>
+      <w:r>
+        <w:rPr>
+          <w:rFonts w:ascii="Assistant" w:hAnsi="Assistant" w:cs="Assistant"/>
+          <w:sz w:val="20"/>
+          <w:szCs w:val="20"/>
+        </w:rPr>
+        <w:t>api</w:t>
+      </w:r>
+      <w:proofErr w:type="spellEnd"/>
+      <w:r>
+        <w:rPr>
+          <w:rFonts w:ascii="Assistant" w:hAnsi="Assistant" w:cs="Assistant"/>
+          <w:sz w:val="20"/>
+          <w:szCs w:val="20"/>
+        </w:rPr>
+        <w:t>/files</w:t>
       </w:r>
     </w:p>
     <w:p>
@@ -3981,7 +4428,61 @@
           <w:sz w:val="20"/>
           <w:szCs w:val="20"/>
         </w:rPr>
-        <w:t>: { tripId, tags, dateFrom, dateTo, location }</w:t>
+        <w:t xml:space="preserve">: { </w:t>
+      </w:r>
+      <w:proofErr w:type="spellStart"/>
+      <w:r>
+        <w:rPr>
+          <w:rFonts w:ascii="Assistant" w:hAnsi="Assistant" w:cs="Assistant"/>
+          <w:sz w:val="20"/>
+          <w:szCs w:val="20"/>
+        </w:rPr>
+        <w:t>tripId</w:t>
+      </w:r>
+      <w:proofErr w:type="spellEnd"/>
+      <w:r>
+        <w:rPr>
+          <w:rFonts w:ascii="Assistant" w:hAnsi="Assistant" w:cs="Assistant"/>
+          <w:sz w:val="20"/>
+          <w:szCs w:val="20"/>
+        </w:rPr>
+        <w:t xml:space="preserve">, tags, </w:t>
+      </w:r>
+      <w:proofErr w:type="spellStart"/>
+      <w:r>
+        <w:rPr>
+          <w:rFonts w:ascii="Assistant" w:hAnsi="Assistant" w:cs="Assistant"/>
+          <w:sz w:val="20"/>
+          <w:szCs w:val="20"/>
+        </w:rPr>
+        <w:t>dateFrom</w:t>
+      </w:r>
+      <w:proofErr w:type="spellEnd"/>
+      <w:r>
+        <w:rPr>
+          <w:rFonts w:ascii="Assistant" w:hAnsi="Assistant" w:cs="Assistant"/>
+          <w:sz w:val="20"/>
+          <w:szCs w:val="20"/>
+        </w:rPr>
+        <w:t xml:space="preserve">, </w:t>
+      </w:r>
+      <w:proofErr w:type="spellStart"/>
+      <w:r>
+        <w:rPr>
+          <w:rFonts w:ascii="Assistant" w:hAnsi="Assistant" w:cs="Assistant"/>
+          <w:sz w:val="20"/>
+          <w:szCs w:val="20"/>
+        </w:rPr>
+        <w:t>dateTo</w:t>
+      </w:r>
+      <w:proofErr w:type="spellEnd"/>
+      <w:r>
+        <w:rPr>
+          <w:rFonts w:ascii="Assistant" w:hAnsi="Assistant" w:cs="Assistant"/>
+          <w:sz w:val="20"/>
+          <w:szCs w:val="20"/>
+        </w:rPr>
+        <w:t>, location }</w:t>
       </w:r>
     </w:p>
     <w:p>
@@ -4012,7 +4513,43 @@
           <w:sz w:val="20"/>
           <w:szCs w:val="20"/>
         </w:rPr>
-        <w:t>: { files: [fileDetails], totalCount }</w:t>
+        <w:t>: { files: [</w:t>
+      </w:r>
+      <w:proofErr w:type="spellStart"/>
+      <w:r>
+        <w:rPr>
+          <w:rFonts w:ascii="Assistant" w:hAnsi="Assistant" w:cs="Assistant"/>
+          <w:sz w:val="20"/>
+          <w:szCs w:val="20"/>
+        </w:rPr>
+        <w:t>fileDetails</w:t>
+      </w:r>
+      <w:proofErr w:type="spellEnd"/>
+      <w:r>
+        <w:rPr>
+          <w:rFonts w:ascii="Assistant" w:hAnsi="Assistant" w:cs="Assistant"/>
+          <w:sz w:val="20"/>
+          <w:szCs w:val="20"/>
+        </w:rPr>
+        <w:t xml:space="preserve">], </w:t>
+      </w:r>
+      <w:proofErr w:type="spellStart"/>
+      <w:r>
+        <w:rPr>
+          <w:rFonts w:ascii="Assistant" w:hAnsi="Assistant" w:cs="Assistant"/>
+          <w:sz w:val="20"/>
+          <w:szCs w:val="20"/>
+        </w:rPr>
+        <w:t>totalCount</w:t>
+      </w:r>
+      <w:proofErr w:type="spellEnd"/>
+      <w:r>
+        <w:rPr>
+          <w:rFonts w:ascii="Assistant" w:hAnsi="Assistant" w:cs="Assistant"/>
+          <w:sz w:val="20"/>
+          <w:szCs w:val="20"/>
+        </w:rPr>
+        <w:t xml:space="preserve"> }</w:t>
       </w:r>
     </w:p>
     <w:p>
@@ -4123,7 +4660,25 @@
           <w:sz w:val="20"/>
           <w:szCs w:val="20"/>
         </w:rPr>
-        <w:t>Route: POST /api/ai-images</w:t>
+        <w:t>Route: POST /</w:t>
+      </w:r>
+      <w:proofErr w:type="spellStart"/>
+      <w:r>
+        <w:rPr>
+          <w:rFonts w:ascii="Assistant" w:hAnsi="Assistant" w:cs="Assistant"/>
+          <w:sz w:val="20"/>
+          <w:szCs w:val="20"/>
+        </w:rPr>
+        <w:t>api</w:t>
+      </w:r>
+      <w:proofErr w:type="spellEnd"/>
+      <w:r>
+        <w:rPr>
+          <w:rFonts w:ascii="Assistant" w:hAnsi="Assistant" w:cs="Assistant"/>
+          <w:sz w:val="20"/>
+          <w:szCs w:val="20"/>
+        </w:rPr>
+        <w:t>/ai-images</w:t>
       </w:r>
     </w:p>
     <w:p>
@@ -4185,7 +4740,61 @@
           <w:sz w:val="20"/>
           <w:szCs w:val="20"/>
         </w:rPr>
-        <w:t>: { imageId, url, createdAt }</w:t>
+        <w:t xml:space="preserve">: { </w:t>
+      </w:r>
+      <w:proofErr w:type="spellStart"/>
+      <w:r>
+        <w:rPr>
+          <w:rFonts w:ascii="Assistant" w:hAnsi="Assistant" w:cs="Assistant"/>
+          <w:sz w:val="20"/>
+          <w:szCs w:val="20"/>
+        </w:rPr>
+        <w:t>imageId</w:t>
+      </w:r>
+      <w:proofErr w:type="spellEnd"/>
+      <w:r>
+        <w:rPr>
+          <w:rFonts w:ascii="Assistant" w:hAnsi="Assistant" w:cs="Assistant"/>
+          <w:sz w:val="20"/>
+          <w:szCs w:val="20"/>
+        </w:rPr>
+        <w:t xml:space="preserve">, </w:t>
+      </w:r>
+      <w:proofErr w:type="spellStart"/>
+      <w:r>
+        <w:rPr>
+          <w:rFonts w:ascii="Assistant" w:hAnsi="Assistant" w:cs="Assistant"/>
+          <w:sz w:val="20"/>
+          <w:szCs w:val="20"/>
+        </w:rPr>
+        <w:t>url</w:t>
+      </w:r>
+      <w:proofErr w:type="spellEnd"/>
+      <w:r>
+        <w:rPr>
+          <w:rFonts w:ascii="Assistant" w:hAnsi="Assistant" w:cs="Assistant"/>
+          <w:sz w:val="20"/>
+          <w:szCs w:val="20"/>
+        </w:rPr>
+        <w:t xml:space="preserve">, </w:t>
+      </w:r>
+      <w:proofErr w:type="spellStart"/>
+      <w:r>
+        <w:rPr>
+          <w:rFonts w:ascii="Assistant" w:hAnsi="Assistant" w:cs="Assistant"/>
+          <w:sz w:val="20"/>
+          <w:szCs w:val="20"/>
+        </w:rPr>
+        <w:t>createdAt</w:t>
+      </w:r>
+      <w:proofErr w:type="spellEnd"/>
+      <w:r>
+        <w:rPr>
+          <w:rFonts w:ascii="Assistant" w:hAnsi="Assistant" w:cs="Assistant"/>
+          <w:sz w:val="20"/>
+          <w:szCs w:val="20"/>
+        </w:rPr>
+        <w:t xml:space="preserve"> }</w:t>
       </w:r>
     </w:p>
     <w:p>
@@ -4302,7 +4911,25 @@
           <w:sz w:val="20"/>
           <w:szCs w:val="20"/>
         </w:rPr>
-        <w:t>Route: POST /api/trips</w:t>
+        <w:t>Route: POST /</w:t>
+      </w:r>
+      <w:proofErr w:type="spellStart"/>
+      <w:r>
+        <w:rPr>
+          <w:rFonts w:ascii="Assistant" w:hAnsi="Assistant" w:cs="Assistant"/>
+          <w:sz w:val="20"/>
+          <w:szCs w:val="20"/>
+        </w:rPr>
+        <w:t>api</w:t>
+      </w:r>
+      <w:proofErr w:type="spellEnd"/>
+      <w:r>
+        <w:rPr>
+          <w:rFonts w:ascii="Assistant" w:hAnsi="Assistant" w:cs="Assistant"/>
+          <w:sz w:val="20"/>
+          <w:szCs w:val="20"/>
+        </w:rPr>
+        <w:t>/trips</w:t>
       </w:r>
     </w:p>
     <w:p>
@@ -4333,7 +4960,61 @@
           <w:sz w:val="20"/>
           <w:szCs w:val="20"/>
         </w:rPr>
-        <w:t>name, description, startDate, endDate, locationName, latitude, longitude</w:t>
+        <w:t xml:space="preserve">name, description, </w:t>
+      </w:r>
+      <w:proofErr w:type="spellStart"/>
+      <w:r>
+        <w:rPr>
+          <w:rFonts w:ascii="Assistant" w:hAnsi="Assistant" w:cs="Assistant"/>
+          <w:sz w:val="20"/>
+          <w:szCs w:val="20"/>
+        </w:rPr>
+        <w:t>startDate</w:t>
+      </w:r>
+      <w:proofErr w:type="spellEnd"/>
+      <w:r>
+        <w:rPr>
+          <w:rFonts w:ascii="Assistant" w:hAnsi="Assistant" w:cs="Assistant"/>
+          <w:sz w:val="20"/>
+          <w:szCs w:val="20"/>
+        </w:rPr>
+        <w:t xml:space="preserve">, </w:t>
+      </w:r>
+      <w:proofErr w:type="spellStart"/>
+      <w:r>
+        <w:rPr>
+          <w:rFonts w:ascii="Assistant" w:hAnsi="Assistant" w:cs="Assistant"/>
+          <w:sz w:val="20"/>
+          <w:szCs w:val="20"/>
+        </w:rPr>
+        <w:t>endDate</w:t>
+      </w:r>
+      <w:proofErr w:type="spellEnd"/>
+      <w:r>
+        <w:rPr>
+          <w:rFonts w:ascii="Assistant" w:hAnsi="Assistant" w:cs="Assistant"/>
+          <w:sz w:val="20"/>
+          <w:szCs w:val="20"/>
+        </w:rPr>
+        <w:t xml:space="preserve">, </w:t>
+      </w:r>
+      <w:proofErr w:type="spellStart"/>
+      <w:r>
+        <w:rPr>
+          <w:rFonts w:ascii="Assistant" w:hAnsi="Assistant" w:cs="Assistant"/>
+          <w:sz w:val="20"/>
+          <w:szCs w:val="20"/>
+        </w:rPr>
+        <w:t>locationName</w:t>
+      </w:r>
+      <w:proofErr w:type="spellEnd"/>
+      <w:r>
+        <w:rPr>
+          <w:rFonts w:ascii="Assistant" w:hAnsi="Assistant" w:cs="Assistant"/>
+          <w:sz w:val="20"/>
+          <w:szCs w:val="20"/>
+        </w:rPr>
+        <w:t>, latitude, longitude</w:t>
       </w:r>
       <w:r>
         <w:rPr>
@@ -4373,7 +5054,43 @@
           <w:sz w:val="20"/>
           <w:szCs w:val="20"/>
         </w:rPr>
-        <w:t>: { tripId, name, createdAt }</w:t>
+        <w:t xml:space="preserve">: { </w:t>
+      </w:r>
+      <w:proofErr w:type="spellStart"/>
+      <w:r>
+        <w:rPr>
+          <w:rFonts w:ascii="Assistant" w:hAnsi="Assistant" w:cs="Assistant"/>
+          <w:sz w:val="20"/>
+          <w:szCs w:val="20"/>
+        </w:rPr>
+        <w:t>tripId</w:t>
+      </w:r>
+      <w:proofErr w:type="spellEnd"/>
+      <w:r>
+        <w:rPr>
+          <w:rFonts w:ascii="Assistant" w:hAnsi="Assistant" w:cs="Assistant"/>
+          <w:sz w:val="20"/>
+          <w:szCs w:val="20"/>
+        </w:rPr>
+        <w:t xml:space="preserve">, name, </w:t>
+      </w:r>
+      <w:proofErr w:type="spellStart"/>
+      <w:r>
+        <w:rPr>
+          <w:rFonts w:ascii="Assistant" w:hAnsi="Assistant" w:cs="Assistant"/>
+          <w:sz w:val="20"/>
+          <w:szCs w:val="20"/>
+        </w:rPr>
+        <w:t>createdAt</w:t>
+      </w:r>
+      <w:proofErr w:type="spellEnd"/>
+      <w:r>
+        <w:rPr>
+          <w:rFonts w:ascii="Assistant" w:hAnsi="Assistant" w:cs="Assistant"/>
+          <w:sz w:val="20"/>
+          <w:szCs w:val="20"/>
+        </w:rPr>
+        <w:t xml:space="preserve"> }</w:t>
       </w:r>
     </w:p>
     <w:p>
@@ -5126,13 +5843,23 @@
                 <w:szCs w:val="18"/>
               </w:rPr>
             </w:pPr>
-            <w:r>
-              <w:rPr>
-                <w:rFonts w:ascii="Assistant" w:hAnsi="Assistant" w:cs="Assistant"/>
-                <w:sz w:val="18"/>
-                <w:szCs w:val="18"/>
-              </w:rPr>
-              <w:t>VARCHAR(100)</w:t>
+            <w:proofErr w:type="gramStart"/>
+            <w:r>
+              <w:rPr>
+                <w:rFonts w:ascii="Assistant" w:hAnsi="Assistant" w:cs="Assistant"/>
+                <w:sz w:val="18"/>
+                <w:szCs w:val="18"/>
+              </w:rPr>
+              <w:t>VARCHAR(</w:t>
+            </w:r>
+            <w:proofErr w:type="gramEnd"/>
+            <w:r>
+              <w:rPr>
+                <w:rFonts w:ascii="Assistant" w:hAnsi="Assistant" w:cs="Assistant"/>
+                <w:sz w:val="18"/>
+                <w:szCs w:val="18"/>
+              </w:rPr>
+              <w:t>100)</w:t>
             </w:r>
           </w:p>
         </w:tc>
@@ -5207,6 +5934,7 @@
                 <w:szCs w:val="18"/>
               </w:rPr>
             </w:pPr>
+            <w:proofErr w:type="spellStart"/>
             <w:r>
               <w:rPr>
                 <w:rFonts w:ascii="Assistant" w:hAnsi="Assistant" w:cs="Assistant"/>
@@ -5215,6 +5943,7 @@
               </w:rPr>
               <w:t>password_hash</w:t>
             </w:r>
+            <w:proofErr w:type="spellEnd"/>
           </w:p>
         </w:tc>
         <w:tc>
@@ -5232,13 +5961,23 @@
                 <w:szCs w:val="18"/>
               </w:rPr>
             </w:pPr>
-            <w:r>
-              <w:rPr>
-                <w:rFonts w:ascii="Assistant" w:hAnsi="Assistant" w:cs="Assistant"/>
-                <w:sz w:val="18"/>
-                <w:szCs w:val="18"/>
-              </w:rPr>
-              <w:t>VARCHAR(255)</w:t>
+            <w:proofErr w:type="gramStart"/>
+            <w:r>
+              <w:rPr>
+                <w:rFonts w:ascii="Assistant" w:hAnsi="Assistant" w:cs="Assistant"/>
+                <w:sz w:val="18"/>
+                <w:szCs w:val="18"/>
+              </w:rPr>
+              <w:t>VARCHAR(</w:t>
+            </w:r>
+            <w:proofErr w:type="gramEnd"/>
+            <w:r>
+              <w:rPr>
+                <w:rFonts w:ascii="Assistant" w:hAnsi="Assistant" w:cs="Assistant"/>
+                <w:sz w:val="18"/>
+                <w:szCs w:val="18"/>
+              </w:rPr>
+              <w:t>255)</w:t>
             </w:r>
           </w:p>
         </w:tc>
@@ -5313,6 +6052,7 @@
                 <w:szCs w:val="18"/>
               </w:rPr>
             </w:pPr>
+            <w:proofErr w:type="spellStart"/>
             <w:r>
               <w:rPr>
                 <w:rFonts w:ascii="Assistant" w:hAnsi="Assistant" w:cs="Assistant"/>
@@ -5321,6 +6061,7 @@
               </w:rPr>
               <w:t>first_name</w:t>
             </w:r>
+            <w:proofErr w:type="spellEnd"/>
           </w:p>
         </w:tc>
         <w:tc>
@@ -5338,13 +6079,23 @@
                 <w:szCs w:val="18"/>
               </w:rPr>
             </w:pPr>
-            <w:r>
-              <w:rPr>
-                <w:rFonts w:ascii="Assistant" w:hAnsi="Assistant" w:cs="Assistant"/>
-                <w:sz w:val="18"/>
-                <w:szCs w:val="18"/>
-              </w:rPr>
-              <w:t>VARCHAR(50)</w:t>
+            <w:proofErr w:type="gramStart"/>
+            <w:r>
+              <w:rPr>
+                <w:rFonts w:ascii="Assistant" w:hAnsi="Assistant" w:cs="Assistant"/>
+                <w:sz w:val="18"/>
+                <w:szCs w:val="18"/>
+              </w:rPr>
+              <w:t>VARCHAR(</w:t>
+            </w:r>
+            <w:proofErr w:type="gramEnd"/>
+            <w:r>
+              <w:rPr>
+                <w:rFonts w:ascii="Assistant" w:hAnsi="Assistant" w:cs="Assistant"/>
+                <w:sz w:val="18"/>
+                <w:szCs w:val="18"/>
+              </w:rPr>
+              <w:t>50)</w:t>
             </w:r>
           </w:p>
         </w:tc>
@@ -5419,6 +6170,7 @@
                 <w:szCs w:val="18"/>
               </w:rPr>
             </w:pPr>
+            <w:proofErr w:type="spellStart"/>
             <w:r>
               <w:rPr>
                 <w:rFonts w:ascii="Assistant" w:hAnsi="Assistant" w:cs="Assistant"/>
@@ -5427,6 +6179,7 @@
               </w:rPr>
               <w:t>last_name</w:t>
             </w:r>
+            <w:proofErr w:type="spellEnd"/>
           </w:p>
         </w:tc>
         <w:tc>
@@ -5444,13 +6197,23 @@
                 <w:szCs w:val="18"/>
               </w:rPr>
             </w:pPr>
-            <w:r>
-              <w:rPr>
-                <w:rFonts w:ascii="Assistant" w:hAnsi="Assistant" w:cs="Assistant"/>
-                <w:sz w:val="18"/>
-                <w:szCs w:val="18"/>
-              </w:rPr>
-              <w:t>VARCHAR(50)</w:t>
+            <w:proofErr w:type="gramStart"/>
+            <w:r>
+              <w:rPr>
+                <w:rFonts w:ascii="Assistant" w:hAnsi="Assistant" w:cs="Assistant"/>
+                <w:sz w:val="18"/>
+                <w:szCs w:val="18"/>
+              </w:rPr>
+              <w:t>VARCHAR(</w:t>
+            </w:r>
+            <w:proofErr w:type="gramEnd"/>
+            <w:r>
+              <w:rPr>
+                <w:rFonts w:ascii="Assistant" w:hAnsi="Assistant" w:cs="Assistant"/>
+                <w:sz w:val="18"/>
+                <w:szCs w:val="18"/>
+              </w:rPr>
+              <w:t>50)</w:t>
             </w:r>
           </w:p>
         </w:tc>
@@ -5550,13 +6313,23 @@
                 <w:szCs w:val="18"/>
               </w:rPr>
             </w:pPr>
-            <w:r>
-              <w:rPr>
-                <w:rFonts w:ascii="Assistant" w:hAnsi="Assistant" w:cs="Assistant"/>
-                <w:sz w:val="18"/>
-                <w:szCs w:val="18"/>
-              </w:rPr>
-              <w:t>VARCHAR(20)</w:t>
+            <w:proofErr w:type="gramStart"/>
+            <w:r>
+              <w:rPr>
+                <w:rFonts w:ascii="Assistant" w:hAnsi="Assistant" w:cs="Assistant"/>
+                <w:sz w:val="18"/>
+                <w:szCs w:val="18"/>
+              </w:rPr>
+              <w:t>VARCHAR(</w:t>
+            </w:r>
+            <w:proofErr w:type="gramEnd"/>
+            <w:r>
+              <w:rPr>
+                <w:rFonts w:ascii="Assistant" w:hAnsi="Assistant" w:cs="Assistant"/>
+                <w:sz w:val="18"/>
+                <w:szCs w:val="18"/>
+              </w:rPr>
+              <w:t>20)</w:t>
             </w:r>
           </w:p>
         </w:tc>
@@ -5639,6 +6412,7 @@
                 <w:szCs w:val="18"/>
               </w:rPr>
             </w:pPr>
+            <w:proofErr w:type="spellStart"/>
             <w:r>
               <w:rPr>
                 <w:rFonts w:ascii="Assistant" w:hAnsi="Assistant" w:cs="Assistant"/>
@@ -5647,6 +6421,7 @@
               </w:rPr>
               <w:t>storage_quota</w:t>
             </w:r>
+            <w:proofErr w:type="spellEnd"/>
           </w:p>
         </w:tc>
         <w:tc>
@@ -5745,6 +6520,7 @@
                 <w:szCs w:val="18"/>
               </w:rPr>
             </w:pPr>
+            <w:proofErr w:type="spellStart"/>
             <w:r>
               <w:rPr>
                 <w:rFonts w:ascii="Assistant" w:hAnsi="Assistant" w:cs="Assistant"/>
@@ -5753,6 +6529,7 @@
               </w:rPr>
               <w:t>ai_quota</w:t>
             </w:r>
+            <w:proofErr w:type="spellEnd"/>
           </w:p>
         </w:tc>
         <w:tc>
@@ -5868,6 +6645,7 @@
                 <w:szCs w:val="18"/>
               </w:rPr>
             </w:pPr>
+            <w:proofErr w:type="spellStart"/>
             <w:r>
               <w:rPr>
                 <w:rFonts w:ascii="Assistant" w:hAnsi="Assistant" w:cs="Assistant"/>
@@ -5876,6 +6654,7 @@
               </w:rPr>
               <w:t>created_at</w:t>
             </w:r>
+            <w:proofErr w:type="spellEnd"/>
           </w:p>
         </w:tc>
         <w:tc>
@@ -5924,7 +6703,25 @@
                 <w:sz w:val="18"/>
                 <w:szCs w:val="18"/>
               </w:rPr>
-              <w:t>DEFAULT NOW()</w:t>
+              <w:t xml:space="preserve">DEFAULT </w:t>
+            </w:r>
+            <w:proofErr w:type="gramStart"/>
+            <w:r>
+              <w:rPr>
+                <w:rFonts w:ascii="Assistant" w:hAnsi="Assistant" w:cs="Assistant"/>
+                <w:sz w:val="18"/>
+                <w:szCs w:val="18"/>
+              </w:rPr>
+              <w:t>NOW(</w:t>
+            </w:r>
+            <w:proofErr w:type="gramEnd"/>
+            <w:r>
+              <w:rPr>
+                <w:rFonts w:ascii="Assistant" w:hAnsi="Assistant" w:cs="Assistant"/>
+                <w:sz w:val="18"/>
+                <w:szCs w:val="18"/>
+              </w:rPr>
+              <w:t>)</w:t>
             </w:r>
           </w:p>
         </w:tc>
@@ -5974,6 +6771,7 @@
                 <w:szCs w:val="18"/>
               </w:rPr>
             </w:pPr>
+            <w:proofErr w:type="spellStart"/>
             <w:r>
               <w:rPr>
                 <w:rFonts w:ascii="Assistant" w:hAnsi="Assistant" w:cs="Assistant"/>
@@ -5982,6 +6780,7 @@
               </w:rPr>
               <w:t>updated_at</w:t>
             </w:r>
+            <w:proofErr w:type="spellEnd"/>
           </w:p>
         </w:tc>
         <w:tc>
@@ -6390,13 +7189,23 @@
                 <w:szCs w:val="18"/>
               </w:rPr>
             </w:pPr>
-            <w:r>
-              <w:rPr>
-                <w:rFonts w:ascii="Assistant" w:hAnsi="Assistant" w:cs="Assistant"/>
-                <w:sz w:val="18"/>
-                <w:szCs w:val="18"/>
-              </w:rPr>
-              <w:t>VARCHAR(100)</w:t>
+            <w:proofErr w:type="gramStart"/>
+            <w:r>
+              <w:rPr>
+                <w:rFonts w:ascii="Assistant" w:hAnsi="Assistant" w:cs="Assistant"/>
+                <w:sz w:val="18"/>
+                <w:szCs w:val="18"/>
+              </w:rPr>
+              <w:t>VARCHAR(</w:t>
+            </w:r>
+            <w:proofErr w:type="gramEnd"/>
+            <w:r>
+              <w:rPr>
+                <w:rFonts w:ascii="Assistant" w:hAnsi="Assistant" w:cs="Assistant"/>
+                <w:sz w:val="18"/>
+                <w:szCs w:val="18"/>
+              </w:rPr>
+              <w:t>100)</w:t>
             </w:r>
           </w:p>
         </w:tc>
@@ -6577,6 +7386,7 @@
                 <w:szCs w:val="18"/>
               </w:rPr>
             </w:pPr>
+            <w:proofErr w:type="spellStart"/>
             <w:r>
               <w:rPr>
                 <w:rFonts w:ascii="Assistant" w:hAnsi="Assistant" w:cs="Assistant"/>
@@ -6585,6 +7395,7 @@
               </w:rPr>
               <w:t>start_date</w:t>
             </w:r>
+            <w:proofErr w:type="spellEnd"/>
           </w:p>
         </w:tc>
         <w:tc>
@@ -6683,6 +7494,7 @@
                 <w:szCs w:val="18"/>
               </w:rPr>
             </w:pPr>
+            <w:proofErr w:type="spellStart"/>
             <w:r>
               <w:rPr>
                 <w:rFonts w:ascii="Assistant" w:hAnsi="Assistant" w:cs="Assistant"/>
@@ -6691,6 +7503,7 @@
               </w:rPr>
               <w:t>end_date</w:t>
             </w:r>
+            <w:proofErr w:type="spellEnd"/>
           </w:p>
         </w:tc>
         <w:tc>
@@ -6789,6 +7602,7 @@
                 <w:szCs w:val="18"/>
               </w:rPr>
             </w:pPr>
+            <w:proofErr w:type="spellStart"/>
             <w:r>
               <w:rPr>
                 <w:rFonts w:ascii="Assistant" w:hAnsi="Assistant" w:cs="Assistant"/>
@@ -6797,6 +7611,7 @@
               </w:rPr>
               <w:t>user_id</w:t>
             </w:r>
+            <w:proofErr w:type="spellEnd"/>
           </w:p>
         </w:tc>
         <w:tc>
@@ -6895,6 +7710,7 @@
                 <w:szCs w:val="18"/>
               </w:rPr>
             </w:pPr>
+            <w:proofErr w:type="spellStart"/>
             <w:r>
               <w:rPr>
                 <w:rFonts w:ascii="Assistant" w:hAnsi="Assistant" w:cs="Assistant"/>
@@ -6903,6 +7719,7 @@
               </w:rPr>
               <w:t>share_id</w:t>
             </w:r>
+            <w:proofErr w:type="spellEnd"/>
           </w:p>
         </w:tc>
         <w:tc>
@@ -7001,6 +7818,7 @@
                 <w:szCs w:val="18"/>
               </w:rPr>
             </w:pPr>
+            <w:proofErr w:type="spellStart"/>
             <w:r>
               <w:rPr>
                 <w:rFonts w:ascii="Assistant" w:hAnsi="Assistant" w:cs="Assistant"/>
@@ -7009,6 +7827,7 @@
               </w:rPr>
               <w:t>created_at</w:t>
             </w:r>
+            <w:proofErr w:type="spellEnd"/>
           </w:p>
         </w:tc>
         <w:tc>
@@ -7057,7 +7876,25 @@
                 <w:sz w:val="18"/>
                 <w:szCs w:val="18"/>
               </w:rPr>
-              <w:t>DEFAULT NOW()</w:t>
+              <w:t xml:space="preserve">DEFAULT </w:t>
+            </w:r>
+            <w:proofErr w:type="gramStart"/>
+            <w:r>
+              <w:rPr>
+                <w:rFonts w:ascii="Assistant" w:hAnsi="Assistant" w:cs="Assistant"/>
+                <w:sz w:val="18"/>
+                <w:szCs w:val="18"/>
+              </w:rPr>
+              <w:t>NOW(</w:t>
+            </w:r>
+            <w:proofErr w:type="gramEnd"/>
+            <w:r>
+              <w:rPr>
+                <w:rFonts w:ascii="Assistant" w:hAnsi="Assistant" w:cs="Assistant"/>
+                <w:sz w:val="18"/>
+                <w:szCs w:val="18"/>
+              </w:rPr>
+              <w:t>)</w:t>
             </w:r>
           </w:p>
         </w:tc>
@@ -7107,6 +7944,7 @@
                 <w:szCs w:val="18"/>
               </w:rPr>
             </w:pPr>
+            <w:proofErr w:type="spellStart"/>
             <w:r>
               <w:rPr>
                 <w:rFonts w:ascii="Assistant" w:hAnsi="Assistant" w:cs="Assistant"/>
@@ -7115,6 +7953,7 @@
               </w:rPr>
               <w:t>created_by</w:t>
             </w:r>
+            <w:proofErr w:type="spellEnd"/>
           </w:p>
         </w:tc>
         <w:tc>
@@ -7213,6 +8052,7 @@
                 <w:szCs w:val="18"/>
               </w:rPr>
             </w:pPr>
+            <w:proofErr w:type="spellStart"/>
             <w:r>
               <w:rPr>
                 <w:rFonts w:ascii="Assistant" w:hAnsi="Assistant" w:cs="Assistant"/>
@@ -7221,6 +8061,7 @@
               </w:rPr>
               <w:t>updated_at</w:t>
             </w:r>
+            <w:proofErr w:type="spellEnd"/>
           </w:p>
         </w:tc>
         <w:tc>
@@ -7319,6 +8160,7 @@
                 <w:szCs w:val="18"/>
               </w:rPr>
             </w:pPr>
+            <w:proofErr w:type="spellStart"/>
             <w:r>
               <w:rPr>
                 <w:rFonts w:ascii="Assistant" w:hAnsi="Assistant" w:cs="Assistant"/>
@@ -7327,6 +8169,7 @@
               </w:rPr>
               <w:t>updated_by</w:t>
             </w:r>
+            <w:proofErr w:type="spellEnd"/>
           </w:p>
         </w:tc>
         <w:tc>
@@ -7448,13 +8291,23 @@
                 <w:szCs w:val="18"/>
               </w:rPr>
             </w:pPr>
-            <w:r>
-              <w:rPr>
-                <w:rFonts w:ascii="Assistant" w:hAnsi="Assistant" w:cs="Assistant"/>
-                <w:sz w:val="18"/>
-                <w:szCs w:val="18"/>
-              </w:rPr>
-              <w:t>DECIMAL(10,8)</w:t>
+            <w:proofErr w:type="gramStart"/>
+            <w:r>
+              <w:rPr>
+                <w:rFonts w:ascii="Assistant" w:hAnsi="Assistant" w:cs="Assistant"/>
+                <w:sz w:val="18"/>
+                <w:szCs w:val="18"/>
+              </w:rPr>
+              <w:t>DECIMAL(</w:t>
+            </w:r>
+            <w:proofErr w:type="gramEnd"/>
+            <w:r>
+              <w:rPr>
+                <w:rFonts w:ascii="Assistant" w:hAnsi="Assistant" w:cs="Assistant"/>
+                <w:sz w:val="18"/>
+                <w:szCs w:val="18"/>
+              </w:rPr>
+              <w:t>10,8)</w:t>
             </w:r>
           </w:p>
         </w:tc>
@@ -7551,13 +8404,23 @@
                 <w:szCs w:val="18"/>
               </w:rPr>
             </w:pPr>
-            <w:r>
-              <w:rPr>
-                <w:rFonts w:ascii="Assistant" w:hAnsi="Assistant" w:cs="Assistant"/>
-                <w:sz w:val="18"/>
-                <w:szCs w:val="18"/>
-              </w:rPr>
-              <w:t>DECIMAL(11,8)</w:t>
+            <w:proofErr w:type="gramStart"/>
+            <w:r>
+              <w:rPr>
+                <w:rFonts w:ascii="Assistant" w:hAnsi="Assistant" w:cs="Assistant"/>
+                <w:sz w:val="18"/>
+                <w:szCs w:val="18"/>
+              </w:rPr>
+              <w:t>DECIMAL(</w:t>
+            </w:r>
+            <w:proofErr w:type="gramEnd"/>
+            <w:r>
+              <w:rPr>
+                <w:rFonts w:ascii="Assistant" w:hAnsi="Assistant" w:cs="Assistant"/>
+                <w:sz w:val="18"/>
+                <w:szCs w:val="18"/>
+              </w:rPr>
+              <w:t>11,8)</w:t>
             </w:r>
           </w:p>
         </w:tc>
@@ -7630,6 +8493,7 @@
                 <w:szCs w:val="18"/>
               </w:rPr>
             </w:pPr>
+            <w:proofErr w:type="spellStart"/>
             <w:r>
               <w:rPr>
                 <w:rFonts w:ascii="Assistant" w:hAnsi="Assistant" w:cs="Assistant"/>
@@ -7638,6 +8502,7 @@
               </w:rPr>
               <w:t>location_name</w:t>
             </w:r>
+            <w:proofErr w:type="spellEnd"/>
           </w:p>
         </w:tc>
         <w:tc>
@@ -7654,13 +8519,23 @@
                 <w:szCs w:val="18"/>
               </w:rPr>
             </w:pPr>
-            <w:r>
-              <w:rPr>
-                <w:rFonts w:ascii="Assistant" w:hAnsi="Assistant" w:cs="Assistant"/>
-                <w:sz w:val="18"/>
-                <w:szCs w:val="18"/>
-              </w:rPr>
-              <w:t>VARCHAR(100)</w:t>
+            <w:proofErr w:type="gramStart"/>
+            <w:r>
+              <w:rPr>
+                <w:rFonts w:ascii="Assistant" w:hAnsi="Assistant" w:cs="Assistant"/>
+                <w:sz w:val="18"/>
+                <w:szCs w:val="18"/>
+              </w:rPr>
+              <w:t>VARCHAR(</w:t>
+            </w:r>
+            <w:proofErr w:type="gramEnd"/>
+            <w:r>
+              <w:rPr>
+                <w:rFonts w:ascii="Assistant" w:hAnsi="Assistant" w:cs="Assistant"/>
+                <w:sz w:val="18"/>
+                <w:szCs w:val="18"/>
+              </w:rPr>
+              <w:t>100)</w:t>
             </w:r>
           </w:p>
         </w:tc>
@@ -8017,6 +8892,7 @@
                 <w:szCs w:val="18"/>
               </w:rPr>
             </w:pPr>
+            <w:proofErr w:type="spellStart"/>
             <w:r>
               <w:rPr>
                 <w:rFonts w:ascii="Assistant" w:hAnsi="Assistant" w:cs="Assistant"/>
@@ -8025,6 +8901,7 @@
               </w:rPr>
               <w:t>file_name</w:t>
             </w:r>
+            <w:proofErr w:type="spellEnd"/>
           </w:p>
         </w:tc>
         <w:tc>
@@ -8042,13 +8919,23 @@
                 <w:szCs w:val="18"/>
               </w:rPr>
             </w:pPr>
-            <w:r>
-              <w:rPr>
-                <w:rFonts w:ascii="Assistant" w:hAnsi="Assistant" w:cs="Assistant"/>
-                <w:sz w:val="18"/>
-                <w:szCs w:val="18"/>
-              </w:rPr>
-              <w:t>VARCHAR(255)</w:t>
+            <w:proofErr w:type="gramStart"/>
+            <w:r>
+              <w:rPr>
+                <w:rFonts w:ascii="Assistant" w:hAnsi="Assistant" w:cs="Assistant"/>
+                <w:sz w:val="18"/>
+                <w:szCs w:val="18"/>
+              </w:rPr>
+              <w:t>VARCHAR(</w:t>
+            </w:r>
+            <w:proofErr w:type="gramEnd"/>
+            <w:r>
+              <w:rPr>
+                <w:rFonts w:ascii="Assistant" w:hAnsi="Assistant" w:cs="Assistant"/>
+                <w:sz w:val="18"/>
+                <w:szCs w:val="18"/>
+              </w:rPr>
+              <w:t>255)</w:t>
             </w:r>
           </w:p>
         </w:tc>
@@ -8123,6 +9010,7 @@
                 <w:szCs w:val="18"/>
               </w:rPr>
             </w:pPr>
+            <w:proofErr w:type="spellStart"/>
             <w:r>
               <w:rPr>
                 <w:rFonts w:ascii="Assistant" w:hAnsi="Assistant" w:cs="Assistant"/>
@@ -8131,6 +9019,7 @@
               </w:rPr>
               <w:t>file_path</w:t>
             </w:r>
+            <w:proofErr w:type="spellEnd"/>
           </w:p>
         </w:tc>
         <w:tc>
@@ -8148,13 +9037,23 @@
                 <w:szCs w:val="18"/>
               </w:rPr>
             </w:pPr>
-            <w:r>
-              <w:rPr>
-                <w:rFonts w:ascii="Assistant" w:hAnsi="Assistant" w:cs="Assistant"/>
-                <w:sz w:val="18"/>
-                <w:szCs w:val="18"/>
-              </w:rPr>
-              <w:t>VARCHAR(255)</w:t>
+            <w:proofErr w:type="gramStart"/>
+            <w:r>
+              <w:rPr>
+                <w:rFonts w:ascii="Assistant" w:hAnsi="Assistant" w:cs="Assistant"/>
+                <w:sz w:val="18"/>
+                <w:szCs w:val="18"/>
+              </w:rPr>
+              <w:t>VARCHAR(</w:t>
+            </w:r>
+            <w:proofErr w:type="gramEnd"/>
+            <w:r>
+              <w:rPr>
+                <w:rFonts w:ascii="Assistant" w:hAnsi="Assistant" w:cs="Assistant"/>
+                <w:sz w:val="18"/>
+                <w:szCs w:val="18"/>
+              </w:rPr>
+              <w:t>255)</w:t>
             </w:r>
           </w:p>
         </w:tc>
@@ -8237,6 +9136,7 @@
                 <w:szCs w:val="18"/>
               </w:rPr>
             </w:pPr>
+            <w:proofErr w:type="spellStart"/>
             <w:r>
               <w:rPr>
                 <w:rFonts w:ascii="Assistant" w:hAnsi="Assistant" w:cs="Assistant"/>
@@ -8245,6 +9145,7 @@
               </w:rPr>
               <w:t>file_size</w:t>
             </w:r>
+            <w:proofErr w:type="spellEnd"/>
           </w:p>
         </w:tc>
         <w:tc>
@@ -8319,8 +9220,19 @@
                 <w:szCs w:val="18"/>
                 <w:rtl/>
               </w:rPr>
-              <w:t>גודל הקובץ בבייטים</w:t>
-            </w:r>
+              <w:t xml:space="preserve">גודל הקובץ </w:t>
+            </w:r>
+            <w:proofErr w:type="spellStart"/>
+            <w:r>
+              <w:rPr>
+                <w:rFonts w:ascii="Assistant" w:hAnsi="Assistant" w:cs="Assistant"/>
+                <w:sz w:val="18"/>
+                <w:szCs w:val="18"/>
+                <w:rtl/>
+              </w:rPr>
+              <w:t>בבייטים</w:t>
+            </w:r>
+            <w:proofErr w:type="spellEnd"/>
           </w:p>
         </w:tc>
       </w:tr>
@@ -8343,6 +9255,7 @@
                 <w:szCs w:val="18"/>
               </w:rPr>
             </w:pPr>
+            <w:proofErr w:type="spellStart"/>
             <w:r>
               <w:rPr>
                 <w:rFonts w:ascii="Assistant" w:hAnsi="Assistant" w:cs="Assistant"/>
@@ -8351,6 +9264,7 @@
               </w:rPr>
               <w:t>mime_type</w:t>
             </w:r>
+            <w:proofErr w:type="spellEnd"/>
           </w:p>
         </w:tc>
         <w:tc>
@@ -8368,13 +9282,23 @@
                 <w:szCs w:val="18"/>
               </w:rPr>
             </w:pPr>
-            <w:r>
-              <w:rPr>
-                <w:rFonts w:ascii="Assistant" w:hAnsi="Assistant" w:cs="Assistant"/>
-                <w:sz w:val="18"/>
-                <w:szCs w:val="18"/>
-              </w:rPr>
-              <w:t>VARCHAR(100)</w:t>
+            <w:proofErr w:type="gramStart"/>
+            <w:r>
+              <w:rPr>
+                <w:rFonts w:ascii="Assistant" w:hAnsi="Assistant" w:cs="Assistant"/>
+                <w:sz w:val="18"/>
+                <w:szCs w:val="18"/>
+              </w:rPr>
+              <w:t>VARCHAR(</w:t>
+            </w:r>
+            <w:proofErr w:type="gramEnd"/>
+            <w:r>
+              <w:rPr>
+                <w:rFonts w:ascii="Assistant" w:hAnsi="Assistant" w:cs="Assistant"/>
+                <w:sz w:val="18"/>
+                <w:szCs w:val="18"/>
+              </w:rPr>
+              <w:t>100)</w:t>
             </w:r>
           </w:p>
         </w:tc>
@@ -8457,6 +9381,7 @@
                 <w:szCs w:val="18"/>
               </w:rPr>
             </w:pPr>
+            <w:proofErr w:type="spellStart"/>
             <w:r>
               <w:rPr>
                 <w:rFonts w:ascii="Assistant" w:hAnsi="Assistant" w:cs="Assistant"/>
@@ -8465,6 +9390,7 @@
               </w:rPr>
               <w:t>taken_at</w:t>
             </w:r>
+            <w:proofErr w:type="spellEnd"/>
           </w:p>
         </w:tc>
         <w:tc>
@@ -8563,6 +9489,7 @@
                 <w:szCs w:val="18"/>
               </w:rPr>
             </w:pPr>
+            <w:proofErr w:type="spellStart"/>
             <w:r>
               <w:rPr>
                 <w:rFonts w:ascii="Assistant" w:hAnsi="Assistant" w:cs="Assistant"/>
@@ -8571,6 +9498,7 @@
               </w:rPr>
               <w:t>trip_id</w:t>
             </w:r>
+            <w:proofErr w:type="spellEnd"/>
           </w:p>
         </w:tc>
         <w:tc>
@@ -8669,6 +9597,7 @@
                 <w:szCs w:val="18"/>
               </w:rPr>
             </w:pPr>
+            <w:proofErr w:type="spellStart"/>
             <w:r>
               <w:rPr>
                 <w:rFonts w:ascii="Assistant" w:hAnsi="Assistant" w:cs="Assistant"/>
@@ -8677,6 +9606,7 @@
               </w:rPr>
               <w:t>is_ai_generated</w:t>
             </w:r>
+            <w:proofErr w:type="spellEnd"/>
           </w:p>
         </w:tc>
         <w:tc>
@@ -8783,6 +9713,7 @@
                 <w:szCs w:val="18"/>
               </w:rPr>
             </w:pPr>
+            <w:proofErr w:type="spellStart"/>
             <w:r>
               <w:rPr>
                 <w:rFonts w:ascii="Assistant" w:hAnsi="Assistant" w:cs="Assistant"/>
@@ -8791,6 +9722,7 @@
               </w:rPr>
               <w:t>ai_prompt</w:t>
             </w:r>
+            <w:proofErr w:type="spellEnd"/>
           </w:p>
         </w:tc>
         <w:tc>
@@ -8897,6 +9829,7 @@
                 <w:szCs w:val="18"/>
               </w:rPr>
             </w:pPr>
+            <w:proofErr w:type="spellStart"/>
             <w:r>
               <w:rPr>
                 <w:rFonts w:ascii="Assistant" w:hAnsi="Assistant" w:cs="Assistant"/>
@@ -8905,6 +9838,7 @@
               </w:rPr>
               <w:t>ai_style</w:t>
             </w:r>
+            <w:proofErr w:type="spellEnd"/>
           </w:p>
         </w:tc>
         <w:tc>
@@ -8922,13 +9856,23 @@
                 <w:szCs w:val="18"/>
               </w:rPr>
             </w:pPr>
-            <w:r>
-              <w:rPr>
-                <w:rFonts w:ascii="Assistant" w:hAnsi="Assistant" w:cs="Assistant"/>
-                <w:sz w:val="18"/>
-                <w:szCs w:val="18"/>
-              </w:rPr>
-              <w:t>VARCHAR(50)</w:t>
+            <w:proofErr w:type="gramStart"/>
+            <w:r>
+              <w:rPr>
+                <w:rFonts w:ascii="Assistant" w:hAnsi="Assistant" w:cs="Assistant"/>
+                <w:sz w:val="18"/>
+                <w:szCs w:val="18"/>
+              </w:rPr>
+              <w:t>VARCHAR(</w:t>
+            </w:r>
+            <w:proofErr w:type="gramEnd"/>
+            <w:r>
+              <w:rPr>
+                <w:rFonts w:ascii="Assistant" w:hAnsi="Assistant" w:cs="Assistant"/>
+                <w:sz w:val="18"/>
+                <w:szCs w:val="18"/>
+              </w:rPr>
+              <w:t>50)</w:t>
             </w:r>
           </w:p>
         </w:tc>
@@ -9011,6 +9955,7 @@
                 <w:szCs w:val="18"/>
               </w:rPr>
             </w:pPr>
+            <w:proofErr w:type="spellStart"/>
             <w:r>
               <w:rPr>
                 <w:rFonts w:ascii="Assistant" w:hAnsi="Assistant" w:cs="Assistant"/>
@@ -9019,6 +9964,7 @@
               </w:rPr>
               <w:t>user_id</w:t>
             </w:r>
+            <w:proofErr w:type="spellEnd"/>
           </w:p>
         </w:tc>
         <w:tc>
@@ -9117,6 +10063,7 @@
                 <w:szCs w:val="18"/>
               </w:rPr>
             </w:pPr>
+            <w:proofErr w:type="spellStart"/>
             <w:r>
               <w:rPr>
                 <w:rFonts w:ascii="Assistant" w:hAnsi="Assistant" w:cs="Assistant"/>
@@ -9125,6 +10072,7 @@
               </w:rPr>
               <w:t>created_at</w:t>
             </w:r>
+            <w:proofErr w:type="spellEnd"/>
           </w:p>
         </w:tc>
         <w:tc>
@@ -9173,7 +10121,25 @@
                 <w:sz w:val="18"/>
                 <w:szCs w:val="18"/>
               </w:rPr>
-              <w:t>DEFAULT NOW()</w:t>
+              <w:t xml:space="preserve">DEFAULT </w:t>
+            </w:r>
+            <w:proofErr w:type="gramStart"/>
+            <w:r>
+              <w:rPr>
+                <w:rFonts w:ascii="Assistant" w:hAnsi="Assistant" w:cs="Assistant"/>
+                <w:sz w:val="18"/>
+                <w:szCs w:val="18"/>
+              </w:rPr>
+              <w:t>NOW(</w:t>
+            </w:r>
+            <w:proofErr w:type="gramEnd"/>
+            <w:r>
+              <w:rPr>
+                <w:rFonts w:ascii="Assistant" w:hAnsi="Assistant" w:cs="Assistant"/>
+                <w:sz w:val="18"/>
+                <w:szCs w:val="18"/>
+              </w:rPr>
+              <w:t>)</w:t>
             </w:r>
           </w:p>
         </w:tc>
@@ -9223,6 +10189,7 @@
                 <w:szCs w:val="18"/>
               </w:rPr>
             </w:pPr>
+            <w:proofErr w:type="spellStart"/>
             <w:r>
               <w:rPr>
                 <w:rFonts w:ascii="Assistant" w:hAnsi="Assistant" w:cs="Assistant"/>
@@ -9231,6 +10198,7 @@
               </w:rPr>
               <w:t>created_by</w:t>
             </w:r>
+            <w:proofErr w:type="spellEnd"/>
           </w:p>
         </w:tc>
         <w:tc>
@@ -9329,6 +10297,7 @@
                 <w:szCs w:val="18"/>
               </w:rPr>
             </w:pPr>
+            <w:proofErr w:type="spellStart"/>
             <w:r>
               <w:rPr>
                 <w:rFonts w:ascii="Assistant" w:hAnsi="Assistant" w:cs="Assistant"/>
@@ -9337,6 +10306,7 @@
               </w:rPr>
               <w:t>updated_at</w:t>
             </w:r>
+            <w:proofErr w:type="spellEnd"/>
           </w:p>
         </w:tc>
         <w:tc>
@@ -9435,6 +10405,7 @@
                 <w:szCs w:val="18"/>
               </w:rPr>
             </w:pPr>
+            <w:proofErr w:type="spellStart"/>
             <w:r>
               <w:rPr>
                 <w:rFonts w:ascii="Assistant" w:hAnsi="Assistant" w:cs="Assistant"/>
@@ -9443,6 +10414,7 @@
               </w:rPr>
               <w:t>updated_by</w:t>
             </w:r>
+            <w:proofErr w:type="spellEnd"/>
           </w:p>
         </w:tc>
         <w:tc>
@@ -9839,13 +10811,23 @@
                 <w:szCs w:val="18"/>
               </w:rPr>
             </w:pPr>
-            <w:r>
-              <w:rPr>
-                <w:rFonts w:ascii="Assistant" w:hAnsi="Assistant" w:cs="Assistant"/>
-                <w:sz w:val="18"/>
-                <w:szCs w:val="18"/>
-              </w:rPr>
-              <w:t>VARCHAR(50)</w:t>
+            <w:proofErr w:type="gramStart"/>
+            <w:r>
+              <w:rPr>
+                <w:rFonts w:ascii="Assistant" w:hAnsi="Assistant" w:cs="Assistant"/>
+                <w:sz w:val="18"/>
+                <w:szCs w:val="18"/>
+              </w:rPr>
+              <w:t>VARCHAR(</w:t>
+            </w:r>
+            <w:proofErr w:type="gramEnd"/>
+            <w:r>
+              <w:rPr>
+                <w:rFonts w:ascii="Assistant" w:hAnsi="Assistant" w:cs="Assistant"/>
+                <w:sz w:val="18"/>
+                <w:szCs w:val="18"/>
+              </w:rPr>
+              <w:t>50)</w:t>
             </w:r>
           </w:p>
         </w:tc>
@@ -9917,6 +10899,7 @@
                 <w:szCs w:val="18"/>
               </w:rPr>
             </w:pPr>
+            <w:proofErr w:type="spellStart"/>
             <w:r>
               <w:rPr>
                 <w:rFonts w:ascii="Assistant" w:hAnsi="Assistant" w:cs="Assistant"/>
@@ -9925,6 +10908,7 @@
               </w:rPr>
               <w:t>created_at</w:t>
             </w:r>
+            <w:proofErr w:type="spellEnd"/>
           </w:p>
         </w:tc>
         <w:tc>
@@ -9971,7 +10955,25 @@
                 <w:sz w:val="18"/>
                 <w:szCs w:val="18"/>
               </w:rPr>
-              <w:t>DEFAULT NOW()</w:t>
+              <w:t xml:space="preserve">DEFAULT </w:t>
+            </w:r>
+            <w:proofErr w:type="gramStart"/>
+            <w:r>
+              <w:rPr>
+                <w:rFonts w:ascii="Assistant" w:hAnsi="Assistant" w:cs="Assistant"/>
+                <w:sz w:val="18"/>
+                <w:szCs w:val="18"/>
+              </w:rPr>
+              <w:t>NOW(</w:t>
+            </w:r>
+            <w:proofErr w:type="gramEnd"/>
+            <w:r>
+              <w:rPr>
+                <w:rFonts w:ascii="Assistant" w:hAnsi="Assistant" w:cs="Assistant"/>
+                <w:sz w:val="18"/>
+                <w:szCs w:val="18"/>
+              </w:rPr>
+              <w:t>)</w:t>
             </w:r>
           </w:p>
         </w:tc>
@@ -10019,6 +11021,7 @@
                 <w:szCs w:val="18"/>
               </w:rPr>
             </w:pPr>
+            <w:proofErr w:type="spellStart"/>
             <w:r>
               <w:rPr>
                 <w:rFonts w:ascii="Assistant" w:hAnsi="Assistant" w:cs="Assistant"/>
@@ -10027,6 +11030,7 @@
               </w:rPr>
               <w:t>created_by</w:t>
             </w:r>
+            <w:proofErr w:type="spellEnd"/>
           </w:p>
         </w:tc>
         <w:tc>
@@ -10134,7 +11138,29 @@
           <w:sz w:val="20"/>
           <w:szCs w:val="20"/>
         </w:rPr>
-        <w:t xml:space="preserve"> ImagesTags </w:t>
+        <w:t xml:space="preserve"> </w:t>
+      </w:r>
+      <w:proofErr w:type="spellStart"/>
+      <w:r>
+        <w:rPr>
+          <w:rFonts w:ascii="Assistant" w:hAnsi="Assistant" w:cs="Assistant"/>
+          <w:b/>
+          <w:bCs/>
+          <w:sz w:val="20"/>
+          <w:szCs w:val="20"/>
+        </w:rPr>
+        <w:t>ImagesTags</w:t>
+      </w:r>
+      <w:proofErr w:type="spellEnd"/>
+      <w:r>
+        <w:rPr>
+          <w:rFonts w:ascii="Assistant" w:hAnsi="Assistant" w:cs="Assistant"/>
+          <w:b/>
+          <w:bCs/>
+          <w:sz w:val="20"/>
+          <w:szCs w:val="20"/>
+        </w:rPr>
+        <w:t xml:space="preserve"> </w:t>
       </w:r>
     </w:p>
     <w:tbl>
@@ -10299,6 +11325,7 @@
                 <w:szCs w:val="18"/>
               </w:rPr>
             </w:pPr>
+            <w:proofErr w:type="spellStart"/>
             <w:r>
               <w:rPr>
                 <w:rFonts w:ascii="Assistant" w:hAnsi="Assistant" w:cs="Assistant"/>
@@ -10307,6 +11334,7 @@
               </w:rPr>
               <w:t>image_id</w:t>
             </w:r>
+            <w:proofErr w:type="spellEnd"/>
           </w:p>
         </w:tc>
         <w:tc>
@@ -10405,6 +11433,7 @@
                 <w:szCs w:val="18"/>
               </w:rPr>
             </w:pPr>
+            <w:proofErr w:type="spellStart"/>
             <w:r>
               <w:rPr>
                 <w:rFonts w:ascii="Assistant" w:hAnsi="Assistant" w:cs="Assistant"/>
@@ -10413,6 +11442,7 @@
               </w:rPr>
               <w:t>tag_id</w:t>
             </w:r>
+            <w:proofErr w:type="spellEnd"/>
           </w:p>
         </w:tc>
         <w:tc>
@@ -10511,6 +11541,7 @@
                 <w:szCs w:val="18"/>
               </w:rPr>
             </w:pPr>
+            <w:proofErr w:type="spellStart"/>
             <w:r>
               <w:rPr>
                 <w:rFonts w:ascii="Assistant" w:hAnsi="Assistant" w:cs="Assistant"/>
@@ -10519,6 +11550,7 @@
               </w:rPr>
               <w:t>created_at</w:t>
             </w:r>
+            <w:proofErr w:type="spellEnd"/>
           </w:p>
         </w:tc>
         <w:tc>
@@ -10567,7 +11599,25 @@
                 <w:sz w:val="18"/>
                 <w:szCs w:val="18"/>
               </w:rPr>
-              <w:t>DEFAULT NOW()</w:t>
+              <w:t xml:space="preserve">DEFAULT </w:t>
+            </w:r>
+            <w:proofErr w:type="gramStart"/>
+            <w:r>
+              <w:rPr>
+                <w:rFonts w:ascii="Assistant" w:hAnsi="Assistant" w:cs="Assistant"/>
+                <w:sz w:val="18"/>
+                <w:szCs w:val="18"/>
+              </w:rPr>
+              <w:t>NOW(</w:t>
+            </w:r>
+            <w:proofErr w:type="gramEnd"/>
+            <w:r>
+              <w:rPr>
+                <w:rFonts w:ascii="Assistant" w:hAnsi="Assistant" w:cs="Assistant"/>
+                <w:sz w:val="18"/>
+                <w:szCs w:val="18"/>
+              </w:rPr>
+              <w:t>)</w:t>
             </w:r>
           </w:p>
         </w:tc>
@@ -10617,6 +11667,7 @@
                 <w:szCs w:val="18"/>
               </w:rPr>
             </w:pPr>
+            <w:proofErr w:type="spellStart"/>
             <w:r>
               <w:rPr>
                 <w:rFonts w:ascii="Assistant" w:hAnsi="Assistant" w:cs="Assistant"/>
@@ -10625,6 +11676,7 @@
               </w:rPr>
               <w:t>created_by</w:t>
             </w:r>
+            <w:proofErr w:type="spellEnd"/>
           </w:p>
         </w:tc>
         <w:tc>
@@ -10780,8 +11832,20 @@
           <w:sz w:val="20"/>
           <w:szCs w:val="20"/>
         </w:rPr>
-        <w:t xml:space="preserve"> Trips.user_id</w:t>
-      </w:r>
+        <w:t xml:space="preserve"> </w:t>
+      </w:r>
+      <w:proofErr w:type="spellStart"/>
+      <w:r>
+        <w:rPr>
+          <w:rFonts w:ascii="Assistant" w:hAnsi="Assistant" w:cs="Assistant"/>
+          <w:b/>
+          <w:bCs/>
+          <w:sz w:val="20"/>
+          <w:szCs w:val="20"/>
+        </w:rPr>
+        <w:t>Trips.user_id</w:t>
+      </w:r>
+      <w:proofErr w:type="spellEnd"/>
       <w:r>
         <w:rPr>
           <w:rFonts w:ascii="Assistant" w:hAnsi="Assistant" w:cs="Assistant"/>
@@ -10855,8 +11919,20 @@
           <w:sz w:val="20"/>
           <w:szCs w:val="20"/>
         </w:rPr>
-        <w:t xml:space="preserve"> Images.user_id</w:t>
-      </w:r>
+        <w:t xml:space="preserve"> </w:t>
+      </w:r>
+      <w:proofErr w:type="spellStart"/>
+      <w:r>
+        <w:rPr>
+          <w:rFonts w:ascii="Assistant" w:hAnsi="Assistant" w:cs="Assistant"/>
+          <w:b/>
+          <w:bCs/>
+          <w:sz w:val="20"/>
+          <w:szCs w:val="20"/>
+        </w:rPr>
+        <w:t>Images.user_id</w:t>
+      </w:r>
+      <w:proofErr w:type="spellEnd"/>
       <w:r>
         <w:rPr>
           <w:rFonts w:ascii="Assistant" w:hAnsi="Assistant" w:cs="Assistant"/>
@@ -10930,8 +12006,20 @@
           <w:sz w:val="20"/>
           <w:szCs w:val="20"/>
         </w:rPr>
-        <w:t xml:space="preserve"> Images.trip_id</w:t>
-      </w:r>
+        <w:t xml:space="preserve"> </w:t>
+      </w:r>
+      <w:proofErr w:type="spellStart"/>
+      <w:r>
+        <w:rPr>
+          <w:rFonts w:ascii="Assistant" w:hAnsi="Assistant" w:cs="Assistant"/>
+          <w:b/>
+          <w:bCs/>
+          <w:sz w:val="20"/>
+          <w:szCs w:val="20"/>
+        </w:rPr>
+        <w:t>Images.trip_id</w:t>
+      </w:r>
+      <w:proofErr w:type="spellEnd"/>
       <w:r>
         <w:rPr>
           <w:rFonts w:ascii="Assistant" w:hAnsi="Assistant" w:cs="Assistant"/>
@@ -11005,8 +12093,20 @@
           <w:sz w:val="20"/>
           <w:szCs w:val="20"/>
         </w:rPr>
-        <w:t xml:space="preserve"> ImagesTags.tag_id</w:t>
-      </w:r>
+        <w:t xml:space="preserve"> </w:t>
+      </w:r>
+      <w:proofErr w:type="spellStart"/>
+      <w:r>
+        <w:rPr>
+          <w:rFonts w:ascii="Assistant" w:hAnsi="Assistant" w:cs="Assistant"/>
+          <w:b/>
+          <w:bCs/>
+          <w:sz w:val="20"/>
+          <w:szCs w:val="20"/>
+        </w:rPr>
+        <w:t>ImagesTags.tag_id</w:t>
+      </w:r>
+      <w:proofErr w:type="spellEnd"/>
       <w:r>
         <w:rPr>
           <w:rFonts w:ascii="Assistant" w:hAnsi="Assistant" w:cs="Assistant"/>
@@ -11080,8 +12180,20 @@
           <w:sz w:val="20"/>
           <w:szCs w:val="20"/>
         </w:rPr>
-        <w:t xml:space="preserve"> ImagesTags.image_id</w:t>
-      </w:r>
+        <w:t xml:space="preserve"> </w:t>
+      </w:r>
+      <w:proofErr w:type="spellStart"/>
+      <w:r>
+        <w:rPr>
+          <w:rFonts w:ascii="Assistant" w:hAnsi="Assistant" w:cs="Assistant"/>
+          <w:b/>
+          <w:bCs/>
+          <w:sz w:val="20"/>
+          <w:szCs w:val="20"/>
+        </w:rPr>
+        <w:t>ImagesTags.image_id</w:t>
+      </w:r>
+      <w:proofErr w:type="spellEnd"/>
       <w:r>
         <w:rPr>
           <w:rFonts w:ascii="Assistant" w:hAnsi="Assistant" w:cs="Assistant"/>
@@ -12543,14 +13655,25 @@
         </w:rPr>
         <w:t xml:space="preserve">• </w:t>
       </w:r>
-      <w:r>
-        <w:rPr>
-          <w:rFonts w:ascii="Assistant" w:hAnsi="Assistant" w:cs="Assistant"/>
-          <w:sz w:val="20"/>
-          <w:szCs w:val="20"/>
-          <w:rtl/>
-        </w:rPr>
-        <w:t>ישום מערכת הרשאות צפייה לקישורים משותפים</w:t>
+      <w:proofErr w:type="spellStart"/>
+      <w:r>
+        <w:rPr>
+          <w:rFonts w:ascii="Assistant" w:hAnsi="Assistant" w:cs="Assistant"/>
+          <w:sz w:val="20"/>
+          <w:szCs w:val="20"/>
+          <w:rtl/>
+        </w:rPr>
+        <w:t>ישום</w:t>
+      </w:r>
+      <w:proofErr w:type="spellEnd"/>
+      <w:r>
+        <w:rPr>
+          <w:rFonts w:ascii="Assistant" w:hAnsi="Assistant" w:cs="Assistant"/>
+          <w:sz w:val="20"/>
+          <w:szCs w:val="20"/>
+          <w:rtl/>
+        </w:rPr>
+        <w:t xml:space="preserve"> מערכת הרשאות צפייה לקישורים משותפים</w:t>
       </w:r>
     </w:p>
     <w:p>
@@ -13596,7 +14719,47 @@
           <w:szCs w:val="20"/>
           <w:rtl/>
         </w:rPr>
-        <w:t xml:space="preserve">• מסמך איפיון זה מתאר את מערכת לתיעוד וניהול זכרונות טיולים כפלטפורמת </w:t>
+        <w:t xml:space="preserve">• מסמך </w:t>
+      </w:r>
+      <w:proofErr w:type="spellStart"/>
+      <w:r>
+        <w:rPr>
+          <w:rFonts w:ascii="Assistant" w:hAnsi="Assistant" w:cs="Assistant"/>
+          <w:sz w:val="20"/>
+          <w:szCs w:val="20"/>
+          <w:rtl/>
+        </w:rPr>
+        <w:t>איפיון</w:t>
+      </w:r>
+      <w:proofErr w:type="spellEnd"/>
+      <w:r>
+        <w:rPr>
+          <w:rFonts w:ascii="Assistant" w:hAnsi="Assistant" w:cs="Assistant"/>
+          <w:sz w:val="20"/>
+          <w:szCs w:val="20"/>
+          <w:rtl/>
+        </w:rPr>
+        <w:t xml:space="preserve"> זה מתאר את מערכת לתיעוד וניהול </w:t>
+      </w:r>
+      <w:proofErr w:type="spellStart"/>
+      <w:r>
+        <w:rPr>
+          <w:rFonts w:ascii="Assistant" w:hAnsi="Assistant" w:cs="Assistant"/>
+          <w:sz w:val="20"/>
+          <w:szCs w:val="20"/>
+          <w:rtl/>
+        </w:rPr>
+        <w:t>זכרונות</w:t>
+      </w:r>
+      <w:proofErr w:type="spellEnd"/>
+      <w:r>
+        <w:rPr>
+          <w:rFonts w:ascii="Assistant" w:hAnsi="Assistant" w:cs="Assistant"/>
+          <w:sz w:val="20"/>
+          <w:szCs w:val="20"/>
+          <w:rtl/>
+        </w:rPr>
+        <w:t xml:space="preserve"> טיולים כפלטפורמת </w:t>
       </w:r>
       <w:r>
         <w:rPr>

</xml_diff>

<commit_message>
feat(auth, albums): add signup/login and travel albums
</commit_message>
<xml_diff>
--- a/מסמך אפיון travelMemories.docx
+++ b/מסמך אפיון travelMemories.docx
@@ -61,38 +61,16 @@
           <w:sz w:val="26"/>
           <w:szCs w:val="26"/>
         </w:rPr>
-        <w:t xml:space="preserve"> </w:t>
-      </w:r>
-      <w:proofErr w:type="spellStart"/>
-      <w:r>
-        <w:rPr>
-          <w:rFonts w:ascii="Assistant" w:hAnsi="Assistant" w:cs="Assistant"/>
+        <w:t xml:space="preserve"> TravelMemories </w:t>
+      </w:r>
+      <w:r>
+        <w:rPr>
+          <w:rFonts w:ascii="Segoe UI Emoji" w:hAnsi="Segoe UI Emoji" w:cs="Segoe UI Emoji"/>
           <w:b/>
           <w:bCs/>
           <w:sz w:val="26"/>
           <w:szCs w:val="26"/>
         </w:rPr>
-        <w:t>TravelMemories</w:t>
-      </w:r>
-      <w:proofErr w:type="spellEnd"/>
-      <w:r>
-        <w:rPr>
-          <w:rFonts w:ascii="Assistant" w:hAnsi="Assistant" w:cs="Assistant"/>
-          <w:b/>
-          <w:bCs/>
-          <w:sz w:val="26"/>
-          <w:szCs w:val="26"/>
-        </w:rPr>
-        <w:t xml:space="preserve"> </w:t>
-      </w:r>
-      <w:r>
-        <w:rPr>
-          <w:rFonts w:ascii="Segoe UI Emoji" w:hAnsi="Segoe UI Emoji" w:cs="Segoe UI Emoji"/>
-          <w:b/>
-          <w:bCs/>
-          <w:sz w:val="26"/>
-          <w:szCs w:val="26"/>
-        </w:rPr>
         <w:t>🚀</w:t>
       </w:r>
     </w:p>
@@ -226,23 +204,13 @@
         </w:rPr>
         <w:t xml:space="preserve"> </w:t>
       </w:r>
-      <w:proofErr w:type="spellStart"/>
-      <w:r>
-        <w:rPr>
-          <w:rFonts w:ascii="Assistant" w:hAnsi="Assistant" w:cs="Assistant"/>
-          <w:sz w:val="20"/>
-          <w:szCs w:val="20"/>
-        </w:rPr>
-        <w:t>TravelMemories</w:t>
-      </w:r>
-      <w:proofErr w:type="spellEnd"/>
-      <w:r>
-        <w:rPr>
-          <w:rFonts w:ascii="Assistant" w:hAnsi="Assistant" w:cs="Assistant"/>
-          <w:sz w:val="20"/>
-          <w:szCs w:val="20"/>
-        </w:rPr>
-        <w:t xml:space="preserve"> </w:t>
+      <w:r>
+        <w:rPr>
+          <w:rFonts w:ascii="Assistant" w:hAnsi="Assistant" w:cs="Assistant"/>
+          <w:sz w:val="20"/>
+          <w:szCs w:val="20"/>
+        </w:rPr>
+        <w:t xml:space="preserve">TravelMemories </w:t>
       </w:r>
       <w:r>
         <w:rPr>
@@ -522,9 +490,10 @@
       <w:pPr>
         <w:jc w:val="both"/>
         <w:rPr>
-          <w:rFonts w:ascii="Assistant" w:hAnsi="Assistant" w:cs="Assistant"/>
-          <w:sz w:val="20"/>
-          <w:szCs w:val="20"/>
+          <w:rFonts w:ascii="Assistant" w:hAnsi="Assistant" w:cs="Assistant" w:hint="cs"/>
+          <w:sz w:val="20"/>
+          <w:szCs w:val="20"/>
+          <w:rtl/>
         </w:rPr>
       </w:pPr>
       <w:r>
@@ -830,7 +799,6 @@
           <w:szCs w:val="20"/>
         </w:rPr>
       </w:pPr>
-      <w:proofErr w:type="spellStart"/>
       <w:proofErr w:type="gramStart"/>
       <w:r>
         <w:rPr>
@@ -838,16 +806,7 @@
           <w:sz w:val="20"/>
           <w:szCs w:val="20"/>
         </w:rPr>
-        <w:t>TravelMemories</w:t>
-      </w:r>
-      <w:proofErr w:type="spellEnd"/>
-      <w:r>
-        <w:rPr>
-          <w:rFonts w:ascii="Assistant" w:hAnsi="Assistant" w:cs="Assistant"/>
-          <w:sz w:val="20"/>
-          <w:szCs w:val="20"/>
-        </w:rPr>
-        <w:t xml:space="preserve"> </w:t>
+        <w:t xml:space="preserve">TravelMemories </w:t>
       </w:r>
       <w:r>
         <w:rPr>
@@ -1753,7 +1712,6 @@
         </w:rPr>
         <w:t xml:space="preserve"> </w:t>
       </w:r>
-      <w:proofErr w:type="spellStart"/>
       <w:r>
         <w:rPr>
           <w:rFonts w:ascii="Assistant" w:hAnsi="Assistant" w:cs="Assistant"/>
@@ -1764,7 +1722,6 @@
         </w:rPr>
         <w:t>TravelMemories</w:t>
       </w:r>
-      <w:proofErr w:type="spellEnd"/>
       <w:r>
         <w:rPr>
           <w:rFonts w:ascii="Assistant" w:hAnsi="Assistant" w:cs="Assistant"/>

</xml_diff>

<commit_message>
updated and organized project
</commit_message>
<xml_diff>
--- a/מסמך אפיון travelMemories.docx
+++ b/מסמך אפיון travelMemories.docx
@@ -12645,17 +12645,18 @@
         <w:ind w:left="720"/>
         <w:jc w:val="both"/>
         <w:rPr>
-          <w:rFonts w:ascii="Assistant" w:hAnsi="Assistant" w:cs="Assistant"/>
-          <w:sz w:val="20"/>
-          <w:szCs w:val="20"/>
-          <w:rtl/>
-        </w:rPr>
-      </w:pPr>
-      <w:r>
-        <w:rPr>
-          <w:rFonts w:ascii="Assistant" w:hAnsi="Assistant" w:cs="Assistant"/>
-          <w:sz w:val="20"/>
-          <w:szCs w:val="20"/>
+          <w:rFonts w:ascii="Assistant" w:hAnsi="Assistant" w:cs="Assistant" w:hint="cs"/>
+          <w:sz w:val="20"/>
+          <w:szCs w:val="20"/>
+          <w:rtl/>
+        </w:rPr>
+      </w:pPr>
+      <w:r>
+        <w:rPr>
+          <w:rFonts w:ascii="Assistant" w:hAnsi="Assistant" w:cs="Assistant"/>
+          <w:sz w:val="20"/>
+          <w:szCs w:val="20"/>
+          <w:highlight w:val="red"/>
           <w:rtl/>
         </w:rPr>
         <w:t xml:space="preserve">• הגדרת סביבת </w:t>
@@ -12665,6 +12666,7 @@
           <w:rFonts w:ascii="Assistant" w:hAnsi="Assistant" w:cs="Assistant"/>
           <w:sz w:val="20"/>
           <w:szCs w:val="20"/>
+          <w:highlight w:val="red"/>
         </w:rPr>
         <w:t>CI/CD</w:t>
       </w:r>
@@ -12745,28 +12747,10 @@
           <w:rFonts w:ascii="Assistant" w:hAnsi="Assistant" w:cs="Assistant"/>
           <w:sz w:val="20"/>
           <w:szCs w:val="20"/>
-          <w:rtl/>
-        </w:rPr>
-        <w:t xml:space="preserve">, </w:t>
-      </w:r>
-      <w:r>
-        <w:rPr>
-          <w:rFonts w:ascii="Assistant" w:hAnsi="Assistant" w:cs="Assistant"/>
-          <w:sz w:val="20"/>
-          <w:szCs w:val="20"/>
-          <w:highlight w:val="magenta"/>
-          <w:rtl/>
-        </w:rPr>
-        <w:t>ניהול פרופיל</w:t>
-      </w:r>
-      <w:r>
-        <w:rPr>
-          <w:rFonts w:ascii="Assistant" w:hAnsi="Assistant" w:cs="Assistant"/>
-          <w:sz w:val="20"/>
-          <w:szCs w:val="20"/>
-          <w:rtl/>
-        </w:rPr>
-        <w:t>)</w:t>
+          <w:highlight w:val="yellow"/>
+          <w:rtl/>
+        </w:rPr>
+        <w:t>, ניהול פרופיל)</w:t>
       </w:r>
     </w:p>
     <w:p>
@@ -13307,14 +13291,16 @@
           <w:rFonts w:ascii="Assistant" w:hAnsi="Assistant" w:cs="Assistant"/>
           <w:sz w:val="20"/>
           <w:szCs w:val="20"/>
-          <w:rtl/>
-        </w:rPr>
-      </w:pPr>
-      <w:r>
-        <w:rPr>
-          <w:rFonts w:ascii="Assistant" w:hAnsi="Assistant" w:cs="Assistant"/>
-          <w:sz w:val="20"/>
-          <w:szCs w:val="20"/>
+          <w:highlight w:val="red"/>
+          <w:rtl/>
+        </w:rPr>
+      </w:pPr>
+      <w:r>
+        <w:rPr>
+          <w:rFonts w:ascii="Assistant" w:hAnsi="Assistant" w:cs="Assistant"/>
+          <w:sz w:val="20"/>
+          <w:szCs w:val="20"/>
+          <w:highlight w:val="red"/>
           <w:rtl/>
         </w:rPr>
         <w:t>• יישום מערכת חיפוש וסינון קבצים</w:t>
@@ -13336,6 +13322,7 @@
           <w:rFonts w:ascii="Assistant" w:hAnsi="Assistant" w:cs="Assistant"/>
           <w:sz w:val="20"/>
           <w:szCs w:val="20"/>
+          <w:highlight w:val="red"/>
           <w:rtl/>
         </w:rPr>
         <w:t xml:space="preserve">• הטמעת חילוץ נתוני מיקום גיאוגרפי מקבצי </w:t>
@@ -13345,6 +13332,7 @@
           <w:rFonts w:ascii="Assistant" w:hAnsi="Assistant" w:cs="Assistant"/>
           <w:sz w:val="20"/>
           <w:szCs w:val="20"/>
+          <w:highlight w:val="red"/>
         </w:rPr>
         <w:t>EXIF</w:t>
       </w:r>
@@ -13583,6 +13571,7 @@
           <w:rFonts w:ascii="Assistant" w:hAnsi="Assistant" w:cs="Assistant"/>
           <w:sz w:val="20"/>
           <w:szCs w:val="20"/>
+          <w:highlight w:val="yellow"/>
         </w:rPr>
         <w:t xml:space="preserve">• </w:t>
       </w:r>
@@ -13591,6 +13580,7 @@
           <w:rFonts w:ascii="Assistant" w:hAnsi="Assistant" w:cs="Assistant"/>
           <w:sz w:val="20"/>
           <w:szCs w:val="20"/>
+          <w:highlight w:val="yellow"/>
           <w:rtl/>
         </w:rPr>
         <w:t>שיפור ממשק משתמש לגלריית התמונות</w:t>
@@ -13612,6 +13602,7 @@
           <w:rFonts w:ascii="Assistant" w:hAnsi="Assistant" w:cs="Assistant"/>
           <w:sz w:val="20"/>
           <w:szCs w:val="20"/>
+          <w:highlight w:val="yellow"/>
           <w:rtl/>
         </w:rPr>
         <w:t>•</w:t>
@@ -13621,6 +13612,7 @@
           <w:rFonts w:ascii="Assistant" w:hAnsi="Assistant" w:cs="Assistant"/>
           <w:sz w:val="20"/>
           <w:szCs w:val="20"/>
+          <w:highlight w:val="yellow"/>
         </w:rPr>
         <w:t xml:space="preserve"> </w:t>
       </w:r>
@@ -13629,6 +13621,7 @@
           <w:rFonts w:ascii="Assistant" w:hAnsi="Assistant" w:cs="Assistant"/>
           <w:sz w:val="20"/>
           <w:szCs w:val="20"/>
+          <w:highlight w:val="yellow"/>
           <w:rtl/>
         </w:rPr>
         <w:t>פיתוח אפשרויות סידור וארגון תמונות בגלריה</w:t>
@@ -13642,14 +13635,16 @@
           <w:rFonts w:ascii="Assistant" w:hAnsi="Assistant" w:cs="Assistant"/>
           <w:sz w:val="20"/>
           <w:szCs w:val="20"/>
-          <w:rtl/>
-        </w:rPr>
-      </w:pPr>
-      <w:r>
-        <w:rPr>
-          <w:rFonts w:ascii="Assistant" w:hAnsi="Assistant" w:cs="Assistant"/>
-          <w:sz w:val="20"/>
-          <w:szCs w:val="20"/>
+          <w:highlight w:val="red"/>
+          <w:rtl/>
+        </w:rPr>
+      </w:pPr>
+      <w:r>
+        <w:rPr>
+          <w:rFonts w:ascii="Assistant" w:hAnsi="Assistant" w:cs="Assistant"/>
+          <w:sz w:val="20"/>
+          <w:szCs w:val="20"/>
+          <w:highlight w:val="red"/>
           <w:rtl/>
         </w:rPr>
         <w:t xml:space="preserve">• </w:t>
@@ -13659,6 +13654,7 @@
           <w:rFonts w:ascii="Assistant" w:hAnsi="Assistant" w:cs="Assistant"/>
           <w:sz w:val="20"/>
           <w:szCs w:val="20"/>
+          <w:highlight w:val="red"/>
           <w:rtl/>
         </w:rPr>
         <w:t>פיתוח מנגנון שיתוף באמצעות קישור פשוט לצפייה בטיולים</w:t>
@@ -13672,14 +13668,16 @@
           <w:rFonts w:ascii="Assistant" w:hAnsi="Assistant" w:cs="Assistant"/>
           <w:sz w:val="20"/>
           <w:szCs w:val="20"/>
-          <w:rtl/>
-        </w:rPr>
-      </w:pPr>
-      <w:r>
-        <w:rPr>
-          <w:rFonts w:ascii="Assistant" w:hAnsi="Assistant" w:cs="Assistant"/>
-          <w:sz w:val="20"/>
-          <w:szCs w:val="20"/>
+          <w:highlight w:val="red"/>
+          <w:rtl/>
+        </w:rPr>
+      </w:pPr>
+      <w:r>
+        <w:rPr>
+          <w:rFonts w:ascii="Assistant" w:hAnsi="Assistant" w:cs="Assistant"/>
+          <w:sz w:val="20"/>
+          <w:szCs w:val="20"/>
+          <w:highlight w:val="red"/>
           <w:rtl/>
         </w:rPr>
         <w:t xml:space="preserve">• </w:t>
@@ -13690,6 +13688,7 @@
           <w:rFonts w:ascii="Assistant" w:hAnsi="Assistant" w:cs="Assistant"/>
           <w:sz w:val="20"/>
           <w:szCs w:val="20"/>
+          <w:highlight w:val="red"/>
           <w:rtl/>
         </w:rPr>
         <w:t>ישום</w:t>
@@ -13700,6 +13699,7 @@
           <w:rFonts w:ascii="Assistant" w:hAnsi="Assistant" w:cs="Assistant"/>
           <w:sz w:val="20"/>
           <w:szCs w:val="20"/>
+          <w:highlight w:val="red"/>
           <w:rtl/>
         </w:rPr>
         <w:t xml:space="preserve"> מערכת הרשאות צפייה לקישורים משותפים</w:t>
@@ -13713,14 +13713,16 @@
           <w:rFonts w:ascii="Assistant" w:hAnsi="Assistant" w:cs="Assistant"/>
           <w:sz w:val="20"/>
           <w:szCs w:val="20"/>
-          <w:rtl/>
-        </w:rPr>
-      </w:pPr>
-      <w:r>
-        <w:rPr>
-          <w:rFonts w:ascii="Assistant" w:hAnsi="Assistant" w:cs="Assistant"/>
-          <w:sz w:val="20"/>
-          <w:szCs w:val="20"/>
+          <w:highlight w:val="red"/>
+          <w:rtl/>
+        </w:rPr>
+      </w:pPr>
+      <w:r>
+        <w:rPr>
+          <w:rFonts w:ascii="Assistant" w:hAnsi="Assistant" w:cs="Assistant"/>
+          <w:sz w:val="20"/>
+          <w:szCs w:val="20"/>
+          <w:highlight w:val="red"/>
           <w:rtl/>
         </w:rPr>
         <w:t>•</w:t>
@@ -13730,6 +13732,7 @@
           <w:rFonts w:ascii="Assistant" w:hAnsi="Assistant" w:cs="Assistant"/>
           <w:sz w:val="20"/>
           <w:szCs w:val="20"/>
+          <w:highlight w:val="red"/>
         </w:rPr>
         <w:t xml:space="preserve"> </w:t>
       </w:r>
@@ -13738,6 +13741,7 @@
           <w:rFonts w:ascii="Assistant" w:hAnsi="Assistant" w:cs="Assistant"/>
           <w:sz w:val="20"/>
           <w:szCs w:val="20"/>
+          <w:highlight w:val="red"/>
           <w:rtl/>
         </w:rPr>
         <w:t>פיתוח יכולת צפייה בטיולים משותפים ללא התחברות למערכת</w:t>
@@ -13759,6 +13763,7 @@
           <w:rFonts w:ascii="Assistant" w:hAnsi="Assistant" w:cs="Assistant"/>
           <w:sz w:val="20"/>
           <w:szCs w:val="20"/>
+          <w:highlight w:val="red"/>
           <w:rtl/>
         </w:rPr>
         <w:t xml:space="preserve">• </w:t>
@@ -13768,6 +13773,7 @@
           <w:rFonts w:ascii="Assistant" w:hAnsi="Assistant" w:cs="Assistant"/>
           <w:sz w:val="20"/>
           <w:szCs w:val="20"/>
+          <w:highlight w:val="red"/>
           <w:rtl/>
         </w:rPr>
         <w:t>אופטימיזציה של טעינת תמונות ותצוגה מהירה</w:t>
@@ -14139,6 +14145,7 @@
           <w:rFonts w:ascii="Assistant" w:hAnsi="Assistant" w:cs="Assistant"/>
           <w:sz w:val="20"/>
           <w:szCs w:val="20"/>
+          <w:highlight w:val="red"/>
           <w:rtl/>
         </w:rPr>
         <w:t xml:space="preserve">• פיתוח </w:t>
@@ -14148,6 +14155,7 @@
           <w:rFonts w:ascii="Assistant" w:hAnsi="Assistant" w:cs="Assistant"/>
           <w:sz w:val="20"/>
           <w:szCs w:val="20"/>
+          <w:highlight w:val="red"/>
         </w:rPr>
         <w:t>API</w:t>
       </w:r>
@@ -14156,6 +14164,7 @@
           <w:rFonts w:ascii="Assistant" w:hAnsi="Assistant" w:cs="Assistant"/>
           <w:sz w:val="20"/>
           <w:szCs w:val="20"/>
+          <w:highlight w:val="red"/>
           <w:rtl/>
         </w:rPr>
         <w:t xml:space="preserve"> ליצירת תמונות </w:t>
@@ -14165,6 +14174,7 @@
           <w:rFonts w:ascii="Assistant" w:hAnsi="Assistant" w:cs="Assistant"/>
           <w:sz w:val="20"/>
           <w:szCs w:val="20"/>
+          <w:highlight w:val="red"/>
         </w:rPr>
         <w:t>AI</w:t>
       </w:r>
@@ -14173,6 +14183,7 @@
           <w:rFonts w:ascii="Assistant" w:hAnsi="Assistant" w:cs="Assistant"/>
           <w:sz w:val="20"/>
           <w:szCs w:val="20"/>
+          <w:highlight w:val="red"/>
           <w:rtl/>
         </w:rPr>
         <w:t xml:space="preserve"> (אינטגרציה עם </w:t>
@@ -14182,6 +14193,7 @@
           <w:rFonts w:ascii="Assistant" w:hAnsi="Assistant" w:cs="Assistant"/>
           <w:sz w:val="20"/>
           <w:szCs w:val="20"/>
+          <w:highlight w:val="red"/>
         </w:rPr>
         <w:t>Hugging Face API</w:t>
       </w:r>
@@ -14190,6 +14202,7 @@
           <w:rFonts w:ascii="Assistant" w:hAnsi="Assistant" w:cs="Assistant"/>
           <w:sz w:val="20"/>
           <w:szCs w:val="20"/>
+          <w:highlight w:val="red"/>
           <w:rtl/>
         </w:rPr>
         <w:t>)</w:t>
@@ -14269,14 +14282,16 @@
           <w:rFonts w:ascii="Assistant" w:hAnsi="Assistant" w:cs="Assistant"/>
           <w:sz w:val="20"/>
           <w:szCs w:val="20"/>
-          <w:rtl/>
-        </w:rPr>
-      </w:pPr>
-      <w:r>
-        <w:rPr>
-          <w:rFonts w:ascii="Assistant" w:hAnsi="Assistant" w:cs="Assistant"/>
-          <w:sz w:val="20"/>
-          <w:szCs w:val="20"/>
+          <w:highlight w:val="red"/>
+          <w:rtl/>
+        </w:rPr>
+      </w:pPr>
+      <w:r>
+        <w:rPr>
+          <w:rFonts w:ascii="Assistant" w:hAnsi="Assistant" w:cs="Assistant"/>
+          <w:sz w:val="20"/>
+          <w:szCs w:val="20"/>
+          <w:highlight w:val="red"/>
           <w:rtl/>
         </w:rPr>
         <w:t xml:space="preserve">• פיתוח ממשק משתמש ליצירת תמונות </w:t>
@@ -14286,6 +14301,7 @@
           <w:rFonts w:ascii="Assistant" w:hAnsi="Assistant" w:cs="Assistant"/>
           <w:sz w:val="20"/>
           <w:szCs w:val="20"/>
+          <w:highlight w:val="red"/>
         </w:rPr>
         <w:t>AI</w:t>
       </w:r>
@@ -14306,6 +14322,7 @@
           <w:rFonts w:ascii="Assistant" w:hAnsi="Assistant" w:cs="Assistant"/>
           <w:sz w:val="20"/>
           <w:szCs w:val="20"/>
+          <w:highlight w:val="red"/>
           <w:rtl/>
         </w:rPr>
         <w:t xml:space="preserve">• פיתוח מערכת לניהול מכסות שימוש בשירות יצירת תמונות </w:t>
@@ -14315,6 +14332,7 @@
           <w:rFonts w:ascii="Assistant" w:hAnsi="Assistant" w:cs="Assistant"/>
           <w:sz w:val="20"/>
           <w:szCs w:val="20"/>
+          <w:highlight w:val="red"/>
         </w:rPr>
         <w:t>AI</w:t>
       </w:r>
@@ -14549,14 +14567,16 @@
           <w:rFonts w:ascii="Assistant" w:hAnsi="Assistant" w:cs="Assistant"/>
           <w:sz w:val="20"/>
           <w:szCs w:val="20"/>
-          <w:rtl/>
-        </w:rPr>
-      </w:pPr>
-      <w:r>
-        <w:rPr>
-          <w:rFonts w:ascii="Assistant" w:hAnsi="Assistant" w:cs="Assistant"/>
-          <w:sz w:val="20"/>
-          <w:szCs w:val="20"/>
+          <w:highlight w:val="red"/>
+          <w:rtl/>
+        </w:rPr>
+      </w:pPr>
+      <w:r>
+        <w:rPr>
+          <w:rFonts w:ascii="Assistant" w:hAnsi="Assistant" w:cs="Assistant"/>
+          <w:sz w:val="20"/>
+          <w:szCs w:val="20"/>
+          <w:highlight w:val="red"/>
           <w:rtl/>
         </w:rPr>
         <w:t>• פיתוח ממשק ניהול ב-</w:t>
@@ -14566,6 +14586,7 @@
           <w:rFonts w:ascii="Assistant" w:hAnsi="Assistant" w:cs="Assistant"/>
           <w:sz w:val="20"/>
           <w:szCs w:val="20"/>
+          <w:highlight w:val="red"/>
         </w:rPr>
         <w:t>Angular</w:t>
       </w:r>
@@ -14578,14 +14599,16 @@
           <w:rFonts w:ascii="Assistant" w:hAnsi="Assistant" w:cs="Assistant"/>
           <w:sz w:val="20"/>
           <w:szCs w:val="20"/>
-          <w:rtl/>
-        </w:rPr>
-      </w:pPr>
-      <w:r>
-        <w:rPr>
-          <w:rFonts w:ascii="Assistant" w:hAnsi="Assistant" w:cs="Assistant"/>
-          <w:sz w:val="20"/>
-          <w:szCs w:val="20"/>
+          <w:highlight w:val="red"/>
+          <w:rtl/>
+        </w:rPr>
+      </w:pPr>
+      <w:r>
+        <w:rPr>
+          <w:rFonts w:ascii="Assistant" w:hAnsi="Assistant" w:cs="Assistant"/>
+          <w:sz w:val="20"/>
+          <w:szCs w:val="20"/>
+          <w:highlight w:val="red"/>
           <w:rtl/>
         </w:rPr>
         <w:t xml:space="preserve">• פיתוח </w:t>
@@ -14595,6 +14618,7 @@
           <w:rFonts w:ascii="Assistant" w:hAnsi="Assistant" w:cs="Assistant"/>
           <w:sz w:val="20"/>
           <w:szCs w:val="20"/>
+          <w:highlight w:val="red"/>
         </w:rPr>
         <w:t>API</w:t>
       </w:r>
@@ -14603,6 +14627,7 @@
           <w:rFonts w:ascii="Assistant" w:hAnsi="Assistant" w:cs="Assistant"/>
           <w:sz w:val="20"/>
           <w:szCs w:val="20"/>
+          <w:highlight w:val="red"/>
           <w:rtl/>
         </w:rPr>
         <w:t xml:space="preserve"> לניהול משתמשים מצד מנהל המערכת</w:t>
@@ -14616,14 +14641,16 @@
           <w:rFonts w:ascii="Assistant" w:hAnsi="Assistant" w:cs="Assistant"/>
           <w:sz w:val="20"/>
           <w:szCs w:val="20"/>
-          <w:rtl/>
-        </w:rPr>
-      </w:pPr>
-      <w:r>
-        <w:rPr>
-          <w:rFonts w:ascii="Assistant" w:hAnsi="Assistant" w:cs="Assistant"/>
-          <w:sz w:val="20"/>
-          <w:szCs w:val="20"/>
+          <w:highlight w:val="red"/>
+          <w:rtl/>
+        </w:rPr>
+      </w:pPr>
+      <w:r>
+        <w:rPr>
+          <w:rFonts w:ascii="Assistant" w:hAnsi="Assistant" w:cs="Assistant"/>
+          <w:sz w:val="20"/>
+          <w:szCs w:val="20"/>
+          <w:highlight w:val="red"/>
           <w:rtl/>
         </w:rPr>
         <w:lastRenderedPageBreak/>
@@ -14634,6 +14661,7 @@
           <w:rFonts w:ascii="Assistant" w:hAnsi="Assistant" w:cs="Assistant"/>
           <w:sz w:val="20"/>
           <w:szCs w:val="20"/>
+          <w:highlight w:val="red"/>
           <w:rtl/>
         </w:rPr>
         <w:t>פיתוח תצוגת סטטיסטיקות שימוש בסיסיות</w:t>
@@ -14647,14 +14675,16 @@
           <w:rFonts w:ascii="Assistant" w:hAnsi="Assistant" w:cs="Assistant"/>
           <w:sz w:val="20"/>
           <w:szCs w:val="20"/>
-          <w:rtl/>
-        </w:rPr>
-      </w:pPr>
-      <w:r>
-        <w:rPr>
-          <w:rFonts w:ascii="Assistant" w:hAnsi="Assistant" w:cs="Assistant"/>
-          <w:sz w:val="20"/>
-          <w:szCs w:val="20"/>
+          <w:highlight w:val="red"/>
+          <w:rtl/>
+        </w:rPr>
+      </w:pPr>
+      <w:r>
+        <w:rPr>
+          <w:rFonts w:ascii="Assistant" w:hAnsi="Assistant" w:cs="Assistant"/>
+          <w:sz w:val="20"/>
+          <w:szCs w:val="20"/>
+          <w:highlight w:val="red"/>
           <w:rtl/>
         </w:rPr>
         <w:t>• שיפור חווית משתמש בכל הממשקים</w:t>
@@ -14668,14 +14698,16 @@
           <w:rFonts w:ascii="Assistant" w:hAnsi="Assistant" w:cs="Assistant"/>
           <w:sz w:val="20"/>
           <w:szCs w:val="20"/>
-          <w:rtl/>
-        </w:rPr>
-      </w:pPr>
-      <w:r>
-        <w:rPr>
-          <w:rFonts w:ascii="Assistant" w:hAnsi="Assistant" w:cs="Assistant"/>
-          <w:sz w:val="20"/>
-          <w:szCs w:val="20"/>
+          <w:highlight w:val="red"/>
+          <w:rtl/>
+        </w:rPr>
+      </w:pPr>
+      <w:r>
+        <w:rPr>
+          <w:rFonts w:ascii="Assistant" w:hAnsi="Assistant" w:cs="Assistant"/>
+          <w:sz w:val="20"/>
+          <w:szCs w:val="20"/>
+          <w:highlight w:val="red"/>
           <w:rtl/>
         </w:rPr>
         <w:t>• אופטימיזציה של ביצועי המערכת</w:t>
@@ -14689,14 +14721,16 @@
           <w:rFonts w:ascii="Assistant" w:hAnsi="Assistant" w:cs="Assistant"/>
           <w:sz w:val="20"/>
           <w:szCs w:val="20"/>
-          <w:rtl/>
-        </w:rPr>
-      </w:pPr>
-      <w:r>
-        <w:rPr>
-          <w:rFonts w:ascii="Assistant" w:hAnsi="Assistant" w:cs="Assistant"/>
-          <w:sz w:val="20"/>
-          <w:szCs w:val="20"/>
+          <w:highlight w:val="red"/>
+          <w:rtl/>
+        </w:rPr>
+      </w:pPr>
+      <w:r>
+        <w:rPr>
+          <w:rFonts w:ascii="Assistant" w:hAnsi="Assistant" w:cs="Assistant"/>
+          <w:sz w:val="20"/>
+          <w:szCs w:val="20"/>
+          <w:highlight w:val="red"/>
           <w:rtl/>
         </w:rPr>
         <w:t>• בדיקות מקיפות ותיקון באגים</w:t>
@@ -14718,6 +14752,7 @@
           <w:rFonts w:ascii="Assistant" w:hAnsi="Assistant" w:cs="Assistant"/>
           <w:sz w:val="20"/>
           <w:szCs w:val="20"/>
+          <w:highlight w:val="red"/>
           <w:rtl/>
         </w:rPr>
         <w:t>• הכנת המערכת לפריסה בסביבת הייצור</w:t>

</xml_diff>

<commit_message>
Updated project includes corrected sharing link and access permissions
</commit_message>
<xml_diff>
--- a/מסמך אפיון travelMemories.docx
+++ b/מסמך אפיון travelMemories.docx
@@ -12521,6 +12521,8 @@
         <w:jc w:val="both"/>
         <w:rPr>
           <w:rFonts w:ascii="Assistant" w:hAnsi="Assistant" w:cs="Assistant"/>
+          <w:b/>
+          <w:bCs/>
           <w:sz w:val="20"/>
           <w:szCs w:val="20"/>
           <w:highlight w:val="yellow"/>
@@ -12530,6 +12532,8 @@
       <w:r>
         <w:rPr>
           <w:rFonts w:ascii="Assistant" w:hAnsi="Assistant" w:cs="Assistant"/>
+          <w:b/>
+          <w:bCs/>
           <w:sz w:val="20"/>
           <w:szCs w:val="20"/>
           <w:highlight w:val="yellow"/>
@@ -12540,6 +12544,8 @@
       <w:r>
         <w:rPr>
           <w:rFonts w:ascii="Assistant" w:hAnsi="Assistant" w:cs="Assistant"/>
+          <w:b/>
+          <w:bCs/>
           <w:sz w:val="20"/>
           <w:szCs w:val="20"/>
           <w:highlight w:val="yellow"/>
@@ -12549,6 +12555,8 @@
       <w:r>
         <w:rPr>
           <w:rFonts w:ascii="Assistant" w:hAnsi="Assistant" w:cs="Assistant"/>
+          <w:b/>
+          <w:bCs/>
           <w:sz w:val="20"/>
           <w:szCs w:val="20"/>
           <w:highlight w:val="yellow"/>
@@ -12563,6 +12571,8 @@
         <w:jc w:val="both"/>
         <w:rPr>
           <w:rFonts w:ascii="Assistant" w:hAnsi="Assistant" w:cs="Assistant"/>
+          <w:b/>
+          <w:bCs/>
           <w:sz w:val="20"/>
           <w:szCs w:val="20"/>
           <w:highlight w:val="yellow"/>
@@ -12572,6 +12582,8 @@
       <w:r>
         <w:rPr>
           <w:rFonts w:ascii="Assistant" w:hAnsi="Assistant" w:cs="Assistant"/>
+          <w:b/>
+          <w:bCs/>
           <w:sz w:val="20"/>
           <w:szCs w:val="20"/>
           <w:highlight w:val="yellow"/>
@@ -12582,6 +12594,8 @@
       <w:r>
         <w:rPr>
           <w:rFonts w:ascii="Assistant" w:hAnsi="Assistant" w:cs="Assistant"/>
+          <w:b/>
+          <w:bCs/>
           <w:sz w:val="20"/>
           <w:szCs w:val="20"/>
           <w:highlight w:val="yellow"/>
@@ -12591,6 +12605,8 @@
       <w:r>
         <w:rPr>
           <w:rFonts w:ascii="Assistant" w:hAnsi="Assistant" w:cs="Assistant"/>
+          <w:b/>
+          <w:bCs/>
           <w:sz w:val="20"/>
           <w:szCs w:val="20"/>
           <w:highlight w:val="yellow"/>
@@ -12605,14 +12621,18 @@
         <w:jc w:val="both"/>
         <w:rPr>
           <w:rFonts w:ascii="Assistant" w:hAnsi="Assistant" w:cs="Assistant"/>
-          <w:sz w:val="20"/>
-          <w:szCs w:val="20"/>
-          <w:rtl/>
-        </w:rPr>
-      </w:pPr>
-      <w:r>
-        <w:rPr>
-          <w:rFonts w:ascii="Assistant" w:hAnsi="Assistant" w:cs="Assistant"/>
+          <w:b/>
+          <w:bCs/>
+          <w:sz w:val="20"/>
+          <w:szCs w:val="20"/>
+          <w:rtl/>
+        </w:rPr>
+      </w:pPr>
+      <w:r>
+        <w:rPr>
+          <w:rFonts w:ascii="Assistant" w:hAnsi="Assistant" w:cs="Assistant"/>
+          <w:b/>
+          <w:bCs/>
           <w:sz w:val="20"/>
           <w:szCs w:val="20"/>
           <w:highlight w:val="yellow"/>
@@ -12623,6 +12643,8 @@
       <w:r>
         <w:rPr>
           <w:rFonts w:ascii="Assistant" w:hAnsi="Assistant" w:cs="Assistant"/>
+          <w:b/>
+          <w:bCs/>
           <w:sz w:val="20"/>
           <w:szCs w:val="20"/>
           <w:highlight w:val="yellow"/>
@@ -12632,6 +12654,8 @@
       <w:r>
         <w:rPr>
           <w:rFonts w:ascii="Assistant" w:hAnsi="Assistant" w:cs="Assistant"/>
+          <w:b/>
+          <w:bCs/>
           <w:sz w:val="20"/>
           <w:szCs w:val="20"/>
           <w:highlight w:val="yellow"/>
@@ -12645,7 +12669,7 @@
         <w:ind w:left="720"/>
         <w:jc w:val="both"/>
         <w:rPr>
-          <w:rFonts w:ascii="Assistant" w:hAnsi="Assistant" w:cs="Assistant" w:hint="cs"/>
+          <w:rFonts w:ascii="Assistant" w:hAnsi="Assistant" w:cs="Assistant"/>
           <w:sz w:val="20"/>
           <w:szCs w:val="20"/>
           <w:rtl/>
@@ -12677,14 +12701,18 @@
         <w:jc w:val="both"/>
         <w:rPr>
           <w:rFonts w:ascii="Assistant" w:hAnsi="Assistant" w:cs="Assistant"/>
-          <w:sz w:val="20"/>
-          <w:szCs w:val="20"/>
-          <w:rtl/>
-        </w:rPr>
-      </w:pPr>
-      <w:r>
-        <w:rPr>
-          <w:rFonts w:ascii="Assistant" w:hAnsi="Assistant" w:cs="Assistant"/>
+          <w:b/>
+          <w:bCs/>
+          <w:sz w:val="20"/>
+          <w:szCs w:val="20"/>
+          <w:rtl/>
+        </w:rPr>
+      </w:pPr>
+      <w:r>
+        <w:rPr>
+          <w:rFonts w:ascii="Assistant" w:hAnsi="Assistant" w:cs="Assistant"/>
+          <w:b/>
+          <w:bCs/>
           <w:sz w:val="20"/>
           <w:szCs w:val="20"/>
           <w:highlight w:val="yellow"/>
@@ -12695,6 +12723,8 @@
       <w:r>
         <w:rPr>
           <w:rFonts w:ascii="Assistant" w:hAnsi="Assistant" w:cs="Assistant"/>
+          <w:b/>
+          <w:bCs/>
           <w:sz w:val="20"/>
           <w:szCs w:val="20"/>
           <w:highlight w:val="yellow"/>
@@ -12708,14 +12738,18 @@
         <w:jc w:val="both"/>
         <w:rPr>
           <w:rFonts w:ascii="Assistant" w:hAnsi="Assistant" w:cs="Assistant"/>
-          <w:sz w:val="20"/>
-          <w:szCs w:val="20"/>
-          <w:rtl/>
-        </w:rPr>
-      </w:pPr>
-      <w:r>
-        <w:rPr>
-          <w:rFonts w:ascii="Assistant" w:hAnsi="Assistant" w:cs="Assistant"/>
+          <w:b/>
+          <w:bCs/>
+          <w:sz w:val="20"/>
+          <w:szCs w:val="20"/>
+          <w:rtl/>
+        </w:rPr>
+      </w:pPr>
+      <w:r>
+        <w:rPr>
+          <w:rFonts w:ascii="Assistant" w:hAnsi="Assistant" w:cs="Assistant"/>
+          <w:b/>
+          <w:bCs/>
           <w:sz w:val="20"/>
           <w:szCs w:val="20"/>
           <w:highlight w:val="yellow"/>
@@ -12726,6 +12760,8 @@
       <w:r>
         <w:rPr>
           <w:rFonts w:ascii="Assistant" w:hAnsi="Assistant" w:cs="Assistant"/>
+          <w:b/>
+          <w:bCs/>
           <w:sz w:val="20"/>
           <w:szCs w:val="20"/>
           <w:highlight w:val="yellow"/>
@@ -12735,22 +12771,14 @@
       <w:r>
         <w:rPr>
           <w:rFonts w:ascii="Assistant" w:hAnsi="Assistant" w:cs="Assistant"/>
+          <w:b/>
+          <w:bCs/>
           <w:sz w:val="20"/>
           <w:szCs w:val="20"/>
           <w:highlight w:val="yellow"/>
           <w:rtl/>
         </w:rPr>
-        <w:t xml:space="preserve"> לניהול משתמשים (הרשמה, התחברות</w:t>
-      </w:r>
-      <w:r>
-        <w:rPr>
-          <w:rFonts w:ascii="Assistant" w:hAnsi="Assistant" w:cs="Assistant"/>
-          <w:sz w:val="20"/>
-          <w:szCs w:val="20"/>
-          <w:highlight w:val="yellow"/>
-          <w:rtl/>
-        </w:rPr>
-        <w:t>, ניהול פרופיל)</w:t>
+        <w:t xml:space="preserve"> לניהול משתמשים (הרשמה, התחברות, ניהול פרופיל)</w:t>
       </w:r>
     </w:p>
     <w:p>
@@ -12759,14 +12787,18 @@
         <w:jc w:val="both"/>
         <w:rPr>
           <w:rFonts w:ascii="Assistant" w:hAnsi="Assistant" w:cs="Assistant"/>
-          <w:sz w:val="20"/>
-          <w:szCs w:val="20"/>
-          <w:rtl/>
-        </w:rPr>
-      </w:pPr>
-      <w:r>
-        <w:rPr>
-          <w:rFonts w:ascii="Assistant" w:hAnsi="Assistant" w:cs="Assistant"/>
+          <w:b/>
+          <w:bCs/>
+          <w:sz w:val="20"/>
+          <w:szCs w:val="20"/>
+          <w:rtl/>
+        </w:rPr>
+      </w:pPr>
+      <w:r>
+        <w:rPr>
+          <w:rFonts w:ascii="Assistant" w:hAnsi="Assistant" w:cs="Assistant"/>
+          <w:b/>
+          <w:bCs/>
           <w:sz w:val="20"/>
           <w:szCs w:val="20"/>
           <w:highlight w:val="yellow"/>
@@ -12781,14 +12813,18 @@
         <w:jc w:val="both"/>
         <w:rPr>
           <w:rFonts w:ascii="Assistant" w:hAnsi="Assistant" w:cs="Assistant"/>
-          <w:sz w:val="20"/>
-          <w:szCs w:val="20"/>
-          <w:rtl/>
-        </w:rPr>
-      </w:pPr>
-      <w:r>
-        <w:rPr>
-          <w:rFonts w:ascii="Assistant" w:hAnsi="Assistant" w:cs="Assistant"/>
+          <w:b/>
+          <w:bCs/>
+          <w:sz w:val="20"/>
+          <w:szCs w:val="20"/>
+          <w:rtl/>
+        </w:rPr>
+      </w:pPr>
+      <w:r>
+        <w:rPr>
+          <w:rFonts w:ascii="Assistant" w:hAnsi="Assistant" w:cs="Assistant"/>
+          <w:b/>
+          <w:bCs/>
           <w:sz w:val="20"/>
           <w:szCs w:val="20"/>
           <w:highlight w:val="yellow"/>
@@ -12799,6 +12835,8 @@
       <w:r>
         <w:rPr>
           <w:rFonts w:ascii="Assistant" w:hAnsi="Assistant" w:cs="Assistant"/>
+          <w:b/>
+          <w:bCs/>
           <w:sz w:val="20"/>
           <w:szCs w:val="20"/>
           <w:highlight w:val="yellow"/>
@@ -12812,14 +12850,18 @@
         <w:jc w:val="both"/>
         <w:rPr>
           <w:rFonts w:ascii="Assistant" w:hAnsi="Assistant" w:cs="Assistant"/>
-          <w:sz w:val="20"/>
-          <w:szCs w:val="20"/>
-          <w:rtl/>
-        </w:rPr>
-      </w:pPr>
-      <w:r>
-        <w:rPr>
-          <w:rFonts w:ascii="Assistant" w:hAnsi="Assistant" w:cs="Assistant"/>
+          <w:b/>
+          <w:bCs/>
+          <w:sz w:val="20"/>
+          <w:szCs w:val="20"/>
+          <w:rtl/>
+        </w:rPr>
+      </w:pPr>
+      <w:r>
+        <w:rPr>
+          <w:rFonts w:ascii="Assistant" w:hAnsi="Assistant" w:cs="Assistant"/>
+          <w:b/>
+          <w:bCs/>
           <w:sz w:val="20"/>
           <w:szCs w:val="20"/>
           <w:highlight w:val="yellow"/>
@@ -12830,6 +12872,8 @@
       <w:r>
         <w:rPr>
           <w:rFonts w:ascii="Assistant" w:hAnsi="Assistant" w:cs="Assistant"/>
+          <w:b/>
+          <w:bCs/>
           <w:sz w:val="20"/>
           <w:szCs w:val="20"/>
           <w:highlight w:val="yellow"/>
@@ -12839,6 +12883,8 @@
       <w:r>
         <w:rPr>
           <w:rFonts w:ascii="Assistant" w:hAnsi="Assistant" w:cs="Assistant"/>
+          <w:b/>
+          <w:bCs/>
           <w:sz w:val="20"/>
           <w:szCs w:val="20"/>
           <w:highlight w:val="yellow"/>
@@ -13138,14 +13184,18 @@
         <w:jc w:val="both"/>
         <w:rPr>
           <w:rFonts w:ascii="Assistant" w:hAnsi="Assistant" w:cs="Assistant"/>
-          <w:sz w:val="20"/>
-          <w:szCs w:val="20"/>
-          <w:rtl/>
-        </w:rPr>
-      </w:pPr>
-      <w:r>
-        <w:rPr>
-          <w:rFonts w:ascii="Assistant" w:hAnsi="Assistant" w:cs="Assistant"/>
+          <w:b/>
+          <w:bCs/>
+          <w:sz w:val="20"/>
+          <w:szCs w:val="20"/>
+          <w:rtl/>
+        </w:rPr>
+      </w:pPr>
+      <w:r>
+        <w:rPr>
+          <w:rFonts w:ascii="Assistant" w:hAnsi="Assistant" w:cs="Assistant"/>
+          <w:b/>
+          <w:bCs/>
           <w:sz w:val="20"/>
           <w:szCs w:val="20"/>
           <w:highlight w:val="yellow"/>
@@ -13156,6 +13206,8 @@
       <w:r>
         <w:rPr>
           <w:rFonts w:ascii="Assistant" w:hAnsi="Assistant" w:cs="Assistant"/>
+          <w:b/>
+          <w:bCs/>
           <w:sz w:val="20"/>
           <w:szCs w:val="20"/>
           <w:highlight w:val="yellow"/>
@@ -13165,6 +13217,8 @@
       <w:r>
         <w:rPr>
           <w:rFonts w:ascii="Assistant" w:hAnsi="Assistant" w:cs="Assistant"/>
+          <w:b/>
+          <w:bCs/>
           <w:sz w:val="20"/>
           <w:szCs w:val="20"/>
           <w:highlight w:val="yellow"/>
@@ -13179,14 +13233,18 @@
         <w:jc w:val="both"/>
         <w:rPr>
           <w:rFonts w:ascii="Assistant" w:hAnsi="Assistant" w:cs="Assistant"/>
-          <w:sz w:val="20"/>
-          <w:szCs w:val="20"/>
-          <w:rtl/>
-        </w:rPr>
-      </w:pPr>
-      <w:r>
-        <w:rPr>
-          <w:rFonts w:ascii="Assistant" w:hAnsi="Assistant" w:cs="Assistant"/>
+          <w:b/>
+          <w:bCs/>
+          <w:sz w:val="20"/>
+          <w:szCs w:val="20"/>
+          <w:rtl/>
+        </w:rPr>
+      </w:pPr>
+      <w:r>
+        <w:rPr>
+          <w:rFonts w:ascii="Assistant" w:hAnsi="Assistant" w:cs="Assistant"/>
+          <w:b/>
+          <w:bCs/>
           <w:sz w:val="20"/>
           <w:szCs w:val="20"/>
           <w:highlight w:val="yellow"/>
@@ -13197,6 +13255,8 @@
       <w:r>
         <w:rPr>
           <w:rFonts w:ascii="Assistant" w:hAnsi="Assistant" w:cs="Assistant"/>
+          <w:b/>
+          <w:bCs/>
           <w:sz w:val="20"/>
           <w:szCs w:val="20"/>
           <w:highlight w:val="yellow"/>
@@ -13206,6 +13266,8 @@
       <w:r>
         <w:rPr>
           <w:rFonts w:ascii="Assistant" w:hAnsi="Assistant" w:cs="Assistant"/>
+          <w:b/>
+          <w:bCs/>
           <w:sz w:val="20"/>
           <w:szCs w:val="20"/>
           <w:highlight w:val="yellow"/>
@@ -13220,14 +13282,18 @@
         <w:jc w:val="both"/>
         <w:rPr>
           <w:rFonts w:ascii="Assistant" w:hAnsi="Assistant" w:cs="Assistant"/>
-          <w:sz w:val="20"/>
-          <w:szCs w:val="20"/>
-          <w:rtl/>
-        </w:rPr>
-      </w:pPr>
-      <w:r>
-        <w:rPr>
-          <w:rFonts w:ascii="Assistant" w:hAnsi="Assistant" w:cs="Assistant"/>
+          <w:b/>
+          <w:bCs/>
+          <w:sz w:val="20"/>
+          <w:szCs w:val="20"/>
+          <w:rtl/>
+        </w:rPr>
+      </w:pPr>
+      <w:r>
+        <w:rPr>
+          <w:rFonts w:ascii="Assistant" w:hAnsi="Assistant" w:cs="Assistant"/>
+          <w:b/>
+          <w:bCs/>
           <w:sz w:val="20"/>
           <w:szCs w:val="20"/>
           <w:highlight w:val="yellow"/>
@@ -13242,6 +13308,8 @@
         <w:jc w:val="both"/>
         <w:rPr>
           <w:rFonts w:ascii="Assistant" w:hAnsi="Assistant" w:cs="Assistant"/>
+          <w:b/>
+          <w:bCs/>
           <w:sz w:val="20"/>
           <w:szCs w:val="20"/>
           <w:highlight w:val="yellow"/>
@@ -13251,6 +13319,8 @@
       <w:r>
         <w:rPr>
           <w:rFonts w:ascii="Assistant" w:hAnsi="Assistant" w:cs="Assistant"/>
+          <w:b/>
+          <w:bCs/>
           <w:sz w:val="20"/>
           <w:szCs w:val="20"/>
           <w:highlight w:val="yellow"/>
@@ -13266,6 +13336,8 @@
         <w:jc w:val="both"/>
         <w:rPr>
           <w:rFonts w:ascii="Assistant" w:hAnsi="Assistant" w:cs="Assistant"/>
+          <w:b/>
+          <w:bCs/>
           <w:sz w:val="20"/>
           <w:szCs w:val="20"/>
           <w:highlight w:val="yellow"/>
@@ -13275,6 +13347,8 @@
       <w:r>
         <w:rPr>
           <w:rFonts w:ascii="Assistant" w:hAnsi="Assistant" w:cs="Assistant"/>
+          <w:b/>
+          <w:bCs/>
           <w:sz w:val="20"/>
           <w:szCs w:val="20"/>
           <w:highlight w:val="yellow"/>
@@ -13522,13 +13596,17 @@
         <w:jc w:val="both"/>
         <w:rPr>
           <w:rFonts w:ascii="Assistant" w:hAnsi="Assistant" w:cs="Assistant"/>
-          <w:sz w:val="20"/>
-          <w:szCs w:val="20"/>
-        </w:rPr>
-      </w:pPr>
-      <w:r>
-        <w:rPr>
-          <w:rFonts w:ascii="Assistant" w:hAnsi="Assistant" w:cs="Assistant"/>
+          <w:b/>
+          <w:bCs/>
+          <w:sz w:val="20"/>
+          <w:szCs w:val="20"/>
+        </w:rPr>
+      </w:pPr>
+      <w:r>
+        <w:rPr>
+          <w:rFonts w:ascii="Assistant" w:hAnsi="Assistant" w:cs="Assistant"/>
+          <w:b/>
+          <w:bCs/>
           <w:sz w:val="20"/>
           <w:szCs w:val="20"/>
           <w:highlight w:val="yellow"/>
@@ -13539,6 +13617,8 @@
       <w:r>
         <w:rPr>
           <w:rFonts w:ascii="Assistant" w:hAnsi="Assistant" w:cs="Assistant"/>
+          <w:b/>
+          <w:bCs/>
           <w:sz w:val="20"/>
           <w:szCs w:val="20"/>
           <w:highlight w:val="yellow"/>
@@ -13553,14 +13633,18 @@
         <w:jc w:val="both"/>
         <w:rPr>
           <w:rFonts w:ascii="Assistant" w:hAnsi="Assistant" w:cs="Assistant"/>
-          <w:sz w:val="20"/>
-          <w:szCs w:val="20"/>
-          <w:rtl/>
-        </w:rPr>
-      </w:pPr>
-      <w:r>
-        <w:rPr>
-          <w:rFonts w:ascii="Assistant" w:hAnsi="Assistant" w:cs="Assistant"/>
+          <w:b/>
+          <w:bCs/>
+          <w:sz w:val="20"/>
+          <w:szCs w:val="20"/>
+          <w:rtl/>
+        </w:rPr>
+      </w:pPr>
+      <w:r>
+        <w:rPr>
+          <w:rFonts w:ascii="Assistant" w:hAnsi="Assistant" w:cs="Assistant"/>
+          <w:b/>
+          <w:bCs/>
           <w:sz w:val="20"/>
           <w:szCs w:val="20"/>
         </w:rPr>
@@ -13569,6 +13653,8 @@
       <w:r>
         <w:rPr>
           <w:rFonts w:ascii="Assistant" w:hAnsi="Assistant" w:cs="Assistant"/>
+          <w:b/>
+          <w:bCs/>
           <w:sz w:val="20"/>
           <w:szCs w:val="20"/>
           <w:highlight w:val="yellow"/>
@@ -13578,6 +13664,8 @@
       <w:r>
         <w:rPr>
           <w:rFonts w:ascii="Assistant" w:hAnsi="Assistant" w:cs="Assistant"/>
+          <w:b/>
+          <w:bCs/>
           <w:sz w:val="20"/>
           <w:szCs w:val="20"/>
           <w:highlight w:val="yellow"/>
@@ -13592,14 +13680,18 @@
         <w:jc w:val="both"/>
         <w:rPr>
           <w:rFonts w:ascii="Assistant" w:hAnsi="Assistant" w:cs="Assistant"/>
-          <w:sz w:val="20"/>
-          <w:szCs w:val="20"/>
-          <w:rtl/>
-        </w:rPr>
-      </w:pPr>
-      <w:r>
-        <w:rPr>
-          <w:rFonts w:ascii="Assistant" w:hAnsi="Assistant" w:cs="Assistant"/>
+          <w:b/>
+          <w:bCs/>
+          <w:sz w:val="20"/>
+          <w:szCs w:val="20"/>
+          <w:rtl/>
+        </w:rPr>
+      </w:pPr>
+      <w:r>
+        <w:rPr>
+          <w:rFonts w:ascii="Assistant" w:hAnsi="Assistant" w:cs="Assistant"/>
+          <w:b/>
+          <w:bCs/>
           <w:sz w:val="20"/>
           <w:szCs w:val="20"/>
           <w:highlight w:val="yellow"/>
@@ -13610,6 +13702,8 @@
       <w:r>
         <w:rPr>
           <w:rFonts w:ascii="Assistant" w:hAnsi="Assistant" w:cs="Assistant"/>
+          <w:b/>
+          <w:bCs/>
           <w:sz w:val="20"/>
           <w:szCs w:val="20"/>
           <w:highlight w:val="yellow"/>
@@ -13619,6 +13713,8 @@
       <w:r>
         <w:rPr>
           <w:rFonts w:ascii="Assistant" w:hAnsi="Assistant" w:cs="Assistant"/>
+          <w:b/>
+          <w:bCs/>
           <w:sz w:val="20"/>
           <w:szCs w:val="20"/>
           <w:highlight w:val="yellow"/>
@@ -13633,18 +13729,22 @@
         <w:jc w:val="both"/>
         <w:rPr>
           <w:rFonts w:ascii="Assistant" w:hAnsi="Assistant" w:cs="Assistant"/>
-          <w:sz w:val="20"/>
-          <w:szCs w:val="20"/>
-          <w:highlight w:val="red"/>
-          <w:rtl/>
-        </w:rPr>
-      </w:pPr>
-      <w:r>
-        <w:rPr>
-          <w:rFonts w:ascii="Assistant" w:hAnsi="Assistant" w:cs="Assistant"/>
-          <w:sz w:val="20"/>
-          <w:szCs w:val="20"/>
-          <w:highlight w:val="red"/>
+          <w:b/>
+          <w:bCs/>
+          <w:sz w:val="20"/>
+          <w:szCs w:val="20"/>
+          <w:highlight w:val="yellow"/>
+          <w:rtl/>
+        </w:rPr>
+      </w:pPr>
+      <w:r>
+        <w:rPr>
+          <w:rFonts w:ascii="Assistant" w:hAnsi="Assistant" w:cs="Assistant"/>
+          <w:b/>
+          <w:bCs/>
+          <w:sz w:val="20"/>
+          <w:szCs w:val="20"/>
+          <w:highlight w:val="yellow"/>
           <w:rtl/>
         </w:rPr>
         <w:t xml:space="preserve">• </w:t>
@@ -13652,9 +13752,11 @@
       <w:r>
         <w:rPr>
           <w:rFonts w:ascii="Assistant" w:hAnsi="Assistant" w:cs="Assistant"/>
-          <w:sz w:val="20"/>
-          <w:szCs w:val="20"/>
-          <w:highlight w:val="red"/>
+          <w:b/>
+          <w:bCs/>
+          <w:sz w:val="20"/>
+          <w:szCs w:val="20"/>
+          <w:highlight w:val="yellow"/>
           <w:rtl/>
         </w:rPr>
         <w:t>פיתוח מנגנון שיתוף באמצעות קישור פשוט לצפייה בטיולים</w:t>
@@ -13666,18 +13768,22 @@
         <w:jc w:val="both"/>
         <w:rPr>
           <w:rFonts w:ascii="Assistant" w:hAnsi="Assistant" w:cs="Assistant"/>
-          <w:sz w:val="20"/>
-          <w:szCs w:val="20"/>
-          <w:highlight w:val="red"/>
-          <w:rtl/>
-        </w:rPr>
-      </w:pPr>
-      <w:r>
-        <w:rPr>
-          <w:rFonts w:ascii="Assistant" w:hAnsi="Assistant" w:cs="Assistant"/>
-          <w:sz w:val="20"/>
-          <w:szCs w:val="20"/>
-          <w:highlight w:val="red"/>
+          <w:b/>
+          <w:bCs/>
+          <w:sz w:val="20"/>
+          <w:szCs w:val="20"/>
+          <w:highlight w:val="yellow"/>
+          <w:rtl/>
+        </w:rPr>
+      </w:pPr>
+      <w:r>
+        <w:rPr>
+          <w:rFonts w:ascii="Assistant" w:hAnsi="Assistant" w:cs="Assistant"/>
+          <w:b/>
+          <w:bCs/>
+          <w:sz w:val="20"/>
+          <w:szCs w:val="20"/>
+          <w:highlight w:val="yellow"/>
           <w:rtl/>
         </w:rPr>
         <w:t xml:space="preserve">• </w:t>
@@ -13686,9 +13792,11 @@
       <w:r>
         <w:rPr>
           <w:rFonts w:ascii="Assistant" w:hAnsi="Assistant" w:cs="Assistant"/>
-          <w:sz w:val="20"/>
-          <w:szCs w:val="20"/>
-          <w:highlight w:val="red"/>
+          <w:b/>
+          <w:bCs/>
+          <w:sz w:val="20"/>
+          <w:szCs w:val="20"/>
+          <w:highlight w:val="yellow"/>
           <w:rtl/>
         </w:rPr>
         <w:t>ישום</w:t>
@@ -13697,9 +13805,11 @@
       <w:r>
         <w:rPr>
           <w:rFonts w:ascii="Assistant" w:hAnsi="Assistant" w:cs="Assistant"/>
-          <w:sz w:val="20"/>
-          <w:szCs w:val="20"/>
-          <w:highlight w:val="red"/>
+          <w:b/>
+          <w:bCs/>
+          <w:sz w:val="20"/>
+          <w:szCs w:val="20"/>
+          <w:highlight w:val="yellow"/>
           <w:rtl/>
         </w:rPr>
         <w:t xml:space="preserve"> מערכת הרשאות צפייה לקישורים משותפים</w:t>
@@ -13711,18 +13821,22 @@
         <w:jc w:val="both"/>
         <w:rPr>
           <w:rFonts w:ascii="Assistant" w:hAnsi="Assistant" w:cs="Assistant"/>
-          <w:sz w:val="20"/>
-          <w:szCs w:val="20"/>
-          <w:highlight w:val="red"/>
-          <w:rtl/>
-        </w:rPr>
-      </w:pPr>
-      <w:r>
-        <w:rPr>
-          <w:rFonts w:ascii="Assistant" w:hAnsi="Assistant" w:cs="Assistant"/>
-          <w:sz w:val="20"/>
-          <w:szCs w:val="20"/>
-          <w:highlight w:val="red"/>
+          <w:b/>
+          <w:bCs/>
+          <w:sz w:val="20"/>
+          <w:szCs w:val="20"/>
+          <w:highlight w:val="yellow"/>
+          <w:rtl/>
+        </w:rPr>
+      </w:pPr>
+      <w:r>
+        <w:rPr>
+          <w:rFonts w:ascii="Assistant" w:hAnsi="Assistant" w:cs="Assistant"/>
+          <w:b/>
+          <w:bCs/>
+          <w:sz w:val="20"/>
+          <w:szCs w:val="20"/>
+          <w:highlight w:val="yellow"/>
           <w:rtl/>
         </w:rPr>
         <w:t>•</w:t>
@@ -13730,18 +13844,22 @@
       <w:r>
         <w:rPr>
           <w:rFonts w:ascii="Assistant" w:hAnsi="Assistant" w:cs="Assistant"/>
-          <w:sz w:val="20"/>
-          <w:szCs w:val="20"/>
-          <w:highlight w:val="red"/>
+          <w:b/>
+          <w:bCs/>
+          <w:sz w:val="20"/>
+          <w:szCs w:val="20"/>
+          <w:highlight w:val="yellow"/>
         </w:rPr>
         <w:t xml:space="preserve"> </w:t>
       </w:r>
       <w:r>
         <w:rPr>
           <w:rFonts w:ascii="Assistant" w:hAnsi="Assistant" w:cs="Assistant"/>
-          <w:sz w:val="20"/>
-          <w:szCs w:val="20"/>
-          <w:highlight w:val="red"/>
+          <w:b/>
+          <w:bCs/>
+          <w:sz w:val="20"/>
+          <w:szCs w:val="20"/>
+          <w:highlight w:val="yellow"/>
           <w:rtl/>
         </w:rPr>
         <w:t>פיתוח יכולת צפייה בטיולים משותפים ללא התחברות למערכת</w:t>
@@ -14031,6 +14149,8 @@
         <w:jc w:val="both"/>
         <w:rPr>
           <w:rFonts w:ascii="Assistant" w:hAnsi="Assistant" w:cs="Assistant"/>
+          <w:b/>
+          <w:bCs/>
           <w:sz w:val="20"/>
           <w:szCs w:val="20"/>
           <w:highlight w:val="yellow"/>
@@ -14040,6 +14160,8 @@
       <w:r>
         <w:rPr>
           <w:rFonts w:ascii="Assistant" w:hAnsi="Assistant" w:cs="Assistant"/>
+          <w:b/>
+          <w:bCs/>
           <w:sz w:val="20"/>
           <w:szCs w:val="20"/>
           <w:highlight w:val="yellow"/>
@@ -14050,6 +14172,8 @@
       <w:r>
         <w:rPr>
           <w:rFonts w:ascii="Assistant" w:hAnsi="Assistant" w:cs="Assistant"/>
+          <w:b/>
+          <w:bCs/>
           <w:sz w:val="20"/>
           <w:szCs w:val="20"/>
           <w:highlight w:val="yellow"/>
@@ -14060,6 +14184,8 @@
       <w:r>
         <w:rPr>
           <w:rFonts w:ascii="Assistant" w:hAnsi="Assistant" w:cs="Assistant"/>
+          <w:b/>
+          <w:bCs/>
           <w:sz w:val="20"/>
           <w:szCs w:val="20"/>
           <w:highlight w:val="yellow"/>
@@ -14073,6 +14199,8 @@
         <w:jc w:val="both"/>
         <w:rPr>
           <w:rFonts w:ascii="Assistant" w:hAnsi="Assistant" w:cs="Assistant"/>
+          <w:b/>
+          <w:bCs/>
           <w:sz w:val="20"/>
           <w:szCs w:val="20"/>
           <w:highlight w:val="yellow"/>
@@ -14082,6 +14210,8 @@
       <w:r>
         <w:rPr>
           <w:rFonts w:ascii="Assistant" w:hAnsi="Assistant" w:cs="Assistant"/>
+          <w:b/>
+          <w:bCs/>
           <w:sz w:val="20"/>
           <w:szCs w:val="20"/>
           <w:highlight w:val="yellow"/>
@@ -14092,6 +14222,8 @@
       <w:r>
         <w:rPr>
           <w:rFonts w:ascii="Assistant" w:hAnsi="Assistant" w:cs="Assistant"/>
+          <w:b/>
+          <w:bCs/>
           <w:sz w:val="20"/>
           <w:szCs w:val="20"/>
           <w:highlight w:val="yellow"/>
@@ -14102,6 +14234,8 @@
       <w:r>
         <w:rPr>
           <w:rFonts w:ascii="Assistant" w:hAnsi="Assistant" w:cs="Assistant"/>
+          <w:b/>
+          <w:bCs/>
           <w:sz w:val="20"/>
           <w:szCs w:val="20"/>
           <w:highlight w:val="yellow"/>
@@ -14111,6 +14245,8 @@
       <w:r>
         <w:rPr>
           <w:rFonts w:ascii="Assistant" w:hAnsi="Assistant" w:cs="Assistant"/>
+          <w:b/>
+          <w:bCs/>
           <w:sz w:val="20"/>
           <w:szCs w:val="20"/>
           <w:highlight w:val="yellow"/>
@@ -14121,6 +14257,8 @@
       <w:r>
         <w:rPr>
           <w:rFonts w:ascii="Assistant" w:hAnsi="Assistant" w:cs="Assistant"/>
+          <w:b/>
+          <w:bCs/>
           <w:sz w:val="20"/>
           <w:szCs w:val="20"/>
           <w:highlight w:val="yellow"/>
@@ -14214,6 +14352,8 @@
         <w:jc w:val="both"/>
         <w:rPr>
           <w:rFonts w:ascii="Assistant" w:hAnsi="Assistant" w:cs="Assistant"/>
+          <w:b/>
+          <w:bCs/>
           <w:sz w:val="20"/>
           <w:szCs w:val="20"/>
           <w:highlight w:val="yellow"/>
@@ -14223,6 +14363,8 @@
       <w:r>
         <w:rPr>
           <w:rFonts w:ascii="Assistant" w:hAnsi="Assistant" w:cs="Assistant"/>
+          <w:b/>
+          <w:bCs/>
           <w:sz w:val="20"/>
           <w:szCs w:val="20"/>
           <w:highlight w:val="yellow"/>
@@ -14237,6 +14379,8 @@
         <w:jc w:val="both"/>
         <w:rPr>
           <w:rFonts w:ascii="Assistant" w:hAnsi="Assistant" w:cs="Assistant"/>
+          <w:b/>
+          <w:bCs/>
           <w:sz w:val="20"/>
           <w:szCs w:val="20"/>
           <w:highlight w:val="yellow"/>
@@ -14246,6 +14390,8 @@
       <w:r>
         <w:rPr>
           <w:rFonts w:ascii="Assistant" w:hAnsi="Assistant" w:cs="Assistant"/>
+          <w:b/>
+          <w:bCs/>
           <w:sz w:val="20"/>
           <w:szCs w:val="20"/>
           <w:highlight w:val="yellow"/>
@@ -14256,6 +14402,8 @@
       <w:r>
         <w:rPr>
           <w:rFonts w:ascii="Assistant" w:hAnsi="Assistant" w:cs="Assistant"/>
+          <w:b/>
+          <w:bCs/>
           <w:sz w:val="20"/>
           <w:szCs w:val="20"/>
           <w:highlight w:val="yellow"/>
@@ -14266,6 +14414,8 @@
       <w:r>
         <w:rPr>
           <w:rFonts w:ascii="Assistant" w:hAnsi="Assistant" w:cs="Assistant"/>
+          <w:b/>
+          <w:bCs/>
           <w:sz w:val="20"/>
           <w:szCs w:val="20"/>
           <w:highlight w:val="yellow"/>

</xml_diff>

<commit_message>
Minor fixes and final touches
</commit_message>
<xml_diff>
--- a/מסמך אפיון travelMemories.docx
+++ b/מסמך אפיון travelMemories.docx
@@ -12521,22 +12521,16 @@
         <w:jc w:val="both"/>
         <w:rPr>
           <w:rFonts w:ascii="Assistant" w:hAnsi="Assistant" w:cs="Assistant"/>
-          <w:b/>
-          <w:bCs/>
-          <w:sz w:val="20"/>
-          <w:szCs w:val="20"/>
-          <w:highlight w:val="yellow"/>
-          <w:rtl/>
-        </w:rPr>
-      </w:pPr>
-      <w:r>
-        <w:rPr>
-          <w:rFonts w:ascii="Assistant" w:hAnsi="Assistant" w:cs="Assistant"/>
-          <w:b/>
-          <w:bCs/>
-          <w:sz w:val="20"/>
-          <w:szCs w:val="20"/>
-          <w:highlight w:val="yellow"/>
+          <w:sz w:val="20"/>
+          <w:szCs w:val="20"/>
+          <w:rtl/>
+        </w:rPr>
+      </w:pPr>
+      <w:r>
+        <w:rPr>
+          <w:rFonts w:ascii="Assistant" w:hAnsi="Assistant" w:cs="Assistant"/>
+          <w:sz w:val="20"/>
+          <w:szCs w:val="20"/>
           <w:rtl/>
         </w:rPr>
         <w:t>• הקמת פרויקט .</w:t>
@@ -12544,22 +12538,16 @@
       <w:r>
         <w:rPr>
           <w:rFonts w:ascii="Assistant" w:hAnsi="Assistant" w:cs="Assistant"/>
-          <w:b/>
-          <w:bCs/>
-          <w:sz w:val="20"/>
-          <w:szCs w:val="20"/>
-          <w:highlight w:val="yellow"/>
+          <w:sz w:val="20"/>
+          <w:szCs w:val="20"/>
         </w:rPr>
         <w:t>NET 9 Core</w:t>
       </w:r>
       <w:r>
         <w:rPr>
           <w:rFonts w:ascii="Assistant" w:hAnsi="Assistant" w:cs="Assistant"/>
-          <w:b/>
-          <w:bCs/>
-          <w:sz w:val="20"/>
-          <w:szCs w:val="20"/>
-          <w:highlight w:val="yellow"/>
+          <w:sz w:val="20"/>
+          <w:szCs w:val="20"/>
           <w:rtl/>
         </w:rPr>
         <w:t xml:space="preserve"> לצד שרת</w:t>
@@ -12571,22 +12559,16 @@
         <w:jc w:val="both"/>
         <w:rPr>
           <w:rFonts w:ascii="Assistant" w:hAnsi="Assistant" w:cs="Assistant"/>
-          <w:b/>
-          <w:bCs/>
-          <w:sz w:val="20"/>
-          <w:szCs w:val="20"/>
-          <w:highlight w:val="yellow"/>
-          <w:rtl/>
-        </w:rPr>
-      </w:pPr>
-      <w:r>
-        <w:rPr>
-          <w:rFonts w:ascii="Assistant" w:hAnsi="Assistant" w:cs="Assistant"/>
-          <w:b/>
-          <w:bCs/>
-          <w:sz w:val="20"/>
-          <w:szCs w:val="20"/>
-          <w:highlight w:val="yellow"/>
+          <w:sz w:val="20"/>
+          <w:szCs w:val="20"/>
+          <w:rtl/>
+        </w:rPr>
+      </w:pPr>
+      <w:r>
+        <w:rPr>
+          <w:rFonts w:ascii="Assistant" w:hAnsi="Assistant" w:cs="Assistant"/>
+          <w:sz w:val="20"/>
+          <w:szCs w:val="20"/>
           <w:rtl/>
         </w:rPr>
         <w:t xml:space="preserve">• הקמת פרויקט </w:t>
@@ -12594,22 +12576,16 @@
       <w:r>
         <w:rPr>
           <w:rFonts w:ascii="Assistant" w:hAnsi="Assistant" w:cs="Assistant"/>
-          <w:b/>
-          <w:bCs/>
-          <w:sz w:val="20"/>
-          <w:szCs w:val="20"/>
-          <w:highlight w:val="yellow"/>
+          <w:sz w:val="20"/>
+          <w:szCs w:val="20"/>
         </w:rPr>
         <w:t>React</w:t>
       </w:r>
       <w:r>
         <w:rPr>
           <w:rFonts w:ascii="Assistant" w:hAnsi="Assistant" w:cs="Assistant"/>
-          <w:b/>
-          <w:bCs/>
-          <w:sz w:val="20"/>
-          <w:szCs w:val="20"/>
-          <w:highlight w:val="yellow"/>
+          <w:sz w:val="20"/>
+          <w:szCs w:val="20"/>
           <w:rtl/>
         </w:rPr>
         <w:t xml:space="preserve"> לצד לקוח</w:t>
@@ -12621,21 +12597,16 @@
         <w:jc w:val="both"/>
         <w:rPr>
           <w:rFonts w:ascii="Assistant" w:hAnsi="Assistant" w:cs="Assistant"/>
-          <w:b/>
-          <w:bCs/>
-          <w:sz w:val="20"/>
-          <w:szCs w:val="20"/>
-          <w:rtl/>
-        </w:rPr>
-      </w:pPr>
-      <w:r>
-        <w:rPr>
-          <w:rFonts w:ascii="Assistant" w:hAnsi="Assistant" w:cs="Assistant"/>
-          <w:b/>
-          <w:bCs/>
-          <w:sz w:val="20"/>
-          <w:szCs w:val="20"/>
-          <w:highlight w:val="yellow"/>
+          <w:sz w:val="20"/>
+          <w:szCs w:val="20"/>
+          <w:rtl/>
+        </w:rPr>
+      </w:pPr>
+      <w:r>
+        <w:rPr>
+          <w:rFonts w:ascii="Assistant" w:hAnsi="Assistant" w:cs="Assistant"/>
+          <w:sz w:val="20"/>
+          <w:szCs w:val="20"/>
           <w:rtl/>
         </w:rPr>
         <w:t xml:space="preserve">• הקמת פרויקט </w:t>
@@ -12643,22 +12614,16 @@
       <w:r>
         <w:rPr>
           <w:rFonts w:ascii="Assistant" w:hAnsi="Assistant" w:cs="Assistant"/>
-          <w:b/>
-          <w:bCs/>
-          <w:sz w:val="20"/>
-          <w:szCs w:val="20"/>
-          <w:highlight w:val="yellow"/>
+          <w:sz w:val="20"/>
+          <w:szCs w:val="20"/>
         </w:rPr>
         <w:t>Angular</w:t>
       </w:r>
       <w:r>
         <w:rPr>
           <w:rFonts w:ascii="Assistant" w:hAnsi="Assistant" w:cs="Assistant"/>
-          <w:b/>
-          <w:bCs/>
-          <w:sz w:val="20"/>
-          <w:szCs w:val="20"/>
-          <w:highlight w:val="yellow"/>
+          <w:sz w:val="20"/>
+          <w:szCs w:val="20"/>
           <w:rtl/>
         </w:rPr>
         <w:t xml:space="preserve"> לממשק הניהול</w:t>
@@ -12680,7 +12645,6 @@
           <w:rFonts w:ascii="Assistant" w:hAnsi="Assistant" w:cs="Assistant"/>
           <w:sz w:val="20"/>
           <w:szCs w:val="20"/>
-          <w:highlight w:val="red"/>
           <w:rtl/>
         </w:rPr>
         <w:t xml:space="preserve">• הגדרת סביבת </w:t>
@@ -12690,7 +12654,6 @@
           <w:rFonts w:ascii="Assistant" w:hAnsi="Assistant" w:cs="Assistant"/>
           <w:sz w:val="20"/>
           <w:szCs w:val="20"/>
-          <w:highlight w:val="red"/>
         </w:rPr>
         <w:t>CI/CD</w:t>
       </w:r>
@@ -12701,21 +12664,16 @@
         <w:jc w:val="both"/>
         <w:rPr>
           <w:rFonts w:ascii="Assistant" w:hAnsi="Assistant" w:cs="Assistant"/>
-          <w:b/>
-          <w:bCs/>
-          <w:sz w:val="20"/>
-          <w:szCs w:val="20"/>
-          <w:rtl/>
-        </w:rPr>
-      </w:pPr>
-      <w:r>
-        <w:rPr>
-          <w:rFonts w:ascii="Assistant" w:hAnsi="Assistant" w:cs="Assistant"/>
-          <w:b/>
-          <w:bCs/>
-          <w:sz w:val="20"/>
-          <w:szCs w:val="20"/>
-          <w:highlight w:val="yellow"/>
+          <w:sz w:val="20"/>
+          <w:szCs w:val="20"/>
+          <w:rtl/>
+        </w:rPr>
+      </w:pPr>
+      <w:r>
+        <w:rPr>
+          <w:rFonts w:ascii="Assistant" w:hAnsi="Assistant" w:cs="Assistant"/>
+          <w:sz w:val="20"/>
+          <w:szCs w:val="20"/>
           <w:rtl/>
         </w:rPr>
         <w:t xml:space="preserve">• יצירת כל הטבלאות במסד נתונים </w:t>
@@ -12723,11 +12681,8 @@
       <w:r>
         <w:rPr>
           <w:rFonts w:ascii="Assistant" w:hAnsi="Assistant" w:cs="Assistant"/>
-          <w:b/>
-          <w:bCs/>
-          <w:sz w:val="20"/>
-          <w:szCs w:val="20"/>
-          <w:highlight w:val="yellow"/>
+          <w:sz w:val="20"/>
+          <w:szCs w:val="20"/>
         </w:rPr>
         <w:t>PostgreSQL</w:t>
       </w:r>
@@ -12738,21 +12693,16 @@
         <w:jc w:val="both"/>
         <w:rPr>
           <w:rFonts w:ascii="Assistant" w:hAnsi="Assistant" w:cs="Assistant"/>
-          <w:b/>
-          <w:bCs/>
-          <w:sz w:val="20"/>
-          <w:szCs w:val="20"/>
-          <w:rtl/>
-        </w:rPr>
-      </w:pPr>
-      <w:r>
-        <w:rPr>
-          <w:rFonts w:ascii="Assistant" w:hAnsi="Assistant" w:cs="Assistant"/>
-          <w:b/>
-          <w:bCs/>
-          <w:sz w:val="20"/>
-          <w:szCs w:val="20"/>
-          <w:highlight w:val="yellow"/>
+          <w:sz w:val="20"/>
+          <w:szCs w:val="20"/>
+          <w:rtl/>
+        </w:rPr>
+      </w:pPr>
+      <w:r>
+        <w:rPr>
+          <w:rFonts w:ascii="Assistant" w:hAnsi="Assistant" w:cs="Assistant"/>
+          <w:sz w:val="20"/>
+          <w:szCs w:val="20"/>
           <w:rtl/>
         </w:rPr>
         <w:t xml:space="preserve">• פיתוח </w:t>
@@ -12760,22 +12710,16 @@
       <w:r>
         <w:rPr>
           <w:rFonts w:ascii="Assistant" w:hAnsi="Assistant" w:cs="Assistant"/>
-          <w:b/>
-          <w:bCs/>
-          <w:sz w:val="20"/>
-          <w:szCs w:val="20"/>
-          <w:highlight w:val="yellow"/>
+          <w:sz w:val="20"/>
+          <w:szCs w:val="20"/>
         </w:rPr>
         <w:t>API</w:t>
       </w:r>
       <w:r>
         <w:rPr>
           <w:rFonts w:ascii="Assistant" w:hAnsi="Assistant" w:cs="Assistant"/>
-          <w:b/>
-          <w:bCs/>
-          <w:sz w:val="20"/>
-          <w:szCs w:val="20"/>
-          <w:highlight w:val="yellow"/>
+          <w:sz w:val="20"/>
+          <w:szCs w:val="20"/>
           <w:rtl/>
         </w:rPr>
         <w:t xml:space="preserve"> לניהול משתמשים (הרשמה, התחברות, ניהול פרופיל)</w:t>
@@ -12787,21 +12731,16 @@
         <w:jc w:val="both"/>
         <w:rPr>
           <w:rFonts w:ascii="Assistant" w:hAnsi="Assistant" w:cs="Assistant"/>
-          <w:b/>
-          <w:bCs/>
-          <w:sz w:val="20"/>
-          <w:szCs w:val="20"/>
-          <w:rtl/>
-        </w:rPr>
-      </w:pPr>
-      <w:r>
-        <w:rPr>
-          <w:rFonts w:ascii="Assistant" w:hAnsi="Assistant" w:cs="Assistant"/>
-          <w:b/>
-          <w:bCs/>
-          <w:sz w:val="20"/>
-          <w:szCs w:val="20"/>
-          <w:highlight w:val="yellow"/>
+          <w:sz w:val="20"/>
+          <w:szCs w:val="20"/>
+          <w:rtl/>
+        </w:rPr>
+      </w:pPr>
+      <w:r>
+        <w:rPr>
+          <w:rFonts w:ascii="Assistant" w:hAnsi="Assistant" w:cs="Assistant"/>
+          <w:sz w:val="20"/>
+          <w:szCs w:val="20"/>
           <w:rtl/>
         </w:rPr>
         <w:t>• פיתוח מסכי הרשמה והתחברות בצד הלקוח</w:t>
@@ -12813,21 +12752,16 @@
         <w:jc w:val="both"/>
         <w:rPr>
           <w:rFonts w:ascii="Assistant" w:hAnsi="Assistant" w:cs="Assistant"/>
-          <w:b/>
-          <w:bCs/>
-          <w:sz w:val="20"/>
-          <w:szCs w:val="20"/>
-          <w:rtl/>
-        </w:rPr>
-      </w:pPr>
-      <w:r>
-        <w:rPr>
-          <w:rFonts w:ascii="Assistant" w:hAnsi="Assistant" w:cs="Assistant"/>
-          <w:b/>
-          <w:bCs/>
-          <w:sz w:val="20"/>
-          <w:szCs w:val="20"/>
-          <w:highlight w:val="yellow"/>
+          <w:sz w:val="20"/>
+          <w:szCs w:val="20"/>
+          <w:rtl/>
+        </w:rPr>
+      </w:pPr>
+      <w:r>
+        <w:rPr>
+          <w:rFonts w:ascii="Assistant" w:hAnsi="Assistant" w:cs="Assistant"/>
+          <w:sz w:val="20"/>
+          <w:szCs w:val="20"/>
           <w:rtl/>
         </w:rPr>
         <w:t xml:space="preserve">• הטמעת מערכת אימות </w:t>
@@ -12835,11 +12769,8 @@
       <w:r>
         <w:rPr>
           <w:rFonts w:ascii="Assistant" w:hAnsi="Assistant" w:cs="Assistant"/>
-          <w:b/>
-          <w:bCs/>
-          <w:sz w:val="20"/>
-          <w:szCs w:val="20"/>
-          <w:highlight w:val="yellow"/>
+          <w:sz w:val="20"/>
+          <w:szCs w:val="20"/>
         </w:rPr>
         <w:t>JWT</w:t>
       </w:r>
@@ -12850,21 +12781,16 @@
         <w:jc w:val="both"/>
         <w:rPr>
           <w:rFonts w:ascii="Assistant" w:hAnsi="Assistant" w:cs="Assistant"/>
-          <w:b/>
-          <w:bCs/>
-          <w:sz w:val="20"/>
-          <w:szCs w:val="20"/>
-          <w:rtl/>
-        </w:rPr>
-      </w:pPr>
-      <w:r>
-        <w:rPr>
-          <w:rFonts w:ascii="Assistant" w:hAnsi="Assistant" w:cs="Assistant"/>
-          <w:b/>
-          <w:bCs/>
-          <w:sz w:val="20"/>
-          <w:szCs w:val="20"/>
-          <w:highlight w:val="yellow"/>
+          <w:sz w:val="20"/>
+          <w:szCs w:val="20"/>
+          <w:rtl/>
+        </w:rPr>
+      </w:pPr>
+      <w:r>
+        <w:rPr>
+          <w:rFonts w:ascii="Assistant" w:hAnsi="Assistant" w:cs="Assistant"/>
+          <w:sz w:val="20"/>
+          <w:szCs w:val="20"/>
           <w:rtl/>
         </w:rPr>
         <w:t xml:space="preserve">• הגדרת חיבור לשירותי </w:t>
@@ -12872,22 +12798,16 @@
       <w:r>
         <w:rPr>
           <w:rFonts w:ascii="Assistant" w:hAnsi="Assistant" w:cs="Assistant"/>
-          <w:b/>
-          <w:bCs/>
-          <w:sz w:val="20"/>
-          <w:szCs w:val="20"/>
-          <w:highlight w:val="yellow"/>
+          <w:sz w:val="20"/>
+          <w:szCs w:val="20"/>
         </w:rPr>
         <w:t>AWS S3</w:t>
       </w:r>
       <w:r>
         <w:rPr>
           <w:rFonts w:ascii="Assistant" w:hAnsi="Assistant" w:cs="Assistant"/>
-          <w:b/>
-          <w:bCs/>
-          <w:sz w:val="20"/>
-          <w:szCs w:val="20"/>
-          <w:highlight w:val="yellow"/>
+          <w:sz w:val="20"/>
+          <w:szCs w:val="20"/>
           <w:rtl/>
         </w:rPr>
         <w:t xml:space="preserve"> לאחסון קבצים</w:t>
@@ -13198,7 +13118,6 @@
           <w:bCs/>
           <w:sz w:val="20"/>
           <w:szCs w:val="20"/>
-          <w:highlight w:val="yellow"/>
           <w:rtl/>
         </w:rPr>
         <w:t xml:space="preserve">• פיתוח </w:t>
@@ -13210,7 +13129,6 @@
           <w:bCs/>
           <w:sz w:val="20"/>
           <w:szCs w:val="20"/>
-          <w:highlight w:val="yellow"/>
         </w:rPr>
         <w:t>API</w:t>
       </w:r>
@@ -13221,7 +13139,6 @@
           <w:bCs/>
           <w:sz w:val="20"/>
           <w:szCs w:val="20"/>
-          <w:highlight w:val="yellow"/>
           <w:rtl/>
         </w:rPr>
         <w:t xml:space="preserve"> לניהול קבצי מדיה (העלאה, מחיקה)</w:t>
@@ -13247,7 +13164,6 @@
           <w:bCs/>
           <w:sz w:val="20"/>
           <w:szCs w:val="20"/>
-          <w:highlight w:val="yellow"/>
           <w:rtl/>
         </w:rPr>
         <w:t xml:space="preserve">• פיתוח </w:t>
@@ -13259,7 +13175,6 @@
           <w:bCs/>
           <w:sz w:val="20"/>
           <w:szCs w:val="20"/>
-          <w:highlight w:val="yellow"/>
         </w:rPr>
         <w:t>API</w:t>
       </w:r>
@@ -13270,7 +13185,6 @@
           <w:bCs/>
           <w:sz w:val="20"/>
           <w:szCs w:val="20"/>
-          <w:highlight w:val="yellow"/>
           <w:rtl/>
         </w:rPr>
         <w:t xml:space="preserve"> לניהול טיולים (יצירה, עריכה, מחיקה)</w:t>
@@ -13296,7 +13210,6 @@
           <w:bCs/>
           <w:sz w:val="20"/>
           <w:szCs w:val="20"/>
-          <w:highlight w:val="yellow"/>
           <w:rtl/>
         </w:rPr>
         <w:t>• פיתוח מסך העלאת קבצים בצד הלקוח</w:t>
@@ -13312,18 +13225,16 @@
           <w:bCs/>
           <w:sz w:val="20"/>
           <w:szCs w:val="20"/>
-          <w:highlight w:val="yellow"/>
-          <w:rtl/>
-        </w:rPr>
-      </w:pPr>
-      <w:r>
-        <w:rPr>
-          <w:rFonts w:ascii="Assistant" w:hAnsi="Assistant" w:cs="Assistant"/>
-          <w:b/>
-          <w:bCs/>
-          <w:sz w:val="20"/>
-          <w:szCs w:val="20"/>
-          <w:highlight w:val="yellow"/>
+          <w:rtl/>
+        </w:rPr>
+      </w:pPr>
+      <w:r>
+        <w:rPr>
+          <w:rFonts w:ascii="Assistant" w:hAnsi="Assistant" w:cs="Assistant"/>
+          <w:b/>
+          <w:bCs/>
+          <w:sz w:val="20"/>
+          <w:szCs w:val="20"/>
           <w:rtl/>
         </w:rPr>
         <w:lastRenderedPageBreak/>
@@ -13340,18 +13251,16 @@
           <w:bCs/>
           <w:sz w:val="20"/>
           <w:szCs w:val="20"/>
-          <w:highlight w:val="yellow"/>
-          <w:rtl/>
-        </w:rPr>
-      </w:pPr>
-      <w:r>
-        <w:rPr>
-          <w:rFonts w:ascii="Assistant" w:hAnsi="Assistant" w:cs="Assistant"/>
-          <w:b/>
-          <w:bCs/>
-          <w:sz w:val="20"/>
-          <w:szCs w:val="20"/>
-          <w:highlight w:val="yellow"/>
+          <w:rtl/>
+        </w:rPr>
+      </w:pPr>
+      <w:r>
+        <w:rPr>
+          <w:rFonts w:ascii="Assistant" w:hAnsi="Assistant" w:cs="Assistant"/>
+          <w:b/>
+          <w:bCs/>
+          <w:sz w:val="20"/>
+          <w:szCs w:val="20"/>
           <w:rtl/>
         </w:rPr>
         <w:t>• פיתוח מסך גלריית קבצים בצד הלקוח</w:t>
@@ -13365,16 +13274,14 @@
           <w:rFonts w:ascii="Assistant" w:hAnsi="Assistant" w:cs="Assistant"/>
           <w:sz w:val="20"/>
           <w:szCs w:val="20"/>
-          <w:highlight w:val="red"/>
-          <w:rtl/>
-        </w:rPr>
-      </w:pPr>
-      <w:r>
-        <w:rPr>
-          <w:rFonts w:ascii="Assistant" w:hAnsi="Assistant" w:cs="Assistant"/>
-          <w:sz w:val="20"/>
-          <w:szCs w:val="20"/>
-          <w:highlight w:val="red"/>
+          <w:rtl/>
+        </w:rPr>
+      </w:pPr>
+      <w:r>
+        <w:rPr>
+          <w:rFonts w:ascii="Assistant" w:hAnsi="Assistant" w:cs="Assistant"/>
+          <w:sz w:val="20"/>
+          <w:szCs w:val="20"/>
           <w:rtl/>
         </w:rPr>
         <w:t>• יישום מערכת חיפוש וסינון קבצים</w:t>
@@ -13396,7 +13303,6 @@
           <w:rFonts w:ascii="Assistant" w:hAnsi="Assistant" w:cs="Assistant"/>
           <w:sz w:val="20"/>
           <w:szCs w:val="20"/>
-          <w:highlight w:val="red"/>
           <w:rtl/>
         </w:rPr>
         <w:t xml:space="preserve">• הטמעת חילוץ נתוני מיקום גיאוגרפי מקבצי </w:t>
@@ -13406,7 +13312,6 @@
           <w:rFonts w:ascii="Assistant" w:hAnsi="Assistant" w:cs="Assistant"/>
           <w:sz w:val="20"/>
           <w:szCs w:val="20"/>
-          <w:highlight w:val="red"/>
         </w:rPr>
         <w:t>EXIF</w:t>
       </w:r>
@@ -13609,7 +13514,6 @@
           <w:bCs/>
           <w:sz w:val="20"/>
           <w:szCs w:val="20"/>
-          <w:highlight w:val="yellow"/>
           <w:rtl/>
         </w:rPr>
         <w:t xml:space="preserve">• </w:t>
@@ -13621,7 +13525,6 @@
           <w:bCs/>
           <w:sz w:val="20"/>
           <w:szCs w:val="20"/>
-          <w:highlight w:val="yellow"/>
           <w:rtl/>
         </w:rPr>
         <w:t>פיתוח מערכת תצוגת גלריה מתקדמת</w:t>
@@ -13648,27 +13551,15 @@
           <w:sz w:val="20"/>
           <w:szCs w:val="20"/>
         </w:rPr>
-        <w:t xml:space="preserve"> </w:t>
-      </w:r>
-      <w:r>
-        <w:rPr>
-          <w:rFonts w:ascii="Assistant" w:hAnsi="Assistant" w:cs="Assistant"/>
-          <w:b/>
-          <w:bCs/>
-          <w:sz w:val="20"/>
-          <w:szCs w:val="20"/>
-          <w:highlight w:val="yellow"/>
-        </w:rPr>
-        <w:t xml:space="preserve">• </w:t>
-      </w:r>
-      <w:r>
-        <w:rPr>
-          <w:rFonts w:ascii="Assistant" w:hAnsi="Assistant" w:cs="Assistant"/>
-          <w:b/>
-          <w:bCs/>
-          <w:sz w:val="20"/>
-          <w:szCs w:val="20"/>
-          <w:highlight w:val="yellow"/>
+        <w:t xml:space="preserve"> • </w:t>
+      </w:r>
+      <w:r>
+        <w:rPr>
+          <w:rFonts w:ascii="Assistant" w:hAnsi="Assistant" w:cs="Assistant"/>
+          <w:b/>
+          <w:bCs/>
+          <w:sz w:val="20"/>
+          <w:szCs w:val="20"/>
           <w:rtl/>
         </w:rPr>
         <w:t>שיפור ממשק משתמש לגלריית התמונות</w:t>
@@ -13694,7 +13585,6 @@
           <w:bCs/>
           <w:sz w:val="20"/>
           <w:szCs w:val="20"/>
-          <w:highlight w:val="yellow"/>
           <w:rtl/>
         </w:rPr>
         <w:t>•</w:t>
@@ -13706,7 +13596,6 @@
           <w:bCs/>
           <w:sz w:val="20"/>
           <w:szCs w:val="20"/>
-          <w:highlight w:val="yellow"/>
         </w:rPr>
         <w:t xml:space="preserve"> </w:t>
       </w:r>
@@ -13717,7 +13606,6 @@
           <w:bCs/>
           <w:sz w:val="20"/>
           <w:szCs w:val="20"/>
-          <w:highlight w:val="yellow"/>
           <w:rtl/>
         </w:rPr>
         <w:t>פיתוח אפשרויות סידור וארגון תמונות בגלריה</w:t>
@@ -13733,18 +13621,16 @@
           <w:bCs/>
           <w:sz w:val="20"/>
           <w:szCs w:val="20"/>
-          <w:highlight w:val="yellow"/>
-          <w:rtl/>
-        </w:rPr>
-      </w:pPr>
-      <w:r>
-        <w:rPr>
-          <w:rFonts w:ascii="Assistant" w:hAnsi="Assistant" w:cs="Assistant"/>
-          <w:b/>
-          <w:bCs/>
-          <w:sz w:val="20"/>
-          <w:szCs w:val="20"/>
-          <w:highlight w:val="yellow"/>
+          <w:rtl/>
+        </w:rPr>
+      </w:pPr>
+      <w:r>
+        <w:rPr>
+          <w:rFonts w:ascii="Assistant" w:hAnsi="Assistant" w:cs="Assistant"/>
+          <w:b/>
+          <w:bCs/>
+          <w:sz w:val="20"/>
+          <w:szCs w:val="20"/>
           <w:rtl/>
         </w:rPr>
         <w:t xml:space="preserve">• </w:t>
@@ -13756,7 +13642,6 @@
           <w:bCs/>
           <w:sz w:val="20"/>
           <w:szCs w:val="20"/>
-          <w:highlight w:val="yellow"/>
           <w:rtl/>
         </w:rPr>
         <w:t>פיתוח מנגנון שיתוף באמצעות קישור פשוט לצפייה בטיולים</w:t>
@@ -13772,18 +13657,16 @@
           <w:bCs/>
           <w:sz w:val="20"/>
           <w:szCs w:val="20"/>
-          <w:highlight w:val="yellow"/>
-          <w:rtl/>
-        </w:rPr>
-      </w:pPr>
-      <w:r>
-        <w:rPr>
-          <w:rFonts w:ascii="Assistant" w:hAnsi="Assistant" w:cs="Assistant"/>
-          <w:b/>
-          <w:bCs/>
-          <w:sz w:val="20"/>
-          <w:szCs w:val="20"/>
-          <w:highlight w:val="yellow"/>
+          <w:rtl/>
+        </w:rPr>
+      </w:pPr>
+      <w:r>
+        <w:rPr>
+          <w:rFonts w:ascii="Assistant" w:hAnsi="Assistant" w:cs="Assistant"/>
+          <w:b/>
+          <w:bCs/>
+          <w:sz w:val="20"/>
+          <w:szCs w:val="20"/>
           <w:rtl/>
         </w:rPr>
         <w:t xml:space="preserve">• </w:t>
@@ -13796,7 +13679,6 @@
           <w:bCs/>
           <w:sz w:val="20"/>
           <w:szCs w:val="20"/>
-          <w:highlight w:val="yellow"/>
           <w:rtl/>
         </w:rPr>
         <w:t>ישום</w:t>
@@ -13809,7 +13691,6 @@
           <w:bCs/>
           <w:sz w:val="20"/>
           <w:szCs w:val="20"/>
-          <w:highlight w:val="yellow"/>
           <w:rtl/>
         </w:rPr>
         <w:t xml:space="preserve"> מערכת הרשאות צפייה לקישורים משותפים</w:t>
@@ -13825,18 +13706,16 @@
           <w:bCs/>
           <w:sz w:val="20"/>
           <w:szCs w:val="20"/>
-          <w:highlight w:val="yellow"/>
-          <w:rtl/>
-        </w:rPr>
-      </w:pPr>
-      <w:r>
-        <w:rPr>
-          <w:rFonts w:ascii="Assistant" w:hAnsi="Assistant" w:cs="Assistant"/>
-          <w:b/>
-          <w:bCs/>
-          <w:sz w:val="20"/>
-          <w:szCs w:val="20"/>
-          <w:highlight w:val="yellow"/>
+          <w:rtl/>
+        </w:rPr>
+      </w:pPr>
+      <w:r>
+        <w:rPr>
+          <w:rFonts w:ascii="Assistant" w:hAnsi="Assistant" w:cs="Assistant"/>
+          <w:b/>
+          <w:bCs/>
+          <w:sz w:val="20"/>
+          <w:szCs w:val="20"/>
           <w:rtl/>
         </w:rPr>
         <w:t>•</w:t>
@@ -13848,7 +13727,6 @@
           <w:bCs/>
           <w:sz w:val="20"/>
           <w:szCs w:val="20"/>
-          <w:highlight w:val="yellow"/>
         </w:rPr>
         <w:t xml:space="preserve"> </w:t>
       </w:r>
@@ -13859,7 +13737,6 @@
           <w:bCs/>
           <w:sz w:val="20"/>
           <w:szCs w:val="20"/>
-          <w:highlight w:val="yellow"/>
           <w:rtl/>
         </w:rPr>
         <w:t>פיתוח יכולת צפייה בטיולים משותפים ללא התחברות למערכת</w:t>
@@ -13881,7 +13758,6 @@
           <w:rFonts w:ascii="Assistant" w:hAnsi="Assistant" w:cs="Assistant"/>
           <w:sz w:val="20"/>
           <w:szCs w:val="20"/>
-          <w:highlight w:val="red"/>
           <w:rtl/>
         </w:rPr>
         <w:t xml:space="preserve">• </w:t>
@@ -13891,7 +13767,6 @@
           <w:rFonts w:ascii="Assistant" w:hAnsi="Assistant" w:cs="Assistant"/>
           <w:sz w:val="20"/>
           <w:szCs w:val="20"/>
-          <w:highlight w:val="red"/>
           <w:rtl/>
         </w:rPr>
         <w:t>אופטימיזציה של טעינת תמונות ותצוגה מהירה</w:t>
@@ -14153,18 +14028,16 @@
           <w:bCs/>
           <w:sz w:val="20"/>
           <w:szCs w:val="20"/>
-          <w:highlight w:val="yellow"/>
-          <w:rtl/>
-        </w:rPr>
-      </w:pPr>
-      <w:r>
-        <w:rPr>
-          <w:rFonts w:ascii="Assistant" w:hAnsi="Assistant" w:cs="Assistant"/>
-          <w:b/>
-          <w:bCs/>
-          <w:sz w:val="20"/>
-          <w:szCs w:val="20"/>
-          <w:highlight w:val="yellow"/>
+          <w:rtl/>
+        </w:rPr>
+      </w:pPr>
+      <w:r>
+        <w:rPr>
+          <w:rFonts w:ascii="Assistant" w:hAnsi="Assistant" w:cs="Assistant"/>
+          <w:b/>
+          <w:bCs/>
+          <w:sz w:val="20"/>
+          <w:szCs w:val="20"/>
           <w:rtl/>
         </w:rPr>
         <w:t xml:space="preserve">• </w:t>
@@ -14176,7 +14049,6 @@
           <w:bCs/>
           <w:sz w:val="20"/>
           <w:szCs w:val="20"/>
-          <w:highlight w:val="yellow"/>
           <w:rtl/>
         </w:rPr>
         <w:t>אינטגרציה בסיסית עם</w:t>
@@ -14188,7 +14060,6 @@
           <w:bCs/>
           <w:sz w:val="20"/>
           <w:szCs w:val="20"/>
-          <w:highlight w:val="yellow"/>
         </w:rPr>
         <w:t xml:space="preserve"> OpenStreetMap</w:t>
       </w:r>
@@ -14203,18 +14074,16 @@
           <w:bCs/>
           <w:sz w:val="20"/>
           <w:szCs w:val="20"/>
-          <w:highlight w:val="yellow"/>
-          <w:rtl/>
-        </w:rPr>
-      </w:pPr>
-      <w:r>
-        <w:rPr>
-          <w:rFonts w:ascii="Assistant" w:hAnsi="Assistant" w:cs="Assistant"/>
-          <w:b/>
-          <w:bCs/>
-          <w:sz w:val="20"/>
-          <w:szCs w:val="20"/>
-          <w:highlight w:val="yellow"/>
+          <w:rtl/>
+        </w:rPr>
+      </w:pPr>
+      <w:r>
+        <w:rPr>
+          <w:rFonts w:ascii="Assistant" w:hAnsi="Assistant" w:cs="Assistant"/>
+          <w:b/>
+          <w:bCs/>
+          <w:sz w:val="20"/>
+          <w:szCs w:val="20"/>
           <w:rtl/>
         </w:rPr>
         <w:t xml:space="preserve">• </w:t>
@@ -14226,7 +14095,6 @@
           <w:bCs/>
           <w:sz w:val="20"/>
           <w:szCs w:val="20"/>
-          <w:highlight w:val="yellow"/>
           <w:rtl/>
         </w:rPr>
         <w:t>פיתוח</w:t>
@@ -14238,7 +14106,6 @@
           <w:bCs/>
           <w:sz w:val="20"/>
           <w:szCs w:val="20"/>
-          <w:highlight w:val="yellow"/>
         </w:rPr>
         <w:t xml:space="preserve"> API </w:t>
       </w:r>
@@ -14249,7 +14116,6 @@
           <w:bCs/>
           <w:sz w:val="20"/>
           <w:szCs w:val="20"/>
-          <w:highlight w:val="yellow"/>
           <w:rtl/>
         </w:rPr>
         <w:t xml:space="preserve">לסימון </w:t>
@@ -14261,7 +14127,6 @@
           <w:bCs/>
           <w:sz w:val="20"/>
           <w:szCs w:val="20"/>
-          <w:highlight w:val="yellow"/>
           <w:rtl/>
         </w:rPr>
         <w:t>מיקום טיול על המפה</w:t>
@@ -14283,7 +14148,6 @@
           <w:rFonts w:ascii="Assistant" w:hAnsi="Assistant" w:cs="Assistant"/>
           <w:sz w:val="20"/>
           <w:szCs w:val="20"/>
-          <w:highlight w:val="red"/>
           <w:rtl/>
         </w:rPr>
         <w:t xml:space="preserve">• פיתוח </w:t>
@@ -14293,7 +14157,6 @@
           <w:rFonts w:ascii="Assistant" w:hAnsi="Assistant" w:cs="Assistant"/>
           <w:sz w:val="20"/>
           <w:szCs w:val="20"/>
-          <w:highlight w:val="red"/>
         </w:rPr>
         <w:t>API</w:t>
       </w:r>
@@ -14302,7 +14165,6 @@
           <w:rFonts w:ascii="Assistant" w:hAnsi="Assistant" w:cs="Assistant"/>
           <w:sz w:val="20"/>
           <w:szCs w:val="20"/>
-          <w:highlight w:val="red"/>
           <w:rtl/>
         </w:rPr>
         <w:t xml:space="preserve"> ליצירת תמונות </w:t>
@@ -14312,7 +14174,6 @@
           <w:rFonts w:ascii="Assistant" w:hAnsi="Assistant" w:cs="Assistant"/>
           <w:sz w:val="20"/>
           <w:szCs w:val="20"/>
-          <w:highlight w:val="red"/>
         </w:rPr>
         <w:t>AI</w:t>
       </w:r>
@@ -14321,7 +14182,6 @@
           <w:rFonts w:ascii="Assistant" w:hAnsi="Assistant" w:cs="Assistant"/>
           <w:sz w:val="20"/>
           <w:szCs w:val="20"/>
-          <w:highlight w:val="red"/>
           <w:rtl/>
         </w:rPr>
         <w:t xml:space="preserve"> (אינטגרציה עם </w:t>
@@ -14331,7 +14191,6 @@
           <w:rFonts w:ascii="Assistant" w:hAnsi="Assistant" w:cs="Assistant"/>
           <w:sz w:val="20"/>
           <w:szCs w:val="20"/>
-          <w:highlight w:val="red"/>
         </w:rPr>
         <w:t>Hugging Face API</w:t>
       </w:r>
@@ -14340,7 +14199,6 @@
           <w:rFonts w:ascii="Assistant" w:hAnsi="Assistant" w:cs="Assistant"/>
           <w:sz w:val="20"/>
           <w:szCs w:val="20"/>
-          <w:highlight w:val="red"/>
           <w:rtl/>
         </w:rPr>
         <w:t>)</w:t>
@@ -14356,18 +14214,16 @@
           <w:bCs/>
           <w:sz w:val="20"/>
           <w:szCs w:val="20"/>
-          <w:highlight w:val="yellow"/>
-          <w:rtl/>
-        </w:rPr>
-      </w:pPr>
-      <w:r>
-        <w:rPr>
-          <w:rFonts w:ascii="Assistant" w:hAnsi="Assistant" w:cs="Assistant"/>
-          <w:b/>
-          <w:bCs/>
-          <w:sz w:val="20"/>
-          <w:szCs w:val="20"/>
-          <w:highlight w:val="yellow"/>
+          <w:rtl/>
+        </w:rPr>
+      </w:pPr>
+      <w:r>
+        <w:rPr>
+          <w:rFonts w:ascii="Assistant" w:hAnsi="Assistant" w:cs="Assistant"/>
+          <w:b/>
+          <w:bCs/>
+          <w:sz w:val="20"/>
+          <w:szCs w:val="20"/>
           <w:rtl/>
         </w:rPr>
         <w:t>• פיתוח מסך מפת טיול בצד הלקוח</w:t>
@@ -14383,18 +14239,16 @@
           <w:bCs/>
           <w:sz w:val="20"/>
           <w:szCs w:val="20"/>
-          <w:highlight w:val="yellow"/>
-          <w:rtl/>
-        </w:rPr>
-      </w:pPr>
-      <w:r>
-        <w:rPr>
-          <w:rFonts w:ascii="Assistant" w:hAnsi="Assistant" w:cs="Assistant"/>
-          <w:b/>
-          <w:bCs/>
-          <w:sz w:val="20"/>
-          <w:szCs w:val="20"/>
-          <w:highlight w:val="yellow"/>
+          <w:rtl/>
+        </w:rPr>
+      </w:pPr>
+      <w:r>
+        <w:rPr>
+          <w:rFonts w:ascii="Assistant" w:hAnsi="Assistant" w:cs="Assistant"/>
+          <w:b/>
+          <w:bCs/>
+          <w:sz w:val="20"/>
+          <w:szCs w:val="20"/>
           <w:rtl/>
         </w:rPr>
         <w:t xml:space="preserve">• </w:t>
@@ -14406,7 +14260,6 @@
           <w:bCs/>
           <w:sz w:val="20"/>
           <w:szCs w:val="20"/>
-          <w:highlight w:val="yellow"/>
           <w:rtl/>
         </w:rPr>
         <w:t xml:space="preserve">פיתוח ממשק </w:t>
@@ -14418,7 +14271,6 @@
           <w:bCs/>
           <w:sz w:val="20"/>
           <w:szCs w:val="20"/>
-          <w:highlight w:val="yellow"/>
           <w:rtl/>
         </w:rPr>
         <w:t>משתמש להגדרת מיקום הטיול על המפה</w:t>
@@ -14432,16 +14284,14 @@
           <w:rFonts w:ascii="Assistant" w:hAnsi="Assistant" w:cs="Assistant"/>
           <w:sz w:val="20"/>
           <w:szCs w:val="20"/>
-          <w:highlight w:val="red"/>
-          <w:rtl/>
-        </w:rPr>
-      </w:pPr>
-      <w:r>
-        <w:rPr>
-          <w:rFonts w:ascii="Assistant" w:hAnsi="Assistant" w:cs="Assistant"/>
-          <w:sz w:val="20"/>
-          <w:szCs w:val="20"/>
-          <w:highlight w:val="red"/>
+          <w:rtl/>
+        </w:rPr>
+      </w:pPr>
+      <w:r>
+        <w:rPr>
+          <w:rFonts w:ascii="Assistant" w:hAnsi="Assistant" w:cs="Assistant"/>
+          <w:sz w:val="20"/>
+          <w:szCs w:val="20"/>
           <w:rtl/>
         </w:rPr>
         <w:t xml:space="preserve">• פיתוח ממשק משתמש ליצירת תמונות </w:t>
@@ -14451,7 +14301,6 @@
           <w:rFonts w:ascii="Assistant" w:hAnsi="Assistant" w:cs="Assistant"/>
           <w:sz w:val="20"/>
           <w:szCs w:val="20"/>
-          <w:highlight w:val="red"/>
         </w:rPr>
         <w:t>AI</w:t>
       </w:r>
@@ -14472,7 +14321,6 @@
           <w:rFonts w:ascii="Assistant" w:hAnsi="Assistant" w:cs="Assistant"/>
           <w:sz w:val="20"/>
           <w:szCs w:val="20"/>
-          <w:highlight w:val="red"/>
           <w:rtl/>
         </w:rPr>
         <w:t xml:space="preserve">• פיתוח מערכת לניהול מכסות שימוש בשירות יצירת תמונות </w:t>
@@ -14482,7 +14330,6 @@
           <w:rFonts w:ascii="Assistant" w:hAnsi="Assistant" w:cs="Assistant"/>
           <w:sz w:val="20"/>
           <w:szCs w:val="20"/>
-          <w:highlight w:val="red"/>
         </w:rPr>
         <w:t>AI</w:t>
       </w:r>
@@ -14717,16 +14564,14 @@
           <w:rFonts w:ascii="Assistant" w:hAnsi="Assistant" w:cs="Assistant"/>
           <w:sz w:val="20"/>
           <w:szCs w:val="20"/>
-          <w:highlight w:val="red"/>
-          <w:rtl/>
-        </w:rPr>
-      </w:pPr>
-      <w:r>
-        <w:rPr>
-          <w:rFonts w:ascii="Assistant" w:hAnsi="Assistant" w:cs="Assistant"/>
-          <w:sz w:val="20"/>
-          <w:szCs w:val="20"/>
-          <w:highlight w:val="red"/>
+          <w:rtl/>
+        </w:rPr>
+      </w:pPr>
+      <w:r>
+        <w:rPr>
+          <w:rFonts w:ascii="Assistant" w:hAnsi="Assistant" w:cs="Assistant"/>
+          <w:sz w:val="20"/>
+          <w:szCs w:val="20"/>
           <w:rtl/>
         </w:rPr>
         <w:t>• פיתוח ממשק ניהול ב-</w:t>
@@ -14736,7 +14581,6 @@
           <w:rFonts w:ascii="Assistant" w:hAnsi="Assistant" w:cs="Assistant"/>
           <w:sz w:val="20"/>
           <w:szCs w:val="20"/>
-          <w:highlight w:val="red"/>
         </w:rPr>
         <w:t>Angular</w:t>
       </w:r>
@@ -14749,16 +14593,14 @@
           <w:rFonts w:ascii="Assistant" w:hAnsi="Assistant" w:cs="Assistant"/>
           <w:sz w:val="20"/>
           <w:szCs w:val="20"/>
-          <w:highlight w:val="red"/>
-          <w:rtl/>
-        </w:rPr>
-      </w:pPr>
-      <w:r>
-        <w:rPr>
-          <w:rFonts w:ascii="Assistant" w:hAnsi="Assistant" w:cs="Assistant"/>
-          <w:sz w:val="20"/>
-          <w:szCs w:val="20"/>
-          <w:highlight w:val="red"/>
+          <w:rtl/>
+        </w:rPr>
+      </w:pPr>
+      <w:r>
+        <w:rPr>
+          <w:rFonts w:ascii="Assistant" w:hAnsi="Assistant" w:cs="Assistant"/>
+          <w:sz w:val="20"/>
+          <w:szCs w:val="20"/>
           <w:rtl/>
         </w:rPr>
         <w:t xml:space="preserve">• פיתוח </w:t>
@@ -14768,7 +14610,6 @@
           <w:rFonts w:ascii="Assistant" w:hAnsi="Assistant" w:cs="Assistant"/>
           <w:sz w:val="20"/>
           <w:szCs w:val="20"/>
-          <w:highlight w:val="red"/>
         </w:rPr>
         <w:t>API</w:t>
       </w:r>
@@ -14777,7 +14618,6 @@
           <w:rFonts w:ascii="Assistant" w:hAnsi="Assistant" w:cs="Assistant"/>
           <w:sz w:val="20"/>
           <w:szCs w:val="20"/>
-          <w:highlight w:val="red"/>
           <w:rtl/>
         </w:rPr>
         <w:t xml:space="preserve"> לניהול משתמשים מצד מנהל המערכת</w:t>
@@ -14791,16 +14631,14 @@
           <w:rFonts w:ascii="Assistant" w:hAnsi="Assistant" w:cs="Assistant"/>
           <w:sz w:val="20"/>
           <w:szCs w:val="20"/>
-          <w:highlight w:val="red"/>
-          <w:rtl/>
-        </w:rPr>
-      </w:pPr>
-      <w:r>
-        <w:rPr>
-          <w:rFonts w:ascii="Assistant" w:hAnsi="Assistant" w:cs="Assistant"/>
-          <w:sz w:val="20"/>
-          <w:szCs w:val="20"/>
-          <w:highlight w:val="red"/>
+          <w:rtl/>
+        </w:rPr>
+      </w:pPr>
+      <w:r>
+        <w:rPr>
+          <w:rFonts w:ascii="Assistant" w:hAnsi="Assistant" w:cs="Assistant"/>
+          <w:sz w:val="20"/>
+          <w:szCs w:val="20"/>
           <w:rtl/>
         </w:rPr>
         <w:lastRenderedPageBreak/>
@@ -14811,7 +14649,6 @@
           <w:rFonts w:ascii="Assistant" w:hAnsi="Assistant" w:cs="Assistant"/>
           <w:sz w:val="20"/>
           <w:szCs w:val="20"/>
-          <w:highlight w:val="red"/>
           <w:rtl/>
         </w:rPr>
         <w:t>פיתוח תצוגת סטטיסטיקות שימוש בסיסיות</w:t>
@@ -14825,16 +14662,14 @@
           <w:rFonts w:ascii="Assistant" w:hAnsi="Assistant" w:cs="Assistant"/>
           <w:sz w:val="20"/>
           <w:szCs w:val="20"/>
-          <w:highlight w:val="red"/>
-          <w:rtl/>
-        </w:rPr>
-      </w:pPr>
-      <w:r>
-        <w:rPr>
-          <w:rFonts w:ascii="Assistant" w:hAnsi="Assistant" w:cs="Assistant"/>
-          <w:sz w:val="20"/>
-          <w:szCs w:val="20"/>
-          <w:highlight w:val="red"/>
+          <w:rtl/>
+        </w:rPr>
+      </w:pPr>
+      <w:r>
+        <w:rPr>
+          <w:rFonts w:ascii="Assistant" w:hAnsi="Assistant" w:cs="Assistant"/>
+          <w:sz w:val="20"/>
+          <w:szCs w:val="20"/>
           <w:rtl/>
         </w:rPr>
         <w:t>• שיפור חווית משתמש בכל הממשקים</w:t>
@@ -14848,16 +14683,14 @@
           <w:rFonts w:ascii="Assistant" w:hAnsi="Assistant" w:cs="Assistant"/>
           <w:sz w:val="20"/>
           <w:szCs w:val="20"/>
-          <w:highlight w:val="red"/>
-          <w:rtl/>
-        </w:rPr>
-      </w:pPr>
-      <w:r>
-        <w:rPr>
-          <w:rFonts w:ascii="Assistant" w:hAnsi="Assistant" w:cs="Assistant"/>
-          <w:sz w:val="20"/>
-          <w:szCs w:val="20"/>
-          <w:highlight w:val="red"/>
+          <w:rtl/>
+        </w:rPr>
+      </w:pPr>
+      <w:r>
+        <w:rPr>
+          <w:rFonts w:ascii="Assistant" w:hAnsi="Assistant" w:cs="Assistant"/>
+          <w:sz w:val="20"/>
+          <w:szCs w:val="20"/>
           <w:rtl/>
         </w:rPr>
         <w:t>• אופטימיזציה של ביצועי המערכת</w:t>
@@ -14871,16 +14704,14 @@
           <w:rFonts w:ascii="Assistant" w:hAnsi="Assistant" w:cs="Assistant"/>
           <w:sz w:val="20"/>
           <w:szCs w:val="20"/>
-          <w:highlight w:val="red"/>
-          <w:rtl/>
-        </w:rPr>
-      </w:pPr>
-      <w:r>
-        <w:rPr>
-          <w:rFonts w:ascii="Assistant" w:hAnsi="Assistant" w:cs="Assistant"/>
-          <w:sz w:val="20"/>
-          <w:szCs w:val="20"/>
-          <w:highlight w:val="red"/>
+          <w:rtl/>
+        </w:rPr>
+      </w:pPr>
+      <w:r>
+        <w:rPr>
+          <w:rFonts w:ascii="Assistant" w:hAnsi="Assistant" w:cs="Assistant"/>
+          <w:sz w:val="20"/>
+          <w:szCs w:val="20"/>
           <w:rtl/>
         </w:rPr>
         <w:t>• בדיקות מקיפות ותיקון באגים</w:t>
@@ -14902,7 +14733,6 @@
           <w:rFonts w:ascii="Assistant" w:hAnsi="Assistant" w:cs="Assistant"/>
           <w:sz w:val="20"/>
           <w:szCs w:val="20"/>
-          <w:highlight w:val="red"/>
           <w:rtl/>
         </w:rPr>
         <w:t>• הכנת המערכת לפריסה בסביבת הייצור</w:t>

</xml_diff>